<commit_message>
[Docs] - Actualizamos documento Instalar OpenCms desde cero
</commit_message>
<xml_diff>
--- a/docs/Instalar OpenCms desde 0.docx
+++ b/docs/Instalar OpenCms desde 0.docx
@@ -9160,6 +9160,7 @@
       <w:proofErr w:type="spellStart"/>
       <w:r>
         <w:rPr>
+          <w:b/>
           <w:lang w:eastAsia="es-ES"/>
         </w:rPr>
         <w:t>workers.properties</w:t>
@@ -9178,7 +9179,696 @@
         <w:rPr>
           <w:lang w:val="en-US"/>
         </w:rPr>
+        <w:t xml:space="preserve"># </w:t>
+      </w:r>
+      <w:proofErr w:type="gramStart"/>
+      <w:r>
+        <w:rPr>
+          <w:lang w:val="en-US"/>
+        </w:rPr>
+        <w:t>This</w:t>
+      </w:r>
+      <w:proofErr w:type="gramEnd"/>
+      <w:r>
+        <w:rPr>
+          <w:lang w:val="en-US"/>
+        </w:rPr>
+        <w:t xml:space="preserve"> file is a simplified version of the </w:t>
+      </w:r>
+      <w:proofErr w:type="spellStart"/>
+      <w:r>
+        <w:rPr>
+          <w:lang w:val="en-US"/>
+        </w:rPr>
+        <w:t>workers.properties</w:t>
+      </w:r>
+      <w:proofErr w:type="spellEnd"/>
+      <w:r>
+        <w:rPr>
+          <w:lang w:val="en-US"/>
+        </w:rPr>
+        <w:t xml:space="preserve"> supplied</w:t>
+      </w:r>
+    </w:p>
+    <w:p>
+      <w:pPr>
+        <w:pStyle w:val="codigo"/>
+        <w:framePr w:wrap="notBeside"/>
+        <w:rPr>
+          <w:lang w:val="en-US"/>
+        </w:rPr>
+      </w:pPr>
+      <w:r>
+        <w:rPr>
+          <w:lang w:val="en-US"/>
+        </w:rPr>
+        <w:t xml:space="preserve"># </w:t>
+      </w:r>
+      <w:proofErr w:type="gramStart"/>
+      <w:r>
+        <w:rPr>
+          <w:lang w:val="en-US"/>
+        </w:rPr>
+        <w:t>with</w:t>
+      </w:r>
+      <w:proofErr w:type="gramEnd"/>
+      <w:r>
+        <w:rPr>
+          <w:lang w:val="en-US"/>
+        </w:rPr>
+        <w:t xml:space="preserve"> the upstream sources. The </w:t>
+      </w:r>
+      <w:proofErr w:type="spellStart"/>
+      <w:r>
+        <w:rPr>
+          <w:lang w:val="en-US"/>
+        </w:rPr>
+        <w:t>jni</w:t>
+      </w:r>
+      <w:proofErr w:type="spellEnd"/>
+      <w:r>
+        <w:rPr>
+          <w:lang w:val="en-US"/>
+        </w:rPr>
+        <w:t xml:space="preserve"> </w:t>
+      </w:r>
+      <w:proofErr w:type="spellStart"/>
+      <w:r>
+        <w:rPr>
+          <w:lang w:val="en-US"/>
+        </w:rPr>
+        <w:t>inprocess</w:t>
+      </w:r>
+      <w:proofErr w:type="spellEnd"/>
+      <w:r>
+        <w:rPr>
+          <w:lang w:val="en-US"/>
+        </w:rPr>
+        <w:t xml:space="preserve"> worker (not build in the</w:t>
+      </w:r>
+    </w:p>
+    <w:p>
+      <w:pPr>
+        <w:pStyle w:val="codigo"/>
+        <w:framePr w:wrap="notBeside"/>
+        <w:rPr>
+          <w:lang w:val="en-US"/>
+        </w:rPr>
+      </w:pPr>
+      <w:r>
+        <w:rPr>
+          <w:lang w:val="en-US"/>
+        </w:rPr>
+        <w:t xml:space="preserve"># </w:t>
+      </w:r>
+      <w:proofErr w:type="spellStart"/>
+      <w:proofErr w:type="gramStart"/>
+      <w:r>
+        <w:rPr>
+          <w:lang w:val="en-US"/>
+        </w:rPr>
+        <w:t>debian</w:t>
+      </w:r>
+      <w:proofErr w:type="spellEnd"/>
+      <w:proofErr w:type="gramEnd"/>
+      <w:r>
+        <w:rPr>
+          <w:lang w:val="en-US"/>
+        </w:rPr>
+        <w:t xml:space="preserve"> package) section and the ajp12 (deprecated) section are removed.</w:t>
+      </w:r>
+    </w:p>
+    <w:p>
+      <w:pPr>
+        <w:pStyle w:val="codigo"/>
+        <w:framePr w:wrap="notBeside"/>
+        <w:rPr>
+          <w:lang w:val="en-US"/>
+        </w:rPr>
+      </w:pPr>
+      <w:r>
+        <w:rPr>
+          <w:lang w:val="en-US"/>
+        </w:rPr>
+        <w:t>#</w:t>
+      </w:r>
+    </w:p>
+    <w:p>
+      <w:pPr>
+        <w:pStyle w:val="codigo"/>
+        <w:framePr w:wrap="notBeside"/>
+        <w:rPr>
+          <w:lang w:val="en-US"/>
+        </w:rPr>
+      </w:pPr>
+      <w:r>
+        <w:rPr>
+          <w:lang w:val="en-US"/>
+        </w:rPr>
+        <w:t># As a general note, the characters $</w:t>
+      </w:r>
+      <w:proofErr w:type="gramStart"/>
+      <w:r>
+        <w:rPr>
+          <w:lang w:val="en-US"/>
+        </w:rPr>
+        <w:t>( and</w:t>
+      </w:r>
+      <w:proofErr w:type="gramEnd"/>
+      <w:r>
+        <w:rPr>
+          <w:lang w:val="en-US"/>
+        </w:rPr>
+        <w:t xml:space="preserve"> ) are used internally to define</w:t>
+      </w:r>
+    </w:p>
+    <w:p>
+      <w:pPr>
+        <w:pStyle w:val="codigo"/>
+        <w:framePr w:wrap="notBeside"/>
+        <w:rPr>
+          <w:lang w:val="en-US"/>
+        </w:rPr>
+      </w:pPr>
+      <w:r>
+        <w:rPr>
+          <w:lang w:val="en-US"/>
+        </w:rPr>
+        <w:t xml:space="preserve"># </w:t>
+      </w:r>
+      <w:proofErr w:type="gramStart"/>
+      <w:r>
+        <w:rPr>
+          <w:lang w:val="en-US"/>
+        </w:rPr>
+        <w:t>macros</w:t>
+      </w:r>
+      <w:proofErr w:type="gramEnd"/>
+      <w:r>
+        <w:rPr>
+          <w:lang w:val="en-US"/>
+        </w:rPr>
+        <w:t>. Do not use them in your own configuration!!!</w:t>
+      </w:r>
+    </w:p>
+    <w:p>
+      <w:pPr>
+        <w:pStyle w:val="codigo"/>
+        <w:framePr w:wrap="notBeside"/>
+        <w:rPr>
+          <w:lang w:val="en-US"/>
+        </w:rPr>
+      </w:pPr>
+      <w:r>
+        <w:rPr>
+          <w:lang w:val="en-US"/>
+        </w:rPr>
+        <w:t>#</w:t>
+      </w:r>
+    </w:p>
+    <w:p>
+      <w:pPr>
+        <w:pStyle w:val="codigo"/>
+        <w:framePr w:wrap="notBeside"/>
+        <w:rPr>
+          <w:lang w:val="en-US"/>
+        </w:rPr>
+      </w:pPr>
+      <w:r>
+        <w:rPr>
+          <w:lang w:val="en-US"/>
+        </w:rPr>
+        <w:t xml:space="preserve"># </w:t>
+      </w:r>
+      <w:proofErr w:type="gramStart"/>
+      <w:r>
+        <w:rPr>
+          <w:lang w:val="en-US"/>
+        </w:rPr>
+        <w:t>Whenever</w:t>
+      </w:r>
+      <w:proofErr w:type="gramEnd"/>
+      <w:r>
+        <w:rPr>
+          <w:lang w:val="en-US"/>
+        </w:rPr>
+        <w:t xml:space="preserve"> you see a set of lines such as:</w:t>
+      </w:r>
+    </w:p>
+    <w:p>
+      <w:pPr>
+        <w:pStyle w:val="codigo"/>
+        <w:framePr w:wrap="notBeside"/>
+        <w:rPr>
+          <w:lang w:val="en-US"/>
+        </w:rPr>
+      </w:pPr>
+      <w:r>
+        <w:rPr>
+          <w:lang w:val="en-US"/>
+        </w:rPr>
+        <w:t># x=value</w:t>
+      </w:r>
+    </w:p>
+    <w:p>
+      <w:pPr>
+        <w:pStyle w:val="codigo"/>
+        <w:framePr w:wrap="notBeside"/>
+        <w:rPr>
+          <w:lang w:val="en-US"/>
+        </w:rPr>
+      </w:pPr>
+      <w:r>
+        <w:rPr>
+          <w:lang w:val="en-US"/>
+        </w:rPr>
+        <w:t># y=$(x)\something</w:t>
+      </w:r>
+    </w:p>
+    <w:p>
+      <w:pPr>
+        <w:pStyle w:val="codigo"/>
+        <w:framePr w:wrap="notBeside"/>
+        <w:rPr>
+          <w:lang w:val="en-US"/>
+        </w:rPr>
+      </w:pPr>
+      <w:r>
+        <w:rPr>
+          <w:lang w:val="en-US"/>
+        </w:rPr>
+        <w:t>#</w:t>
+      </w:r>
+    </w:p>
+    <w:p>
+      <w:pPr>
+        <w:pStyle w:val="codigo"/>
+        <w:framePr w:wrap="notBeside"/>
+        <w:rPr>
+          <w:lang w:val="en-US"/>
+        </w:rPr>
+      </w:pPr>
+      <w:r>
+        <w:rPr>
+          <w:lang w:val="en-US"/>
+        </w:rPr>
+        <w:t># the final value for y will be value\something</w:t>
+      </w:r>
+    </w:p>
+    <w:p>
+      <w:pPr>
+        <w:pStyle w:val="codigo"/>
+        <w:framePr w:wrap="notBeside"/>
+        <w:rPr>
+          <w:lang w:val="en-US"/>
+        </w:rPr>
+      </w:pPr>
+      <w:r>
+        <w:rPr>
+          <w:lang w:val="en-US"/>
+        </w:rPr>
+        <w:t>#</w:t>
+      </w:r>
+    </w:p>
+    <w:p>
+      <w:pPr>
+        <w:pStyle w:val="codigo"/>
+        <w:framePr w:wrap="notBeside"/>
+        <w:rPr>
+          <w:lang w:val="en-US"/>
+        </w:rPr>
+      </w:pPr>
+      <w:r>
+        <w:rPr>
+          <w:lang w:val="en-US"/>
+        </w:rPr>
+        <w:t xml:space="preserve"># </w:t>
+      </w:r>
+      <w:proofErr w:type="spellStart"/>
+      <w:r>
+        <w:rPr>
+          <w:lang w:val="en-US"/>
+        </w:rPr>
+        <w:t>Normaly</w:t>
+      </w:r>
+      <w:proofErr w:type="spellEnd"/>
+      <w:r>
+        <w:rPr>
+          <w:lang w:val="en-US"/>
+        </w:rPr>
+        <w:t xml:space="preserve"> all you will need to do is un-comment and </w:t>
+      </w:r>
+      <w:proofErr w:type="gramStart"/>
+      <w:r>
+        <w:rPr>
+          <w:lang w:val="en-US"/>
+        </w:rPr>
+        <w:t>modify</w:t>
+      </w:r>
+      <w:proofErr w:type="gramEnd"/>
+      <w:r>
+        <w:rPr>
+          <w:lang w:val="en-US"/>
+        </w:rPr>
+        <w:t xml:space="preserve"> the first three</w:t>
+      </w:r>
+    </w:p>
+    <w:p>
+      <w:pPr>
+        <w:pStyle w:val="codigo"/>
+        <w:framePr w:wrap="notBeside"/>
+        <w:rPr>
+          <w:lang w:val="en-US"/>
+        </w:rPr>
+      </w:pPr>
+      <w:r>
+        <w:rPr>
+          <w:lang w:val="en-US"/>
+        </w:rPr>
+        <w:t xml:space="preserve"># </w:t>
+      </w:r>
+      <w:proofErr w:type="gramStart"/>
+      <w:r>
+        <w:rPr>
+          <w:lang w:val="en-US"/>
+        </w:rPr>
+        <w:t>properties</w:t>
+      </w:r>
+      <w:proofErr w:type="gramEnd"/>
+      <w:r>
+        <w:rPr>
+          <w:lang w:val="en-US"/>
+        </w:rPr>
+        <w:t xml:space="preserve">, i.e. </w:t>
+      </w:r>
+      <w:proofErr w:type="spellStart"/>
+      <w:r>
+        <w:rPr>
+          <w:lang w:val="en-US"/>
+        </w:rPr>
+        <w:t>workers.tomcat_home</w:t>
+      </w:r>
+      <w:proofErr w:type="spellEnd"/>
+      <w:r>
+        <w:rPr>
+          <w:lang w:val="en-US"/>
+        </w:rPr>
+        <w:t xml:space="preserve">, </w:t>
+      </w:r>
+      <w:proofErr w:type="spellStart"/>
+      <w:r>
+        <w:rPr>
+          <w:lang w:val="en-US"/>
+        </w:rPr>
+        <w:t>workers.java_home</w:t>
+      </w:r>
+      <w:proofErr w:type="spellEnd"/>
+      <w:r>
+        <w:rPr>
+          <w:lang w:val="en-US"/>
+        </w:rPr>
+        <w:t xml:space="preserve"> and ps.</w:t>
+      </w:r>
+    </w:p>
+    <w:p>
+      <w:pPr>
+        <w:pStyle w:val="codigo"/>
+        <w:framePr w:wrap="notBeside"/>
+        <w:rPr>
+          <w:lang w:val="en-US"/>
+        </w:rPr>
+      </w:pPr>
+      <w:r>
+        <w:rPr>
+          <w:lang w:val="en-US"/>
+        </w:rPr>
+        <w:t># Most of the configuration is derived from these.</w:t>
+      </w:r>
+    </w:p>
+    <w:p>
+      <w:pPr>
+        <w:pStyle w:val="codigo"/>
+        <w:framePr w:wrap="notBeside"/>
+        <w:rPr>
+          <w:lang w:val="en-US"/>
+        </w:rPr>
+      </w:pPr>
+      <w:r>
+        <w:rPr>
+          <w:lang w:val="en-US"/>
+        </w:rPr>
+        <w:t>#</w:t>
+      </w:r>
+    </w:p>
+    <w:p>
+      <w:pPr>
+        <w:pStyle w:val="codigo"/>
+        <w:framePr w:wrap="notBeside"/>
+        <w:rPr>
+          <w:lang w:val="en-US"/>
+        </w:rPr>
+      </w:pPr>
+      <w:r>
+        <w:rPr>
+          <w:lang w:val="en-US"/>
+        </w:rPr>
+        <w:t xml:space="preserve"># </w:t>
+      </w:r>
+      <w:proofErr w:type="gramStart"/>
+      <w:r>
+        <w:rPr>
+          <w:lang w:val="en-US"/>
+        </w:rPr>
+        <w:t>When</w:t>
+      </w:r>
+      <w:proofErr w:type="gramEnd"/>
+      <w:r>
+        <w:rPr>
+          <w:lang w:val="en-US"/>
+        </w:rPr>
+        <w:t xml:space="preserve"> you are done updating </w:t>
+      </w:r>
+      <w:proofErr w:type="spellStart"/>
+      <w:r>
+        <w:rPr>
+          <w:lang w:val="en-US"/>
+        </w:rPr>
+        <w:t>workers.tomcat_home</w:t>
+      </w:r>
+      <w:proofErr w:type="spellEnd"/>
+      <w:r>
+        <w:rPr>
+          <w:lang w:val="en-US"/>
+        </w:rPr>
+        <w:t xml:space="preserve">, </w:t>
+      </w:r>
+      <w:proofErr w:type="spellStart"/>
+      <w:r>
+        <w:rPr>
+          <w:lang w:val="en-US"/>
+        </w:rPr>
+        <w:t>workers.java_home</w:t>
+      </w:r>
+      <w:proofErr w:type="spellEnd"/>
+      <w:r>
+        <w:rPr>
+          <w:lang w:val="en-US"/>
+        </w:rPr>
+        <w:t xml:space="preserve"> and </w:t>
+      </w:r>
+      <w:proofErr w:type="spellStart"/>
+      <w:r>
+        <w:rPr>
+          <w:lang w:val="en-US"/>
+        </w:rPr>
+        <w:t>ps</w:t>
+      </w:r>
+      <w:proofErr w:type="spellEnd"/>
+    </w:p>
+    <w:p>
+      <w:pPr>
+        <w:pStyle w:val="codigo"/>
+        <w:framePr w:wrap="notBeside"/>
+        <w:rPr>
+          <w:lang w:val="en-US"/>
+        </w:rPr>
+      </w:pPr>
+      <w:r>
+        <w:rPr>
+          <w:lang w:val="en-US"/>
+        </w:rPr>
+        <w:t xml:space="preserve"># </w:t>
+      </w:r>
+      <w:proofErr w:type="gramStart"/>
+      <w:r>
+        <w:rPr>
+          <w:lang w:val="en-US"/>
+        </w:rPr>
+        <w:t>you</w:t>
+      </w:r>
+      <w:proofErr w:type="gramEnd"/>
+      <w:r>
+        <w:rPr>
+          <w:lang w:val="en-US"/>
+        </w:rPr>
+        <w:t xml:space="preserve"> should have 3 workers configured:</w:t>
+      </w:r>
+    </w:p>
+    <w:p>
+      <w:pPr>
+        <w:pStyle w:val="codigo"/>
+        <w:framePr w:wrap="notBeside"/>
+        <w:rPr>
+          <w:lang w:val="en-US"/>
+        </w:rPr>
+      </w:pPr>
+      <w:r>
+        <w:rPr>
+          <w:lang w:val="en-US"/>
+        </w:rPr>
+        <w:t>#</w:t>
+      </w:r>
+    </w:p>
+    <w:p>
+      <w:pPr>
+        <w:pStyle w:val="codigo"/>
+        <w:framePr w:wrap="notBeside"/>
+        <w:rPr>
+          <w:lang w:val="en-US"/>
+        </w:rPr>
+      </w:pPr>
+      <w:r>
+        <w:rPr>
+          <w:lang w:val="en-US"/>
+        </w:rPr>
+        <w:t># - An ajp13 worker that connects to localhost</w:t>
+      </w:r>
+      <w:proofErr w:type="gramStart"/>
+      <w:r>
+        <w:rPr>
+          <w:lang w:val="en-US"/>
+        </w:rPr>
+        <w:t>:8009</w:t>
+      </w:r>
+      <w:proofErr w:type="gramEnd"/>
+    </w:p>
+    <w:p>
+      <w:pPr>
+        <w:pStyle w:val="codigo"/>
+        <w:framePr w:wrap="notBeside"/>
+        <w:rPr>
+          <w:lang w:val="en-US"/>
+        </w:rPr>
+      </w:pPr>
+      <w:r>
+        <w:rPr>
+          <w:lang w:val="en-US"/>
+        </w:rPr>
+        <w:t># - A load balancer worker</w:t>
+      </w:r>
+    </w:p>
+    <w:p>
+      <w:pPr>
+        <w:pStyle w:val="codigo"/>
+        <w:framePr w:wrap="notBeside"/>
+        <w:rPr>
+          <w:lang w:val="en-US"/>
+        </w:rPr>
+      </w:pPr>
+      <w:r>
+        <w:rPr>
+          <w:lang w:val="en-US"/>
+        </w:rPr>
+        <w:t>#</w:t>
+      </w:r>
+    </w:p>
+    <w:p>
+      <w:pPr>
+        <w:pStyle w:val="codigo"/>
+        <w:framePr w:wrap="notBeside"/>
+        <w:rPr>
+          <w:lang w:val="en-US"/>
+        </w:rPr>
+      </w:pPr>
+      <w:r>
+        <w:rPr>
+          <w:lang w:val="en-US"/>
+        </w:rPr>
+        <w:t>#</w:t>
+      </w:r>
+    </w:p>
+    <w:p>
+      <w:pPr>
+        <w:rPr>
+          <w:lang w:val="en-US"/>
+        </w:rPr>
+      </w:pPr>
+    </w:p>
+    <w:p>
+      <w:pPr>
+        <w:pStyle w:val="codigo"/>
+        <w:framePr w:wrap="notBeside"/>
+        <w:rPr>
+          <w:lang w:val="en-US"/>
+        </w:rPr>
+      </w:pPr>
+      <w:r>
+        <w:rPr>
+          <w:lang w:val="en-US"/>
+        </w:rPr>
         <w:lastRenderedPageBreak/>
+        <w:t xml:space="preserve"># OPTIONS </w:t>
+      </w:r>
+      <w:proofErr w:type="gramStart"/>
+      <w:r>
+        <w:rPr>
+          <w:lang w:val="en-US"/>
+        </w:rPr>
+        <w:t>( very</w:t>
+      </w:r>
+      <w:proofErr w:type="gramEnd"/>
+      <w:r>
+        <w:rPr>
+          <w:lang w:val="en-US"/>
+        </w:rPr>
+        <w:t xml:space="preserve"> important for </w:t>
+      </w:r>
+      <w:proofErr w:type="spellStart"/>
+      <w:r>
+        <w:rPr>
+          <w:lang w:val="en-US"/>
+        </w:rPr>
+        <w:t>jni</w:t>
+      </w:r>
+      <w:proofErr w:type="spellEnd"/>
+      <w:r>
+        <w:rPr>
+          <w:lang w:val="en-US"/>
+        </w:rPr>
+        <w:t xml:space="preserve"> mode )</w:t>
+      </w:r>
+    </w:p>
+    <w:p>
+      <w:pPr>
+        <w:pStyle w:val="codigo"/>
+        <w:framePr w:wrap="notBeside"/>
+        <w:rPr>
+          <w:lang w:val="en-US"/>
+        </w:rPr>
+      </w:pPr>
+    </w:p>
+    <w:p>
+      <w:pPr>
+        <w:pStyle w:val="codigo"/>
+        <w:framePr w:wrap="notBeside"/>
+        <w:rPr>
+          <w:lang w:val="en-US"/>
+        </w:rPr>
+      </w:pPr>
+      <w:r>
+        <w:rPr>
+          <w:lang w:val="en-US"/>
+        </w:rPr>
         <w:t>#</w:t>
       </w:r>
     </w:p>
@@ -9320,6 +10010,128 @@
         <w:rPr>
           <w:lang w:val="en-US"/>
         </w:rPr>
+        <w:t>=/opt/tomcat</w:t>
+      </w:r>
+    </w:p>
+    <w:p>
+      <w:pPr>
+        <w:pStyle w:val="codigo"/>
+        <w:framePr w:wrap="notBeside"/>
+        <w:rPr>
+          <w:lang w:val="en-US"/>
+        </w:rPr>
+      </w:pPr>
+    </w:p>
+    <w:p>
+      <w:pPr>
+        <w:pStyle w:val="codigo"/>
+        <w:framePr w:wrap="notBeside"/>
+        <w:rPr>
+          <w:lang w:val="en-US"/>
+        </w:rPr>
+      </w:pPr>
+      <w:r>
+        <w:rPr>
+          <w:lang w:val="en-US"/>
+        </w:rPr>
+        <w:t>#</w:t>
+      </w:r>
+    </w:p>
+    <w:p>
+      <w:pPr>
+        <w:pStyle w:val="codigo"/>
+        <w:framePr w:wrap="notBeside"/>
+        <w:rPr>
+          <w:lang w:val="en-US"/>
+        </w:rPr>
+      </w:pPr>
+      <w:r>
+        <w:rPr>
+          <w:lang w:val="en-US"/>
+        </w:rPr>
+        <w:t xml:space="preserve"># </w:t>
+      </w:r>
+      <w:proofErr w:type="spellStart"/>
+      <w:proofErr w:type="gramStart"/>
+      <w:r>
+        <w:rPr>
+          <w:lang w:val="en-US"/>
+        </w:rPr>
+        <w:t>workers.java_home</w:t>
+      </w:r>
+      <w:proofErr w:type="spellEnd"/>
+      <w:proofErr w:type="gramEnd"/>
+      <w:r>
+        <w:rPr>
+          <w:lang w:val="en-US"/>
+        </w:rPr>
+        <w:t xml:space="preserve"> should point to your Java installation. Normally</w:t>
+      </w:r>
+    </w:p>
+    <w:p>
+      <w:pPr>
+        <w:pStyle w:val="codigo"/>
+        <w:framePr w:wrap="notBeside"/>
+        <w:rPr>
+          <w:lang w:val="en-US"/>
+        </w:rPr>
+      </w:pPr>
+      <w:r>
+        <w:rPr>
+          <w:lang w:val="en-US"/>
+        </w:rPr>
+        <w:t xml:space="preserve"># </w:t>
+      </w:r>
+      <w:proofErr w:type="gramStart"/>
+      <w:r>
+        <w:rPr>
+          <w:lang w:val="en-US"/>
+        </w:rPr>
+        <w:t>you</w:t>
+      </w:r>
+      <w:proofErr w:type="gramEnd"/>
+      <w:r>
+        <w:rPr>
+          <w:lang w:val="en-US"/>
+        </w:rPr>
+        <w:t xml:space="preserve"> should have a bin and lib directories beneath it.</w:t>
+      </w:r>
+    </w:p>
+    <w:p>
+      <w:pPr>
+        <w:pStyle w:val="codigo"/>
+        <w:framePr w:wrap="notBeside"/>
+        <w:rPr>
+          <w:lang w:val="en-US"/>
+        </w:rPr>
+      </w:pPr>
+      <w:r>
+        <w:rPr>
+          <w:lang w:val="en-US"/>
+        </w:rPr>
+        <w:t>#</w:t>
+      </w:r>
+    </w:p>
+    <w:p>
+      <w:pPr>
+        <w:pStyle w:val="codigo"/>
+        <w:framePr w:wrap="notBeside"/>
+        <w:rPr>
+          <w:lang w:val="en-US"/>
+        </w:rPr>
+      </w:pPr>
+      <w:proofErr w:type="spellStart"/>
+      <w:r>
+        <w:rPr>
+          <w:lang w:val="en-US"/>
+        </w:rPr>
+        <w:t>workers.java_home</w:t>
+      </w:r>
+      <w:proofErr w:type="spellEnd"/>
+      <w:r>
+        <w:rPr>
+          <w:lang w:val="en-US"/>
+        </w:rPr>
         <w:t>=/</w:t>
       </w:r>
       <w:proofErr w:type="spellStart"/>
@@ -9334,7 +10146,21 @@
         <w:rPr>
           <w:lang w:val="en-US"/>
         </w:rPr>
-        <w:t>/share/tomcat8</w:t>
+        <w:t>/lib/</w:t>
+      </w:r>
+      <w:proofErr w:type="spellStart"/>
+      <w:r>
+        <w:rPr>
+          <w:lang w:val="en-US"/>
+        </w:rPr>
+        <w:t>jvm</w:t>
+      </w:r>
+      <w:proofErr w:type="spellEnd"/>
+      <w:r>
+        <w:rPr>
+          <w:lang w:val="en-US"/>
+        </w:rPr>
+        <w:t>/default-java</w:t>
       </w:r>
     </w:p>
     <w:p>
@@ -9375,21 +10201,47 @@
         </w:rPr>
         <w:t xml:space="preserve"># </w:t>
       </w:r>
-      <w:proofErr w:type="spellStart"/>
       <w:proofErr w:type="gramStart"/>
       <w:r>
         <w:rPr>
           <w:lang w:val="en-US"/>
         </w:rPr>
-        <w:t>workers.java_home</w:t>
-      </w:r>
-      <w:proofErr w:type="spellEnd"/>
+        <w:t>You</w:t>
+      </w:r>
       <w:proofErr w:type="gramEnd"/>
       <w:r>
         <w:rPr>
           <w:lang w:val="en-US"/>
         </w:rPr>
-        <w:t xml:space="preserve"> should point to your Java installation. Normally</w:t>
+        <w:t xml:space="preserve"> should configure your environment slash... </w:t>
+      </w:r>
+      <w:proofErr w:type="spellStart"/>
+      <w:r>
+        <w:rPr>
+          <w:lang w:val="en-US"/>
+        </w:rPr>
+        <w:t>ps</w:t>
+      </w:r>
+      <w:proofErr w:type="spellEnd"/>
+      <w:r>
+        <w:rPr>
+          <w:lang w:val="en-US"/>
+        </w:rPr>
+        <w:t xml:space="preserve">=\ on NT and / </w:t>
+      </w:r>
+      <w:proofErr w:type="spellStart"/>
+      <w:r>
+        <w:rPr>
+          <w:lang w:val="en-US"/>
+        </w:rPr>
+        <w:t>on</w:t>
+      </w:r>
+      <w:proofErr w:type="spellEnd"/>
+      <w:r>
+        <w:rPr>
+          <w:lang w:val="en-US"/>
+        </w:rPr>
+        <w:t xml:space="preserve"> UNIX</w:t>
       </w:r>
     </w:p>
     <w:p>
@@ -9411,14 +10263,14 @@
         <w:rPr>
           <w:lang w:val="en-US"/>
         </w:rPr>
-        <w:t>you</w:t>
+        <w:t>and</w:t>
       </w:r>
       <w:proofErr w:type="gramEnd"/>
       <w:r>
         <w:rPr>
           <w:lang w:val="en-US"/>
         </w:rPr>
-        <w:t xml:space="preserve"> should have a bin and lib directories beneath it.</w:t>
+        <w:t xml:space="preserve"> maybe something different elsewhere.</w:t>
       </w:r>
     </w:p>
     <w:p>
@@ -9445,47 +10297,21 @@
         </w:rPr>
       </w:pPr>
       <w:proofErr w:type="spellStart"/>
-      <w:r>
-        <w:rPr>
-          <w:lang w:val="en-US"/>
-        </w:rPr>
-        <w:t>workers.java_home</w:t>
-      </w:r>
-      <w:proofErr w:type="spellEnd"/>
+      <w:proofErr w:type="gramStart"/>
+      <w:r>
+        <w:rPr>
+          <w:lang w:val="en-US"/>
+        </w:rPr>
+        <w:t>ps</w:t>
+      </w:r>
+      <w:proofErr w:type="spellEnd"/>
+      <w:proofErr w:type="gramEnd"/>
       <w:r>
         <w:rPr>
           <w:lang w:val="en-US"/>
         </w:rPr>
         <w:t>=/</w:t>
       </w:r>
-      <w:proofErr w:type="spellStart"/>
-      <w:r>
-        <w:rPr>
-          <w:lang w:val="en-US"/>
-        </w:rPr>
-        <w:t>usr</w:t>
-      </w:r>
-      <w:proofErr w:type="spellEnd"/>
-      <w:r>
-        <w:rPr>
-          <w:lang w:val="en-US"/>
-        </w:rPr>
-        <w:t>/lib/</w:t>
-      </w:r>
-      <w:proofErr w:type="spellStart"/>
-      <w:r>
-        <w:rPr>
-          <w:lang w:val="en-US"/>
-        </w:rPr>
-        <w:t>jvm</w:t>
-      </w:r>
-      <w:proofErr w:type="spellEnd"/>
-      <w:r>
-        <w:rPr>
-          <w:lang w:val="en-US"/>
-        </w:rPr>
-        <w:t>/default-java</w:t>
-      </w:r>
     </w:p>
     <w:p>
       <w:pPr>
@@ -9523,6 +10349,135 @@
         <w:rPr>
           <w:lang w:val="en-US"/>
         </w:rPr>
+        <w:t>#------ ADVANCED MODE ------------------------------------------------</w:t>
+      </w:r>
+    </w:p>
+    <w:p>
+      <w:pPr>
+        <w:pStyle w:val="codigo"/>
+        <w:framePr w:wrap="notBeside"/>
+        <w:rPr>
+          <w:lang w:val="en-US"/>
+        </w:rPr>
+      </w:pPr>
+      <w:r>
+        <w:rPr>
+          <w:lang w:val="en-US"/>
+        </w:rPr>
+        <w:t>#---------------------------------------------------------------------</w:t>
+      </w:r>
+    </w:p>
+    <w:p>
+      <w:pPr>
+        <w:pStyle w:val="codigo"/>
+        <w:framePr w:wrap="notBeside"/>
+        <w:rPr>
+          <w:lang w:val="en-US"/>
+        </w:rPr>
+      </w:pPr>
+      <w:r>
+        <w:rPr>
+          <w:lang w:val="en-US"/>
+        </w:rPr>
+        <w:t>#</w:t>
+      </w:r>
+    </w:p>
+    <w:p>
+      <w:pPr>
+        <w:pStyle w:val="codigo"/>
+        <w:framePr w:wrap="notBeside"/>
+        <w:rPr>
+          <w:lang w:val="en-US"/>
+        </w:rPr>
+      </w:pPr>
+    </w:p>
+    <w:p>
+      <w:pPr>
+        <w:pStyle w:val="codigo"/>
+        <w:framePr w:wrap="notBeside"/>
+        <w:rPr>
+          <w:lang w:val="en-US"/>
+        </w:rPr>
+      </w:pPr>
+      <w:r>
+        <w:rPr>
+          <w:lang w:val="en-US"/>
+        </w:rPr>
+        <w:t>#</w:t>
+      </w:r>
+    </w:p>
+    <w:p>
+      <w:pPr>
+        <w:pStyle w:val="codigo"/>
+        <w:framePr w:wrap="notBeside"/>
+        <w:rPr>
+          <w:lang w:val="en-US"/>
+        </w:rPr>
+      </w:pPr>
+      <w:r>
+        <w:rPr>
+          <w:lang w:val="en-US"/>
+        </w:rPr>
+        <w:t>#------ worker list ------------------------------------------</w:t>
+      </w:r>
+    </w:p>
+    <w:p>
+      <w:pPr>
+        <w:pStyle w:val="codigo"/>
+        <w:framePr w:wrap="notBeside"/>
+        <w:rPr>
+          <w:lang w:val="en-US"/>
+        </w:rPr>
+      </w:pPr>
+      <w:r>
+        <w:rPr>
+          <w:lang w:val="en-US"/>
+        </w:rPr>
+        <w:t>#---------------------------------------------------------------------</w:t>
+      </w:r>
+    </w:p>
+    <w:p>
+      <w:pPr>
+        <w:pStyle w:val="codigo"/>
+        <w:framePr w:wrap="notBeside"/>
+        <w:rPr>
+          <w:lang w:val="en-US"/>
+        </w:rPr>
+      </w:pPr>
+      <w:r>
+        <w:rPr>
+          <w:lang w:val="en-US"/>
+        </w:rPr>
+        <w:t>#</w:t>
+      </w:r>
+    </w:p>
+    <w:p>
+      <w:pPr>
+        <w:pStyle w:val="codigo"/>
+        <w:framePr w:wrap="notBeside"/>
+        <w:rPr>
+          <w:lang w:val="en-US"/>
+        </w:rPr>
+      </w:pPr>
+      <w:r>
+        <w:rPr>
+          <w:lang w:val="en-US"/>
+        </w:rPr>
+        <w:t>#</w:t>
+      </w:r>
+    </w:p>
+    <w:p>
+      <w:pPr>
+        <w:pStyle w:val="codigo"/>
+        <w:framePr w:wrap="notBeside"/>
+        <w:rPr>
+          <w:lang w:val="en-US"/>
+        </w:rPr>
+      </w:pPr>
+      <w:r>
+        <w:rPr>
+          <w:lang w:val="en-US"/>
+        </w:rPr>
         <w:t xml:space="preserve"># </w:t>
       </w:r>
       <w:proofErr w:type="gramStart"/>
@@ -9530,71 +10485,14 @@
         <w:rPr>
           <w:lang w:val="en-US"/>
         </w:rPr>
-        <w:t>You</w:t>
+        <w:t>The</w:t>
       </w:r>
       <w:proofErr w:type="gramEnd"/>
       <w:r>
         <w:rPr>
           <w:lang w:val="en-US"/>
         </w:rPr>
-        <w:t xml:space="preserve"> should configure your environment slash... </w:t>
-      </w:r>
-      <w:proofErr w:type="spellStart"/>
-      <w:r>
-        <w:rPr>
-          <w:lang w:val="en-US"/>
-        </w:rPr>
-        <w:t>ps</w:t>
-      </w:r>
-      <w:proofErr w:type="spellEnd"/>
-      <w:r>
-        <w:rPr>
-          <w:lang w:val="en-US"/>
-        </w:rPr>
-        <w:t xml:space="preserve">=\ on NT and / </w:t>
-      </w:r>
-      <w:proofErr w:type="spellStart"/>
-      <w:r>
-        <w:rPr>
-          <w:lang w:val="en-US"/>
-        </w:rPr>
-        <w:t>on</w:t>
-      </w:r>
-      <w:proofErr w:type="spellEnd"/>
-      <w:r>
-        <w:rPr>
-          <w:lang w:val="en-US"/>
-        </w:rPr>
-        <w:t xml:space="preserve"> UNIX</w:t>
-      </w:r>
-    </w:p>
-    <w:p>
-      <w:pPr>
-        <w:pStyle w:val="codigo"/>
-        <w:framePr w:wrap="notBeside"/>
-        <w:rPr>
-          <w:lang w:val="en-US"/>
-        </w:rPr>
-      </w:pPr>
-      <w:r>
-        <w:rPr>
-          <w:lang w:val="en-US"/>
-        </w:rPr>
-        <w:t xml:space="preserve"># </w:t>
-      </w:r>
-      <w:proofErr w:type="gramStart"/>
-      <w:r>
-        <w:rPr>
-          <w:lang w:val="en-US"/>
-        </w:rPr>
-        <w:t>and</w:t>
-      </w:r>
-      <w:proofErr w:type="gramEnd"/>
-      <w:r>
-        <w:rPr>
-          <w:lang w:val="en-US"/>
-        </w:rPr>
-        <w:t xml:space="preserve"> maybe something different elsewhere.</w:t>
+        <w:t xml:space="preserve"> workers that your plugins should create and work with</w:t>
       </w:r>
     </w:p>
     <w:p>
@@ -9620,60 +10518,118 @@
           <w:lang w:val="en-US"/>
         </w:rPr>
       </w:pPr>
-      <w:proofErr w:type="spellStart"/>
-      <w:proofErr w:type="gramStart"/>
-      <w:r>
-        <w:rPr>
-          <w:lang w:val="en-US"/>
-        </w:rPr>
-        <w:t>ps</w:t>
-      </w:r>
-      <w:proofErr w:type="spellEnd"/>
-      <w:proofErr w:type="gramEnd"/>
-      <w:r>
-        <w:rPr>
-          <w:lang w:val="en-US"/>
-        </w:rPr>
-        <w:t>=/</w:t>
-      </w:r>
-    </w:p>
-    <w:p>
-      <w:pPr>
-        <w:pStyle w:val="codigo"/>
-        <w:framePr w:wrap="notBeside"/>
-        <w:rPr>
-          <w:lang w:val="en-US"/>
-        </w:rPr>
-      </w:pPr>
-    </w:p>
-    <w:p>
-      <w:pPr>
-        <w:pStyle w:val="codigo"/>
-        <w:framePr w:wrap="notBeside"/>
-        <w:rPr>
-          <w:lang w:val="en-US"/>
-        </w:rPr>
-      </w:pPr>
       <w:r>
         <w:rPr>
           <w:lang w:val="en-US"/>
         </w:rPr>
         <w:t>#</w:t>
       </w:r>
-    </w:p>
-    <w:p>
-      <w:pPr>
-        <w:pStyle w:val="codigo"/>
-        <w:framePr w:wrap="notBeside"/>
-        <w:rPr>
-          <w:lang w:val="en-US"/>
-        </w:rPr>
-      </w:pPr>
-      <w:r>
-        <w:rPr>
-          <w:lang w:val="en-US"/>
-        </w:rPr>
-        <w:t>#------ worker list ------------------------------------------</w:t>
+      <w:proofErr w:type="spellStart"/>
+      <w:r>
+        <w:rPr>
+          <w:lang w:val="en-US"/>
+        </w:rPr>
+        <w:t>worker.list</w:t>
+      </w:r>
+      <w:proofErr w:type="spellEnd"/>
+      <w:r>
+        <w:rPr>
+          <w:lang w:val="en-US"/>
+        </w:rPr>
+        <w:t>=ajp13_worker</w:t>
+      </w:r>
+    </w:p>
+    <w:p>
+      <w:pPr>
+        <w:pStyle w:val="codigo"/>
+        <w:framePr w:wrap="notBeside"/>
+        <w:rPr>
+          <w:lang w:val="en-US"/>
+        </w:rPr>
+      </w:pPr>
+      <w:proofErr w:type="spellStart"/>
+      <w:r>
+        <w:rPr>
+          <w:lang w:val="en-US"/>
+        </w:rPr>
+        <w:t>worker.list</w:t>
+      </w:r>
+      <w:proofErr w:type="spellEnd"/>
+      <w:r>
+        <w:rPr>
+          <w:lang w:val="en-US"/>
+        </w:rPr>
+        <w:t>=</w:t>
+      </w:r>
+      <w:proofErr w:type="spellStart"/>
+      <w:r>
+        <w:rPr>
+          <w:lang w:val="en-US"/>
+        </w:rPr>
+        <w:t>ocms</w:t>
+      </w:r>
+      <w:proofErr w:type="spellEnd"/>
+    </w:p>
+    <w:p>
+      <w:pPr>
+        <w:pStyle w:val="codigo"/>
+        <w:framePr w:wrap="notBeside"/>
+        <w:rPr>
+          <w:lang w:val="en-US"/>
+        </w:rPr>
+      </w:pPr>
+    </w:p>
+    <w:p>
+      <w:pPr>
+        <w:pStyle w:val="codigo"/>
+        <w:framePr w:wrap="notBeside"/>
+        <w:rPr>
+          <w:lang w:val="en-US"/>
+        </w:rPr>
+      </w:pPr>
+    </w:p>
+    <w:p>
+      <w:pPr>
+        <w:pStyle w:val="codigo"/>
+        <w:framePr w:wrap="notBeside"/>
+        <w:rPr>
+          <w:lang w:val="en-US"/>
+        </w:rPr>
+      </w:pPr>
+      <w:r>
+        <w:rPr>
+          <w:lang w:val="en-US"/>
+        </w:rPr>
+        <w:t>#</w:t>
+      </w:r>
+    </w:p>
+    <w:p>
+      <w:pPr>
+        <w:pStyle w:val="codigo"/>
+        <w:framePr w:wrap="notBeside"/>
+        <w:rPr>
+          <w:lang w:val="en-US"/>
+        </w:rPr>
+      </w:pPr>
+      <w:r>
+        <w:rPr>
+          <w:lang w:val="en-US"/>
+        </w:rPr>
+        <w:t xml:space="preserve">#------ </w:t>
+      </w:r>
+      <w:proofErr w:type="spellStart"/>
+      <w:r>
+        <w:rPr>
+          <w:lang w:val="en-US"/>
+        </w:rPr>
+        <w:t>ocms</w:t>
+      </w:r>
+      <w:proofErr w:type="spellEnd"/>
+      <w:r>
+        <w:rPr>
+          <w:lang w:val="en-US"/>
+        </w:rPr>
+        <w:t xml:space="preserve"> WORKER DEFINITION ------------------------------</w:t>
       </w:r>
     </w:p>
     <w:p>
@@ -9714,226 +10670,9 @@
           <w:lang w:val="en-US"/>
         </w:rPr>
       </w:pPr>
-      <w:r>
-        <w:rPr>
-          <w:lang w:val="en-US"/>
-        </w:rPr>
-        <w:t>#</w:t>
-      </w:r>
-    </w:p>
-    <w:p>
-      <w:pPr>
-        <w:pStyle w:val="codigo"/>
-        <w:framePr w:wrap="notBeside"/>
-        <w:rPr>
-          <w:lang w:val="en-US"/>
-        </w:rPr>
-      </w:pPr>
-      <w:r>
-        <w:rPr>
-          <w:lang w:val="en-US"/>
-        </w:rPr>
-        <w:t xml:space="preserve"># </w:t>
-      </w:r>
-      <w:proofErr w:type="gramStart"/>
-      <w:r>
-        <w:rPr>
-          <w:lang w:val="en-US"/>
-        </w:rPr>
-        <w:t>The</w:t>
-      </w:r>
-      <w:proofErr w:type="gramEnd"/>
-      <w:r>
-        <w:rPr>
-          <w:lang w:val="en-US"/>
-        </w:rPr>
-        <w:t xml:space="preserve"> workers that your plugins should create and work with</w:t>
-      </w:r>
-    </w:p>
-    <w:p>
-      <w:pPr>
-        <w:pStyle w:val="codigo"/>
-        <w:framePr w:wrap="notBeside"/>
-        <w:rPr>
-          <w:lang w:val="en-US"/>
-        </w:rPr>
-      </w:pPr>
-      <w:r>
-        <w:rPr>
-          <w:lang w:val="en-US"/>
-        </w:rPr>
-        <w:t>#</w:t>
-      </w:r>
-    </w:p>
-    <w:p>
-      <w:pPr>
-        <w:pStyle w:val="codigo"/>
-        <w:framePr w:wrap="notBeside"/>
-        <w:rPr>
-          <w:lang w:val="en-US"/>
-        </w:rPr>
-      </w:pPr>
-      <w:r>
-        <w:rPr>
-          <w:lang w:val="en-US"/>
-        </w:rPr>
-        <w:t>#</w:t>
-      </w:r>
-      <w:proofErr w:type="spellStart"/>
-      <w:r>
-        <w:rPr>
-          <w:lang w:val="en-US"/>
-        </w:rPr>
-        <w:t>worker.list</w:t>
-      </w:r>
-      <w:proofErr w:type="spellEnd"/>
-      <w:r>
-        <w:rPr>
-          <w:lang w:val="en-US"/>
-        </w:rPr>
-        <w:t>=ajp13_worker</w:t>
-      </w:r>
-    </w:p>
-    <w:p>
-      <w:pPr>
-        <w:pStyle w:val="codigo"/>
-        <w:framePr w:wrap="notBeside"/>
-        <w:rPr>
-          <w:b/>
-          <w:lang w:val="en-US"/>
-        </w:rPr>
-      </w:pPr>
-      <w:proofErr w:type="spellStart"/>
-      <w:r>
-        <w:rPr>
-          <w:b/>
-          <w:lang w:val="en-US"/>
-        </w:rPr>
-        <w:t>worker.list</w:t>
-      </w:r>
-      <w:proofErr w:type="spellEnd"/>
-      <w:r>
-        <w:rPr>
-          <w:b/>
-          <w:lang w:val="en-US"/>
-        </w:rPr>
-        <w:t>=</w:t>
-      </w:r>
-      <w:proofErr w:type="spellStart"/>
-      <w:r>
-        <w:rPr>
-          <w:b/>
-          <w:lang w:val="en-US"/>
-        </w:rPr>
-        <w:t>ocms</w:t>
-      </w:r>
-      <w:proofErr w:type="spellEnd"/>
-    </w:p>
-    <w:p>
-      <w:pPr>
-        <w:pStyle w:val="codigo"/>
-        <w:framePr w:wrap="notBeside"/>
-        <w:rPr>
-          <w:lang w:val="en-US"/>
-        </w:rPr>
-      </w:pPr>
-    </w:p>
-    <w:p>
-      <w:pPr>
-        <w:pStyle w:val="codigo"/>
-        <w:framePr w:wrap="notBeside"/>
-        <w:rPr>
-          <w:lang w:val="en-US"/>
-        </w:rPr>
-      </w:pPr>
-    </w:p>
-    <w:p>
-      <w:pPr>
-        <w:pStyle w:val="codigo"/>
-        <w:framePr w:wrap="notBeside"/>
-        <w:rPr>
-          <w:lang w:val="en-US"/>
-        </w:rPr>
-      </w:pPr>
-      <w:r>
-        <w:rPr>
-          <w:lang w:val="en-US"/>
-        </w:rPr>
-        <w:t>#</w:t>
-      </w:r>
-    </w:p>
-    <w:p>
-      <w:pPr>
-        <w:pStyle w:val="codigo"/>
-        <w:framePr w:wrap="notBeside"/>
-        <w:rPr>
-          <w:lang w:val="en-US"/>
-        </w:rPr>
-      </w:pPr>
-      <w:r>
-        <w:rPr>
-          <w:lang w:val="en-US"/>
-        </w:rPr>
-        <w:t xml:space="preserve">#------ </w:t>
-      </w:r>
-      <w:proofErr w:type="spellStart"/>
-      <w:r>
-        <w:rPr>
-          <w:lang w:val="en-US"/>
-        </w:rPr>
-        <w:t>ocms</w:t>
-      </w:r>
-      <w:proofErr w:type="spellEnd"/>
-      <w:r>
-        <w:rPr>
-          <w:lang w:val="en-US"/>
-        </w:rPr>
-        <w:t xml:space="preserve"> WORKER DEFINITION ------------------------------</w:t>
-      </w:r>
-    </w:p>
-    <w:p>
-      <w:pPr>
-        <w:pStyle w:val="codigo"/>
-        <w:framePr w:wrap="notBeside"/>
-        <w:rPr>
-          <w:lang w:val="en-US"/>
-        </w:rPr>
-      </w:pPr>
-      <w:r>
-        <w:rPr>
-          <w:lang w:val="en-US"/>
-        </w:rPr>
-        <w:t>#---------------------------------------------------------------------</w:t>
-      </w:r>
-    </w:p>
-    <w:p>
-      <w:pPr>
-        <w:pStyle w:val="codigo"/>
-        <w:framePr w:wrap="notBeside"/>
-        <w:rPr>
-          <w:lang w:val="en-US"/>
-        </w:rPr>
-      </w:pPr>
-      <w:r>
-        <w:rPr>
-          <w:lang w:val="en-US"/>
-        </w:rPr>
-        <w:t>#</w:t>
-      </w:r>
-    </w:p>
-    <w:p>
-      <w:pPr>
-        <w:pStyle w:val="codigo"/>
-        <w:framePr w:wrap="notBeside"/>
-        <w:rPr>
-          <w:b/>
-          <w:lang w:val="en-US"/>
-        </w:rPr>
-      </w:pPr>
-      <w:proofErr w:type="spellStart"/>
-      <w:r>
-        <w:rPr>
-          <w:b/>
+      <w:proofErr w:type="spellStart"/>
+      <w:r>
+        <w:rPr>
           <w:lang w:val="en-US"/>
         </w:rPr>
         <w:t>worker.ocms.port</w:t>
@@ -9941,7 +10680,6 @@
       <w:proofErr w:type="spellEnd"/>
       <w:r>
         <w:rPr>
-          <w:b/>
           <w:lang w:val="en-US"/>
         </w:rPr>
         <w:t>=8009</w:t>
@@ -9952,14 +10690,12 @@
         <w:pStyle w:val="codigo"/>
         <w:framePr w:wrap="notBeside"/>
         <w:rPr>
-          <w:b/>
-          <w:lang w:val="en-US"/>
-        </w:rPr>
-      </w:pPr>
-      <w:proofErr w:type="spellStart"/>
-      <w:r>
-        <w:rPr>
-          <w:b/>
+          <w:lang w:val="en-US"/>
+        </w:rPr>
+      </w:pPr>
+      <w:proofErr w:type="spellStart"/>
+      <w:r>
+        <w:rPr>
           <w:lang w:val="en-US"/>
         </w:rPr>
         <w:t>worker.ocms.host</w:t>
@@ -9967,7 +10703,6 @@
       <w:proofErr w:type="spellEnd"/>
       <w:r>
         <w:rPr>
-          <w:b/>
           <w:lang w:val="en-US"/>
         </w:rPr>
         <w:t>=localhost</w:t>
@@ -9978,14 +10713,12 @@
         <w:pStyle w:val="codigo"/>
         <w:framePr w:wrap="notBeside"/>
         <w:rPr>
-          <w:b/>
-          <w:lang w:val="en-US"/>
-        </w:rPr>
-      </w:pPr>
-      <w:proofErr w:type="spellStart"/>
-      <w:r>
-        <w:rPr>
-          <w:b/>
+          <w:lang w:val="en-US"/>
+        </w:rPr>
+      </w:pPr>
+      <w:proofErr w:type="spellStart"/>
+      <w:r>
+        <w:rPr>
           <w:lang w:val="en-US"/>
         </w:rPr>
         <w:t>worker.ocms.type</w:t>
@@ -9993,7 +10726,6 @@
       <w:proofErr w:type="spellEnd"/>
       <w:r>
         <w:rPr>
-          <w:b/>
           <w:lang w:val="en-US"/>
         </w:rPr>
         <w:t>=ajp13</w:t>
@@ -10001,345 +10733,6 @@
     </w:p>
     <w:p>
       <w:pPr>
-        <w:pStyle w:val="codigo"/>
-        <w:framePr w:wrap="notBeside"/>
-        <w:rPr>
-          <w:lang w:val="en-US"/>
-        </w:rPr>
-      </w:pPr>
-      <w:r>
-        <w:rPr>
-          <w:lang w:val="en-US"/>
-        </w:rPr>
-        <w:t>#</w:t>
-      </w:r>
-    </w:p>
-    <w:p>
-      <w:pPr>
-        <w:pStyle w:val="codigo"/>
-        <w:framePr w:wrap="notBeside"/>
-        <w:rPr>
-          <w:lang w:val="en-US"/>
-        </w:rPr>
-      </w:pPr>
-      <w:r>
-        <w:rPr>
-          <w:lang w:val="en-US"/>
-        </w:rPr>
-        <w:t>#------ DEFAULT LOAD BALANCER WORKER DEFINITION ----------------------</w:t>
-      </w:r>
-    </w:p>
-    <w:p>
-      <w:pPr>
-        <w:pStyle w:val="codigo"/>
-        <w:framePr w:wrap="notBeside"/>
-        <w:rPr>
-          <w:lang w:val="en-US"/>
-        </w:rPr>
-      </w:pPr>
-      <w:r>
-        <w:rPr>
-          <w:lang w:val="en-US"/>
-        </w:rPr>
-        <w:t>#---------------------------------------------------------------------</w:t>
-      </w:r>
-    </w:p>
-    <w:p>
-      <w:pPr>
-        <w:pStyle w:val="codigo"/>
-        <w:framePr w:wrap="notBeside"/>
-        <w:rPr>
-          <w:lang w:val="en-US"/>
-        </w:rPr>
-      </w:pPr>
-      <w:r>
-        <w:rPr>
-          <w:lang w:val="en-US"/>
-        </w:rPr>
-        <w:t>#</w:t>
-      </w:r>
-    </w:p>
-    <w:p>
-      <w:pPr>
-        <w:pStyle w:val="codigo"/>
-        <w:framePr w:wrap="notBeside"/>
-        <w:rPr>
-          <w:lang w:val="en-US"/>
-        </w:rPr>
-      </w:pPr>
-    </w:p>
-    <w:p>
-      <w:pPr>
-        <w:pStyle w:val="codigo"/>
-        <w:framePr w:wrap="notBeside"/>
-        <w:rPr>
-          <w:lang w:val="en-US"/>
-        </w:rPr>
-      </w:pPr>
-      <w:r>
-        <w:rPr>
-          <w:lang w:val="en-US"/>
-        </w:rPr>
-        <w:t>#</w:t>
-      </w:r>
-    </w:p>
-    <w:p>
-      <w:pPr>
-        <w:pStyle w:val="codigo"/>
-        <w:framePr w:wrap="notBeside"/>
-        <w:rPr>
-          <w:lang w:val="en-US"/>
-        </w:rPr>
-      </w:pPr>
-      <w:r>
-        <w:rPr>
-          <w:lang w:val="en-US"/>
-        </w:rPr>
-        <w:t xml:space="preserve"># </w:t>
-      </w:r>
-      <w:proofErr w:type="gramStart"/>
-      <w:r>
-        <w:rPr>
-          <w:lang w:val="en-US"/>
-        </w:rPr>
-        <w:t>The</w:t>
-      </w:r>
-      <w:proofErr w:type="gramEnd"/>
-      <w:r>
-        <w:rPr>
-          <w:lang w:val="en-US"/>
-        </w:rPr>
-        <w:t xml:space="preserve"> </w:t>
-      </w:r>
-      <w:proofErr w:type="spellStart"/>
-      <w:r>
-        <w:rPr>
-          <w:lang w:val="en-US"/>
-        </w:rPr>
-        <w:t>loadbalancer</w:t>
-      </w:r>
-      <w:proofErr w:type="spellEnd"/>
-      <w:r>
-        <w:rPr>
-          <w:lang w:val="en-US"/>
-        </w:rPr>
-        <w:t xml:space="preserve"> (type </w:t>
-      </w:r>
-      <w:proofErr w:type="spellStart"/>
-      <w:r>
-        <w:rPr>
-          <w:lang w:val="en-US"/>
-        </w:rPr>
-        <w:t>lb</w:t>
-      </w:r>
-      <w:proofErr w:type="spellEnd"/>
-      <w:r>
-        <w:rPr>
-          <w:lang w:val="en-US"/>
-        </w:rPr>
-        <w:t xml:space="preserve">) workers perform </w:t>
-      </w:r>
-      <w:proofErr w:type="spellStart"/>
-      <w:r>
-        <w:rPr>
-          <w:lang w:val="en-US"/>
-        </w:rPr>
-        <w:t>wighted</w:t>
-      </w:r>
-      <w:proofErr w:type="spellEnd"/>
-      <w:r>
-        <w:rPr>
-          <w:lang w:val="en-US"/>
-        </w:rPr>
-        <w:t xml:space="preserve"> round-robin</w:t>
-      </w:r>
-    </w:p>
-    <w:p>
-      <w:pPr>
-        <w:pStyle w:val="codigo"/>
-        <w:framePr w:wrap="notBeside"/>
-        <w:rPr>
-          <w:lang w:val="en-US"/>
-        </w:rPr>
-      </w:pPr>
-      <w:r>
-        <w:rPr>
-          <w:lang w:val="en-US"/>
-        </w:rPr>
-        <w:t># load balancing with sticky sessions.</w:t>
-      </w:r>
-    </w:p>
-    <w:p>
-      <w:pPr>
-        <w:pStyle w:val="codigo"/>
-        <w:framePr w:wrap="notBeside"/>
-        <w:rPr>
-          <w:lang w:val="en-US"/>
-        </w:rPr>
-      </w:pPr>
-      <w:r>
-        <w:rPr>
-          <w:lang w:val="en-US"/>
-        </w:rPr>
-        <w:t># Note:</w:t>
-      </w:r>
-    </w:p>
-    <w:p>
-      <w:pPr>
-        <w:pStyle w:val="codigo"/>
-        <w:framePr w:wrap="notBeside"/>
-        <w:rPr>
-          <w:lang w:val="en-US"/>
-        </w:rPr>
-      </w:pPr>
-      <w:proofErr w:type="gramStart"/>
-      <w:r>
-        <w:rPr>
-          <w:lang w:val="en-US"/>
-        </w:rPr>
-        <w:t>#  ----</w:t>
-      </w:r>
-      <w:proofErr w:type="gramEnd"/>
-      <w:r>
-        <w:rPr>
-          <w:lang w:val="en-US"/>
-        </w:rPr>
-        <w:t>&gt; If a worker dies, the load balancer will check its state</w:t>
-      </w:r>
-    </w:p>
-    <w:p>
-      <w:pPr>
-        <w:pStyle w:val="codigo"/>
-        <w:framePr w:wrap="notBeside"/>
-        <w:rPr>
-          <w:lang w:val="en-US"/>
-        </w:rPr>
-      </w:pPr>
-      <w:r>
-        <w:rPr>
-          <w:lang w:val="en-US"/>
-        </w:rPr>
-        <w:t xml:space="preserve">#        </w:t>
-      </w:r>
-      <w:proofErr w:type="gramStart"/>
-      <w:r>
-        <w:rPr>
-          <w:lang w:val="en-US"/>
-        </w:rPr>
-        <w:t>once</w:t>
-      </w:r>
-      <w:proofErr w:type="gramEnd"/>
-      <w:r>
-        <w:rPr>
-          <w:lang w:val="en-US"/>
-        </w:rPr>
-        <w:t xml:space="preserve"> in a while. Until then all work is redirected to peer</w:t>
-      </w:r>
-    </w:p>
-    <w:p>
-      <w:pPr>
-        <w:pStyle w:val="codigo"/>
-        <w:framePr w:wrap="notBeside"/>
-        <w:rPr>
-          <w:lang w:val="en-US"/>
-        </w:rPr>
-      </w:pPr>
-      <w:r>
-        <w:rPr>
-          <w:lang w:val="en-US"/>
-        </w:rPr>
-        <w:t xml:space="preserve">#        </w:t>
-      </w:r>
-      <w:proofErr w:type="gramStart"/>
-      <w:r>
-        <w:rPr>
-          <w:lang w:val="en-US"/>
-        </w:rPr>
-        <w:t>workers</w:t>
-      </w:r>
-      <w:proofErr w:type="gramEnd"/>
-      <w:r>
-        <w:rPr>
-          <w:lang w:val="en-US"/>
-        </w:rPr>
-        <w:t>.</w:t>
-      </w:r>
-    </w:p>
-    <w:p>
-      <w:pPr>
-        <w:pStyle w:val="codigo"/>
-        <w:framePr w:wrap="notBeside"/>
-        <w:rPr>
-          <w:lang w:val="en-US"/>
-        </w:rPr>
-      </w:pPr>
-      <w:proofErr w:type="spellStart"/>
-      <w:r>
-        <w:rPr>
-          <w:lang w:val="en-US"/>
-        </w:rPr>
-        <w:t>worker.loadbalancer.type</w:t>
-      </w:r>
-      <w:proofErr w:type="spellEnd"/>
-      <w:r>
-        <w:rPr>
-          <w:lang w:val="en-US"/>
-        </w:rPr>
-        <w:t>=</w:t>
-      </w:r>
-      <w:proofErr w:type="spellStart"/>
-      <w:r>
-        <w:rPr>
-          <w:lang w:val="en-US"/>
-        </w:rPr>
-        <w:t>lb</w:t>
-      </w:r>
-      <w:proofErr w:type="spellEnd"/>
-    </w:p>
-    <w:p>
-      <w:pPr>
-        <w:pStyle w:val="codigo"/>
-        <w:framePr w:wrap="notBeside"/>
-        <w:rPr>
-          <w:b/>
-          <w:lang w:val="en-US"/>
-        </w:rPr>
-      </w:pPr>
-      <w:proofErr w:type="spellStart"/>
-      <w:r>
-        <w:rPr>
-          <w:b/>
-          <w:lang w:val="en-US"/>
-        </w:rPr>
-        <w:t>worker.loadbalancer.balance_workers</w:t>
-      </w:r>
-      <w:proofErr w:type="spellEnd"/>
-      <w:r>
-        <w:rPr>
-          <w:b/>
-          <w:lang w:val="en-US"/>
-        </w:rPr>
-        <w:t>=</w:t>
-      </w:r>
-      <w:proofErr w:type="spellStart"/>
-      <w:r>
-        <w:rPr>
-          <w:b/>
-          <w:lang w:val="en-US"/>
-        </w:rPr>
-        <w:t>ocms</w:t>
-      </w:r>
-      <w:proofErr w:type="spellEnd"/>
-    </w:p>
-    <w:p>
-      <w:pPr>
-        <w:rPr>
-          <w:lang w:val="en-US"/>
-        </w:rPr>
-      </w:pPr>
-    </w:p>
-    <w:p>
-      <w:pPr>
         <w:rPr>
           <w:lang w:val="en-US"/>
         </w:rPr>
@@ -10358,7 +10751,6 @@
       </w:pPr>
       <w:bookmarkStart w:id="12" w:name="_Toc468187175"/>
       <w:r>
-        <w:lastRenderedPageBreak/>
         <w:t>Virtual Host</w:t>
       </w:r>
       <w:bookmarkEnd w:id="12"/>
@@ -10392,6 +10784,7 @@
         <w:rPr>
           <w:lang w:val="en-US"/>
         </w:rPr>
+        <w:lastRenderedPageBreak/>
         <w:t>&lt;</w:t>
       </w:r>
       <w:proofErr w:type="spellStart"/>
@@ -12345,19 +12738,41 @@
     <w:p>
       <w:pPr>
         <w:rPr>
-          <w:lang w:eastAsia="es-ES"/>
-        </w:rPr>
-      </w:pPr>
-      <w:r>
-        <w:rPr>
-          <w:lang w:eastAsia="es-ES"/>
-        </w:rPr>
-        <w:t xml:space="preserve">Modificamos el fichero </w:t>
+          <w:lang w:val="en-US" w:eastAsia="es-ES"/>
+        </w:rPr>
+      </w:pPr>
+      <w:proofErr w:type="spellStart"/>
+      <w:r>
+        <w:rPr>
+          <w:lang w:val="en-US" w:eastAsia="es-ES"/>
+        </w:rPr>
+        <w:t>Modificamos</w:t>
+      </w:r>
+      <w:proofErr w:type="spellEnd"/>
+      <w:r>
+        <w:rPr>
+          <w:lang w:val="en-US" w:eastAsia="es-ES"/>
+        </w:rPr>
+        <w:t xml:space="preserve"> el </w:t>
+      </w:r>
+      <w:proofErr w:type="spellStart"/>
+      <w:r>
+        <w:rPr>
+          <w:lang w:val="en-US" w:eastAsia="es-ES"/>
+        </w:rPr>
+        <w:t>fichero</w:t>
+      </w:r>
+      <w:proofErr w:type="spellEnd"/>
+      <w:r>
+        <w:rPr>
+          <w:lang w:val="en-US" w:eastAsia="es-ES"/>
+        </w:rPr>
+        <w:t xml:space="preserve"> </w:t>
       </w:r>
       <w:r>
         <w:rPr>
           <w:b/>
-          <w:lang w:eastAsia="es-ES"/>
+          <w:lang w:val="en-US" w:eastAsia="es-ES"/>
         </w:rPr>
         <w:t>OPENCMS</w:t>
       </w:r>
@@ -12371,7 +12786,7 @@
       <w:r>
         <w:rPr>
           <w:b/>
-          <w:lang w:eastAsia="es-ES"/>
+          <w:lang w:val="en-US" w:eastAsia="es-ES"/>
         </w:rPr>
         <w:t>/</w:t>
       </w:r>
@@ -12383,8 +12798,6 @@
         </w:rPr>
         <w:t>vhost.template</w:t>
       </w:r>
-      <w:bookmarkStart w:id="15" w:name="_GoBack"/>
-      <w:bookmarkEnd w:id="15"/>
       <w:proofErr w:type="spellEnd"/>
     </w:p>
     <w:p>
@@ -14196,7 +14609,7 @@
           <w:lang w:eastAsia="es-ES"/>
         </w:rPr>
       </w:pPr>
-      <w:bookmarkStart w:id="16" w:name="_Toc468187178"/>
+      <w:bookmarkStart w:id="15" w:name="_Toc468187178"/>
       <w:proofErr w:type="spellStart"/>
       <w:r>
         <w:rPr>
@@ -14217,7 +14630,7 @@
         </w:rPr>
         <w:t>y pertenencia</w:t>
       </w:r>
-      <w:bookmarkEnd w:id="16"/>
+      <w:bookmarkEnd w:id="15"/>
     </w:p>
     <w:p>
       <w:pPr>
@@ -14425,7 +14838,7 @@
           <w:lang w:eastAsia="es-ES"/>
         </w:rPr>
       </w:pPr>
-      <w:bookmarkStart w:id="17" w:name="_Toc468187179"/>
+      <w:bookmarkStart w:id="16" w:name="_Toc468187179"/>
       <w:r>
         <w:rPr>
           <w:lang w:eastAsia="es-ES"/>
@@ -14446,7 +14859,7 @@
         </w:rPr>
         <w:t>OpenCms</w:t>
       </w:r>
-      <w:bookmarkEnd w:id="17"/>
+      <w:bookmarkEnd w:id="16"/>
       <w:proofErr w:type="spellEnd"/>
     </w:p>
     <w:p>
@@ -14683,7 +15096,11 @@
     <w:p>
       <w:pPr>
         <w:pStyle w:val="codigo"/>
-        <w:framePr w:wrap="notBeside"/>
+        <w:framePr w:wrap="auto" w:vAnchor="margin" w:yAlign="inline"/>
+        <w:numPr>
+          <w:ilvl w:val="0"/>
+          <w:numId w:val="19"/>
+        </w:numPr>
         <w:rPr>
           <w:lang w:val="en-US" w:eastAsia="es-ES"/>
         </w:rPr>
@@ -14712,7 +15129,11 @@
     <w:p>
       <w:pPr>
         <w:pStyle w:val="codigo"/>
-        <w:framePr w:wrap="notBeside"/>
+        <w:framePr w:wrap="auto" w:vAnchor="margin" w:yAlign="inline"/>
+        <w:numPr>
+          <w:ilvl w:val="0"/>
+          <w:numId w:val="19"/>
+        </w:numPr>
         <w:rPr>
           <w:lang w:val="en-US" w:eastAsia="es-ES"/>
         </w:rPr>
@@ -14758,6 +15179,285 @@
           <w:lang w:val="en-US" w:eastAsia="es-ES"/>
         </w:rPr>
         <w:t>*</w:t>
+      </w:r>
+    </w:p>
+    <w:p>
+      <w:pPr>
+        <w:pStyle w:val="Prrafodelista"/>
+        <w:numPr>
+          <w:ilvl w:val="0"/>
+          <w:numId w:val="24"/>
+        </w:numPr>
+        <w:rPr>
+          <w:lang w:eastAsia="es-ES"/>
+        </w:rPr>
+      </w:pPr>
+      <w:r>
+        <w:rPr>
+          <w:lang w:eastAsia="es-ES"/>
+        </w:rPr>
+        <w:t>Eliminar el VH por defecto:</w:t>
+      </w:r>
+    </w:p>
+    <w:p>
+      <w:pPr>
+        <w:pStyle w:val="codigo"/>
+        <w:framePr w:wrap="notBeside"/>
+        <w:rPr>
+          <w:lang w:val="en-US" w:eastAsia="es-ES"/>
+        </w:rPr>
+      </w:pPr>
+      <w:proofErr w:type="spellStart"/>
+      <w:proofErr w:type="gramStart"/>
+      <w:r>
+        <w:rPr>
+          <w:lang w:val="en-US" w:eastAsia="es-ES"/>
+        </w:rPr>
+        <w:t>sudo</w:t>
+      </w:r>
+      <w:proofErr w:type="spellEnd"/>
+      <w:proofErr w:type="gramEnd"/>
+      <w:r>
+        <w:rPr>
+          <w:lang w:val="en-US" w:eastAsia="es-ES"/>
+        </w:rPr>
+        <w:t xml:space="preserve"> </w:t>
+      </w:r>
+      <w:proofErr w:type="spellStart"/>
+      <w:r>
+        <w:rPr>
+          <w:lang w:val="en-US" w:eastAsia="es-ES"/>
+        </w:rPr>
+        <w:t>rm</w:t>
+      </w:r>
+      <w:proofErr w:type="spellEnd"/>
+      <w:r>
+        <w:rPr>
+          <w:lang w:val="en-US" w:eastAsia="es-ES"/>
+        </w:rPr>
+        <w:t xml:space="preserve"> </w:t>
+      </w:r>
+      <w:r>
+        <w:rPr>
+          <w:lang w:eastAsia="es-ES"/>
+        </w:rPr>
+        <w:t>/</w:t>
+      </w:r>
+      <w:proofErr w:type="spellStart"/>
+      <w:r>
+        <w:rPr>
+          <w:lang w:eastAsia="es-ES"/>
+        </w:rPr>
+        <w:t>etc</w:t>
+      </w:r>
+      <w:proofErr w:type="spellEnd"/>
+      <w:r>
+        <w:rPr>
+          <w:lang w:eastAsia="es-ES"/>
+        </w:rPr>
+        <w:t>/apache2/</w:t>
+      </w:r>
+      <w:r>
+        <w:rPr>
+          <w:lang w:val="en-US" w:eastAsia="es-ES"/>
+        </w:rPr>
+        <w:t>sites-enabled</w:t>
+      </w:r>
+      <w:r>
+        <w:rPr>
+          <w:lang w:val="en-US" w:eastAsia="es-ES"/>
+        </w:rPr>
+        <w:t>/</w:t>
+      </w:r>
+      <w:r>
+        <w:rPr>
+          <w:lang w:val="en-US" w:eastAsia="es-ES"/>
+        </w:rPr>
+        <w:t>000-default.conf</w:t>
+      </w:r>
+    </w:p>
+    <w:p>
+      <w:pPr>
+        <w:rPr>
+          <w:lang w:val="en-US" w:eastAsia="es-ES"/>
+        </w:rPr>
+      </w:pPr>
+    </w:p>
+    <w:p>
+      <w:pPr>
+        <w:pStyle w:val="Ttulo3"/>
+      </w:pPr>
+      <w:r>
+        <w:t xml:space="preserve">4. </w:t>
+      </w:r>
+      <w:r>
+        <w:t xml:space="preserve">Modificamos la URL de acceso desde </w:t>
+      </w:r>
+      <w:proofErr w:type="spellStart"/>
+      <w:r>
+        <w:rPr>
+          <w:rStyle w:val="spelle"/>
+        </w:rPr>
+        <w:t>OpenCms</w:t>
+      </w:r>
+      <w:proofErr w:type="spellEnd"/>
+    </w:p>
+    <w:p>
+      <w:pPr>
+        <w:pStyle w:val="Prrafodelista"/>
+        <w:ind w:left="1080" w:hanging="360"/>
+      </w:pPr>
+      <w:r>
+        <w:rPr>
+          <w:rFonts w:eastAsiaTheme="majorHAnsi" w:cstheme="majorHAnsi"/>
+        </w:rPr>
+        <w:t>a.</w:t>
+      </w:r>
+      <w:r>
+        <w:rPr>
+          <w:rFonts w:eastAsiaTheme="majorHAnsi"/>
+          <w:sz w:val="14"/>
+          <w:szCs w:val="14"/>
+        </w:rPr>
+        <w:t xml:space="preserve">       </w:t>
+      </w:r>
+      <w:r>
+        <w:t xml:space="preserve">En </w:t>
+      </w:r>
+      <w:proofErr w:type="spellStart"/>
+      <w:r>
+        <w:rPr>
+          <w:rStyle w:val="spelle"/>
+          <w:b/>
+        </w:rPr>
+        <w:t>Administracion</w:t>
+      </w:r>
+      <w:proofErr w:type="spellEnd"/>
+      <w:r>
+        <w:rPr>
+          <w:b/>
+        </w:rPr>
+        <w:t>/</w:t>
+      </w:r>
+      <w:proofErr w:type="spellStart"/>
+      <w:r>
+        <w:rPr>
+          <w:rStyle w:val="spelle"/>
+          <w:b/>
+        </w:rPr>
+        <w:t>Gestion</w:t>
+      </w:r>
+      <w:proofErr w:type="spellEnd"/>
+      <w:r>
+        <w:rPr>
+          <w:b/>
+        </w:rPr>
+        <w:t xml:space="preserve"> de </w:t>
+      </w:r>
+      <w:proofErr w:type="spellStart"/>
+      <w:r>
+        <w:rPr>
+          <w:rStyle w:val="spelle"/>
+          <w:b/>
+        </w:rPr>
+        <w:t>Sites</w:t>
+      </w:r>
+      <w:proofErr w:type="spellEnd"/>
+      <w:r>
+        <w:rPr>
+          <w:b/>
+        </w:rPr>
+        <w:t>/Configuración</w:t>
+      </w:r>
+      <w:r>
+        <w:t xml:space="preserve"> general modificamos la URL de acceso al </w:t>
+      </w:r>
+      <w:proofErr w:type="spellStart"/>
+      <w:r>
+        <w:rPr>
+          <w:rStyle w:val="spelle"/>
+        </w:rPr>
+        <w:t>workplace</w:t>
+      </w:r>
+      <w:proofErr w:type="spellEnd"/>
+      <w:r>
+        <w:t xml:space="preserve"> con la URL</w:t>
+      </w:r>
+      <w:bookmarkStart w:id="17" w:name="_GoBack"/>
+      <w:bookmarkEnd w:id="17"/>
+      <w:r>
+        <w:t xml:space="preserve"> pública:</w:t>
+      </w:r>
+    </w:p>
+    <w:p>
+      <w:pPr>
+        <w:pStyle w:val="Prrafodelista"/>
+        <w:ind w:left="1080" w:hanging="360"/>
+      </w:pPr>
+      <w:r>
+        <w:rPr>
+          <w:rFonts w:eastAsiaTheme="majorHAnsi" w:cstheme="majorHAnsi"/>
+        </w:rPr>
+        <w:t>b.</w:t>
+      </w:r>
+      <w:r>
+        <w:rPr>
+          <w:rFonts w:eastAsiaTheme="majorHAnsi"/>
+          <w:sz w:val="14"/>
+          <w:szCs w:val="14"/>
+        </w:rPr>
+        <w:t xml:space="preserve">      </w:t>
+      </w:r>
+      <w:r>
+        <w:t xml:space="preserve">En </w:t>
+      </w:r>
+      <w:proofErr w:type="spellStart"/>
+      <w:r>
+        <w:rPr>
+          <w:rStyle w:val="spelle"/>
+          <w:b/>
+        </w:rPr>
+        <w:t>Administracion</w:t>
+      </w:r>
+      <w:proofErr w:type="spellEnd"/>
+      <w:r>
+        <w:rPr>
+          <w:b/>
+        </w:rPr>
+        <w:t>/</w:t>
+      </w:r>
+      <w:proofErr w:type="spellStart"/>
+      <w:r>
+        <w:rPr>
+          <w:rStyle w:val="spelle"/>
+          <w:b/>
+        </w:rPr>
+        <w:t>Gestion</w:t>
+      </w:r>
+      <w:proofErr w:type="spellEnd"/>
+      <w:r>
+        <w:rPr>
+          <w:b/>
+        </w:rPr>
+        <w:t xml:space="preserve"> de </w:t>
+      </w:r>
+      <w:proofErr w:type="spellStart"/>
+      <w:r>
+        <w:rPr>
+          <w:rStyle w:val="spelle"/>
+          <w:b/>
+        </w:rPr>
+        <w:t>Sites</w:t>
+      </w:r>
+      <w:proofErr w:type="spellEnd"/>
+      <w:r>
+        <w:rPr>
+          <w:b/>
+        </w:rPr>
+        <w:t>/Actualizar servidor web</w:t>
+      </w:r>
+      <w:r>
+        <w:t xml:space="preserve"> ejecutamos pulsamos OK para que se generen los VH y se pueda acceder online.</w:t>
       </w:r>
     </w:p>
     <w:p>
@@ -15059,6 +15759,7 @@
         </w:numPr>
       </w:pPr>
       <w:r>
+        <w:lastRenderedPageBreak/>
         <w:t>Editar el fichero $TOMCAT$\</w:t>
       </w:r>
       <w:proofErr w:type="spellStart"/>
@@ -15460,7 +16161,6 @@
         <w:rPr>
           <w:lang w:val="en-US"/>
         </w:rPr>
-        <w:lastRenderedPageBreak/>
         <w:t>&lt;</w:t>
       </w:r>
       <w:proofErr w:type="spellStart"/>
@@ -16076,6 +16776,7 @@
         </w:numPr>
       </w:pPr>
       <w:r>
+        <w:lastRenderedPageBreak/>
         <w:t xml:space="preserve">Redirigimos el puerto 445 a 1445 con </w:t>
       </w:r>
       <w:proofErr w:type="spellStart"/>
@@ -16374,7 +17075,6 @@
         <w:rPr>
           <w:sz w:val="16"/>
         </w:rPr>
-        <w:lastRenderedPageBreak/>
         <w:t>Conexiones activas de Internet (solo servidores)</w:t>
       </w:r>
     </w:p>
@@ -17199,6 +17899,7 @@
         </w:rPr>
       </w:pPr>
       <w:r>
+        <w:lastRenderedPageBreak/>
         <w:t xml:space="preserve">    </w:t>
       </w:r>
       <w:r>
@@ -17510,7 +18211,6 @@
         <w:rPr>
           <w:lang w:val="en-US"/>
         </w:rPr>
-        <w:lastRenderedPageBreak/>
         <w:t>&lt;repository name="OPENCMS_MODULES" class="</w:t>
       </w:r>
       <w:proofErr w:type="spellStart"/>
@@ -17917,7 +18617,11 @@
         </w:numPr>
       </w:pPr>
       <w:r>
-        <w:t xml:space="preserve">En la casilla inferior añadimos la ruta a nuestro módulo, que será algo como: \\IP_SERVIDOR\OPENMCS\system\modules\module_name\. Es recomendable crear una unidad de red propia para el </w:t>
+        <w:t xml:space="preserve">En la casilla inferior añadimos la ruta a nuestro módulo, que será algo como: \\IP_SERVIDOR\OPENMCS\system\modules\module_name\. Es recomendable crear una unidad </w:t>
+      </w:r>
+      <w:r>
+        <w:lastRenderedPageBreak/>
+        <w:t xml:space="preserve">de red propia para el </w:t>
       </w:r>
       <w:proofErr w:type="spellStart"/>
       <w:r>
@@ -18236,7 +18940,7 @@
             <w:sz w:val="20"/>
             <w:szCs w:val="20"/>
           </w:rPr>
-          <w:t>- 16 -</w:t>
+          <w:t>- 15 -</w:t>
         </w:r>
         <w:r>
           <w:rPr>
@@ -18566,6 +19270,95 @@
     </w:lvl>
   </w:abstractNum>
   <w:abstractNum w:abstractNumId="1">
+    <w:nsid w:val="1446046F"/>
+    <w:multiLevelType w:val="hybridMultilevel"/>
+    <w:tmpl w:val="789A1CD2"/>
+    <w:lvl w:ilvl="0" w:tplc="E9DE6FB6">
+      <w:start w:val="4"/>
+      <w:numFmt w:val="lowerLetter"/>
+      <w:lvlText w:val="%1."/>
+      <w:lvlJc w:val="left"/>
+      <w:pPr>
+        <w:ind w:left="1080" w:hanging="360"/>
+      </w:pPr>
+      <w:rPr>
+        <w:rFonts w:hint="default"/>
+      </w:rPr>
+    </w:lvl>
+    <w:lvl w:ilvl="1" w:tplc="0C0A0019" w:tentative="1">
+      <w:start w:val="1"/>
+      <w:numFmt w:val="lowerLetter"/>
+      <w:lvlText w:val="%2."/>
+      <w:lvlJc w:val="left"/>
+      <w:pPr>
+        <w:ind w:left="1440" w:hanging="360"/>
+      </w:pPr>
+    </w:lvl>
+    <w:lvl w:ilvl="2" w:tplc="0C0A001B" w:tentative="1">
+      <w:start w:val="1"/>
+      <w:numFmt w:val="lowerRoman"/>
+      <w:lvlText w:val="%3."/>
+      <w:lvlJc w:val="right"/>
+      <w:pPr>
+        <w:ind w:left="2160" w:hanging="180"/>
+      </w:pPr>
+    </w:lvl>
+    <w:lvl w:ilvl="3" w:tplc="0C0A000F" w:tentative="1">
+      <w:start w:val="1"/>
+      <w:numFmt w:val="decimal"/>
+      <w:lvlText w:val="%4."/>
+      <w:lvlJc w:val="left"/>
+      <w:pPr>
+        <w:ind w:left="2880" w:hanging="360"/>
+      </w:pPr>
+    </w:lvl>
+    <w:lvl w:ilvl="4" w:tplc="0C0A0019" w:tentative="1">
+      <w:start w:val="1"/>
+      <w:numFmt w:val="lowerLetter"/>
+      <w:lvlText w:val="%5."/>
+      <w:lvlJc w:val="left"/>
+      <w:pPr>
+        <w:ind w:left="3600" w:hanging="360"/>
+      </w:pPr>
+    </w:lvl>
+    <w:lvl w:ilvl="5" w:tplc="0C0A001B" w:tentative="1">
+      <w:start w:val="1"/>
+      <w:numFmt w:val="lowerRoman"/>
+      <w:lvlText w:val="%6."/>
+      <w:lvlJc w:val="right"/>
+      <w:pPr>
+        <w:ind w:left="4320" w:hanging="180"/>
+      </w:pPr>
+    </w:lvl>
+    <w:lvl w:ilvl="6" w:tplc="0C0A000F" w:tentative="1">
+      <w:start w:val="1"/>
+      <w:numFmt w:val="decimal"/>
+      <w:lvlText w:val="%7."/>
+      <w:lvlJc w:val="left"/>
+      <w:pPr>
+        <w:ind w:left="5040" w:hanging="360"/>
+      </w:pPr>
+    </w:lvl>
+    <w:lvl w:ilvl="7" w:tplc="0C0A0019" w:tentative="1">
+      <w:start w:val="1"/>
+      <w:numFmt w:val="lowerLetter"/>
+      <w:lvlText w:val="%8."/>
+      <w:lvlJc w:val="left"/>
+      <w:pPr>
+        <w:ind w:left="5760" w:hanging="360"/>
+      </w:pPr>
+    </w:lvl>
+    <w:lvl w:ilvl="8" w:tplc="0C0A001B" w:tentative="1">
+      <w:start w:val="1"/>
+      <w:numFmt w:val="lowerRoman"/>
+      <w:lvlText w:val="%9."/>
+      <w:lvlJc w:val="right"/>
+      <w:pPr>
+        <w:ind w:left="6480" w:hanging="180"/>
+      </w:pPr>
+    </w:lvl>
+  </w:abstractNum>
+  <w:abstractNum w:abstractNumId="2">
     <w:nsid w:val="15923C3A"/>
     <w:multiLevelType w:val="multilevel"/>
     <w:tmpl w:val="C8CE2CC6"/>
@@ -18715,7 +19508,7 @@
       </w:rPr>
     </w:lvl>
   </w:abstractNum>
-  <w:abstractNum w:abstractNumId="2">
+  <w:abstractNum w:abstractNumId="3">
     <w:nsid w:val="1C8A06B6"/>
     <w:multiLevelType w:val="hybridMultilevel"/>
     <w:tmpl w:val="73D88BAE"/>
@@ -18801,7 +19594,7 @@
       </w:pPr>
     </w:lvl>
   </w:abstractNum>
-  <w:abstractNum w:abstractNumId="3">
+  <w:abstractNum w:abstractNumId="4">
     <w:nsid w:val="1CC62169"/>
     <w:multiLevelType w:val="hybridMultilevel"/>
     <w:tmpl w:val="5EF69480"/>
@@ -18914,7 +19707,7 @@
       </w:rPr>
     </w:lvl>
   </w:abstractNum>
-  <w:abstractNum w:abstractNumId="4">
+  <w:abstractNum w:abstractNumId="5">
     <w:nsid w:val="1E6A117A"/>
     <w:multiLevelType w:val="hybridMultilevel"/>
     <w:tmpl w:val="AD60C3F4"/>
@@ -19000,7 +19793,7 @@
       </w:pPr>
     </w:lvl>
   </w:abstractNum>
-  <w:abstractNum w:abstractNumId="5">
+  <w:abstractNum w:abstractNumId="6">
     <w:nsid w:val="259D3431"/>
     <w:multiLevelType w:val="hybridMultilevel"/>
     <w:tmpl w:val="FAA64B56"/>
@@ -19086,7 +19879,7 @@
       </w:pPr>
     </w:lvl>
   </w:abstractNum>
-  <w:abstractNum w:abstractNumId="6">
+  <w:abstractNum w:abstractNumId="7">
     <w:nsid w:val="2600068F"/>
     <w:multiLevelType w:val="hybridMultilevel"/>
     <w:tmpl w:val="2DD824C4"/>
@@ -19172,7 +19965,7 @@
       </w:pPr>
     </w:lvl>
   </w:abstractNum>
-  <w:abstractNum w:abstractNumId="7">
+  <w:abstractNum w:abstractNumId="8">
     <w:nsid w:val="274A7522"/>
     <w:multiLevelType w:val="multilevel"/>
     <w:tmpl w:val="2C76266E"/>
@@ -19321,7 +20114,7 @@
       </w:rPr>
     </w:lvl>
   </w:abstractNum>
-  <w:abstractNum w:abstractNumId="8">
+  <w:abstractNum w:abstractNumId="9">
     <w:nsid w:val="293A4940"/>
     <w:multiLevelType w:val="hybridMultilevel"/>
     <w:tmpl w:val="1604FC84"/>
@@ -19407,10 +20200,10 @@
       </w:pPr>
     </w:lvl>
   </w:abstractNum>
-  <w:abstractNum w:abstractNumId="9">
+  <w:abstractNum w:abstractNumId="10">
     <w:nsid w:val="2C2B2272"/>
     <w:multiLevelType w:val="hybridMultilevel"/>
-    <w:tmpl w:val="CED2D0F4"/>
+    <w:tmpl w:val="1A325770"/>
     <w:lvl w:ilvl="0" w:tplc="0C0A000F">
       <w:start w:val="1"/>
       <w:numFmt w:val="decimal"/>
@@ -19496,7 +20289,7 @@
       </w:pPr>
     </w:lvl>
   </w:abstractNum>
-  <w:abstractNum w:abstractNumId="10">
+  <w:abstractNum w:abstractNumId="11">
     <w:nsid w:val="2FA039EE"/>
     <w:multiLevelType w:val="hybridMultilevel"/>
     <w:tmpl w:val="5A26EFAE"/>
@@ -19582,7 +20375,7 @@
       </w:pPr>
     </w:lvl>
   </w:abstractNum>
-  <w:abstractNum w:abstractNumId="11">
+  <w:abstractNum w:abstractNumId="12">
     <w:nsid w:val="37B9712E"/>
     <w:multiLevelType w:val="hybridMultilevel"/>
     <w:tmpl w:val="62A4B434"/>
@@ -19668,7 +20461,7 @@
       </w:pPr>
     </w:lvl>
   </w:abstractNum>
-  <w:abstractNum w:abstractNumId="12">
+  <w:abstractNum w:abstractNumId="13">
     <w:nsid w:val="46B0233F"/>
     <w:multiLevelType w:val="hybridMultilevel"/>
     <w:tmpl w:val="F2EE2C12"/>
@@ -19754,7 +20547,7 @@
       </w:pPr>
     </w:lvl>
   </w:abstractNum>
-  <w:abstractNum w:abstractNumId="13">
+  <w:abstractNum w:abstractNumId="14">
     <w:nsid w:val="479E3AC8"/>
     <w:multiLevelType w:val="multilevel"/>
     <w:tmpl w:val="0C0A001F"/>
@@ -19840,7 +20633,93 @@
       </w:pPr>
     </w:lvl>
   </w:abstractNum>
-  <w:abstractNum w:abstractNumId="14">
+  <w:abstractNum w:abstractNumId="15">
+    <w:nsid w:val="5D513269"/>
+    <w:multiLevelType w:val="hybridMultilevel"/>
+    <w:tmpl w:val="2E34F740"/>
+    <w:lvl w:ilvl="0" w:tplc="0C0A0019">
+      <w:start w:val="1"/>
+      <w:numFmt w:val="lowerLetter"/>
+      <w:lvlText w:val="%1."/>
+      <w:lvlJc w:val="left"/>
+      <w:pPr>
+        <w:ind w:left="1080" w:hanging="360"/>
+      </w:pPr>
+    </w:lvl>
+    <w:lvl w:ilvl="1" w:tplc="0C0A0019" w:tentative="1">
+      <w:start w:val="1"/>
+      <w:numFmt w:val="lowerLetter"/>
+      <w:lvlText w:val="%2."/>
+      <w:lvlJc w:val="left"/>
+      <w:pPr>
+        <w:ind w:left="1800" w:hanging="360"/>
+      </w:pPr>
+    </w:lvl>
+    <w:lvl w:ilvl="2" w:tplc="0C0A001B" w:tentative="1">
+      <w:start w:val="1"/>
+      <w:numFmt w:val="lowerRoman"/>
+      <w:lvlText w:val="%3."/>
+      <w:lvlJc w:val="right"/>
+      <w:pPr>
+        <w:ind w:left="2520" w:hanging="180"/>
+      </w:pPr>
+    </w:lvl>
+    <w:lvl w:ilvl="3" w:tplc="0C0A000F" w:tentative="1">
+      <w:start w:val="1"/>
+      <w:numFmt w:val="decimal"/>
+      <w:lvlText w:val="%4."/>
+      <w:lvlJc w:val="left"/>
+      <w:pPr>
+        <w:ind w:left="3240" w:hanging="360"/>
+      </w:pPr>
+    </w:lvl>
+    <w:lvl w:ilvl="4" w:tplc="0C0A0019" w:tentative="1">
+      <w:start w:val="1"/>
+      <w:numFmt w:val="lowerLetter"/>
+      <w:lvlText w:val="%5."/>
+      <w:lvlJc w:val="left"/>
+      <w:pPr>
+        <w:ind w:left="3960" w:hanging="360"/>
+      </w:pPr>
+    </w:lvl>
+    <w:lvl w:ilvl="5" w:tplc="0C0A001B" w:tentative="1">
+      <w:start w:val="1"/>
+      <w:numFmt w:val="lowerRoman"/>
+      <w:lvlText w:val="%6."/>
+      <w:lvlJc w:val="right"/>
+      <w:pPr>
+        <w:ind w:left="4680" w:hanging="180"/>
+      </w:pPr>
+    </w:lvl>
+    <w:lvl w:ilvl="6" w:tplc="0C0A000F" w:tentative="1">
+      <w:start w:val="1"/>
+      <w:numFmt w:val="decimal"/>
+      <w:lvlText w:val="%7."/>
+      <w:lvlJc w:val="left"/>
+      <w:pPr>
+        <w:ind w:left="5400" w:hanging="360"/>
+      </w:pPr>
+    </w:lvl>
+    <w:lvl w:ilvl="7" w:tplc="0C0A0019" w:tentative="1">
+      <w:start w:val="1"/>
+      <w:numFmt w:val="lowerLetter"/>
+      <w:lvlText w:val="%8."/>
+      <w:lvlJc w:val="left"/>
+      <w:pPr>
+        <w:ind w:left="6120" w:hanging="360"/>
+      </w:pPr>
+    </w:lvl>
+    <w:lvl w:ilvl="8" w:tplc="0C0A001B" w:tentative="1">
+      <w:start w:val="1"/>
+      <w:numFmt w:val="lowerRoman"/>
+      <w:lvlText w:val="%9."/>
+      <w:lvlJc w:val="right"/>
+      <w:pPr>
+        <w:ind w:left="6840" w:hanging="180"/>
+      </w:pPr>
+    </w:lvl>
+  </w:abstractNum>
+  <w:abstractNum w:abstractNumId="16">
     <w:nsid w:val="61C630AE"/>
     <w:multiLevelType w:val="hybridMultilevel"/>
     <w:tmpl w:val="2684F35A"/>
@@ -19926,7 +20805,7 @@
       </w:pPr>
     </w:lvl>
   </w:abstractNum>
-  <w:abstractNum w:abstractNumId="15">
+  <w:abstractNum w:abstractNumId="17">
     <w:nsid w:val="68443574"/>
     <w:multiLevelType w:val="hybridMultilevel"/>
     <w:tmpl w:val="F2C4F7F2"/>
@@ -20012,7 +20891,120 @@
       </w:pPr>
     </w:lvl>
   </w:abstractNum>
-  <w:abstractNum w:abstractNumId="16">
+  <w:abstractNum w:abstractNumId="18">
+    <w:nsid w:val="6A7432FC"/>
+    <w:multiLevelType w:val="hybridMultilevel"/>
+    <w:tmpl w:val="58FAE076"/>
+    <w:lvl w:ilvl="0" w:tplc="0C0A0001">
+      <w:start w:val="1"/>
+      <w:numFmt w:val="bullet"/>
+      <w:lvlText w:val=""/>
+      <w:lvlJc w:val="left"/>
+      <w:pPr>
+        <w:ind w:left="1068" w:hanging="360"/>
+      </w:pPr>
+      <w:rPr>
+        <w:rFonts w:ascii="Symbol" w:hAnsi="Symbol" w:hint="default"/>
+      </w:rPr>
+    </w:lvl>
+    <w:lvl w:ilvl="1" w:tplc="0C0A0003" w:tentative="1">
+      <w:start w:val="1"/>
+      <w:numFmt w:val="bullet"/>
+      <w:lvlText w:val="o"/>
+      <w:lvlJc w:val="left"/>
+      <w:pPr>
+        <w:ind w:left="1788" w:hanging="360"/>
+      </w:pPr>
+      <w:rPr>
+        <w:rFonts w:ascii="Courier New" w:hAnsi="Courier New" w:cs="Courier New" w:hint="default"/>
+      </w:rPr>
+    </w:lvl>
+    <w:lvl w:ilvl="2" w:tplc="0C0A0005" w:tentative="1">
+      <w:start w:val="1"/>
+      <w:numFmt w:val="bullet"/>
+      <w:lvlText w:val=""/>
+      <w:lvlJc w:val="left"/>
+      <w:pPr>
+        <w:ind w:left="2508" w:hanging="360"/>
+      </w:pPr>
+      <w:rPr>
+        <w:rFonts w:ascii="Wingdings" w:hAnsi="Wingdings" w:hint="default"/>
+      </w:rPr>
+    </w:lvl>
+    <w:lvl w:ilvl="3" w:tplc="0C0A0001" w:tentative="1">
+      <w:start w:val="1"/>
+      <w:numFmt w:val="bullet"/>
+      <w:lvlText w:val=""/>
+      <w:lvlJc w:val="left"/>
+      <w:pPr>
+        <w:ind w:left="3228" w:hanging="360"/>
+      </w:pPr>
+      <w:rPr>
+        <w:rFonts w:ascii="Symbol" w:hAnsi="Symbol" w:hint="default"/>
+      </w:rPr>
+    </w:lvl>
+    <w:lvl w:ilvl="4" w:tplc="0C0A0003" w:tentative="1">
+      <w:start w:val="1"/>
+      <w:numFmt w:val="bullet"/>
+      <w:lvlText w:val="o"/>
+      <w:lvlJc w:val="left"/>
+      <w:pPr>
+        <w:ind w:left="3948" w:hanging="360"/>
+      </w:pPr>
+      <w:rPr>
+        <w:rFonts w:ascii="Courier New" w:hAnsi="Courier New" w:cs="Courier New" w:hint="default"/>
+      </w:rPr>
+    </w:lvl>
+    <w:lvl w:ilvl="5" w:tplc="0C0A0005" w:tentative="1">
+      <w:start w:val="1"/>
+      <w:numFmt w:val="bullet"/>
+      <w:lvlText w:val=""/>
+      <w:lvlJc w:val="left"/>
+      <w:pPr>
+        <w:ind w:left="4668" w:hanging="360"/>
+      </w:pPr>
+      <w:rPr>
+        <w:rFonts w:ascii="Wingdings" w:hAnsi="Wingdings" w:hint="default"/>
+      </w:rPr>
+    </w:lvl>
+    <w:lvl w:ilvl="6" w:tplc="0C0A0001" w:tentative="1">
+      <w:start w:val="1"/>
+      <w:numFmt w:val="bullet"/>
+      <w:lvlText w:val=""/>
+      <w:lvlJc w:val="left"/>
+      <w:pPr>
+        <w:ind w:left="5388" w:hanging="360"/>
+      </w:pPr>
+      <w:rPr>
+        <w:rFonts w:ascii="Symbol" w:hAnsi="Symbol" w:hint="default"/>
+      </w:rPr>
+    </w:lvl>
+    <w:lvl w:ilvl="7" w:tplc="0C0A0003" w:tentative="1">
+      <w:start w:val="1"/>
+      <w:numFmt w:val="bullet"/>
+      <w:lvlText w:val="o"/>
+      <w:lvlJc w:val="left"/>
+      <w:pPr>
+        <w:ind w:left="6108" w:hanging="360"/>
+      </w:pPr>
+      <w:rPr>
+        <w:rFonts w:ascii="Courier New" w:hAnsi="Courier New" w:cs="Courier New" w:hint="default"/>
+      </w:rPr>
+    </w:lvl>
+    <w:lvl w:ilvl="8" w:tplc="0C0A0005" w:tentative="1">
+      <w:start w:val="1"/>
+      <w:numFmt w:val="bullet"/>
+      <w:lvlText w:val=""/>
+      <w:lvlJc w:val="left"/>
+      <w:pPr>
+        <w:ind w:left="6828" w:hanging="360"/>
+      </w:pPr>
+      <w:rPr>
+        <w:rFonts w:ascii="Wingdings" w:hAnsi="Wingdings" w:hint="default"/>
+      </w:rPr>
+    </w:lvl>
+  </w:abstractNum>
+  <w:abstractNum w:abstractNumId="19">
     <w:nsid w:val="6D7C0CED"/>
     <w:multiLevelType w:val="hybridMultilevel"/>
     <w:tmpl w:val="73D88BAE"/>
@@ -20098,7 +21090,7 @@
       </w:pPr>
     </w:lvl>
   </w:abstractNum>
-  <w:abstractNum w:abstractNumId="17">
+  <w:abstractNum w:abstractNumId="20">
     <w:nsid w:val="753C434D"/>
     <w:multiLevelType w:val="hybridMultilevel"/>
     <w:tmpl w:val="36104FAA"/>
@@ -20211,7 +21203,7 @@
       </w:rPr>
     </w:lvl>
   </w:abstractNum>
-  <w:abstractNum w:abstractNumId="18">
+  <w:abstractNum w:abstractNumId="21">
     <w:nsid w:val="766728DF"/>
     <w:multiLevelType w:val="hybridMultilevel"/>
     <w:tmpl w:val="88D4D06A"/>
@@ -20297,7 +21289,7 @@
       </w:pPr>
     </w:lvl>
   </w:abstractNum>
-  <w:abstractNum w:abstractNumId="19">
+  <w:abstractNum w:abstractNumId="22">
     <w:nsid w:val="76D762E3"/>
     <w:multiLevelType w:val="hybridMultilevel"/>
     <w:tmpl w:val="1604FC84"/>
@@ -20383,7 +21375,7 @@
       </w:pPr>
     </w:lvl>
   </w:abstractNum>
-  <w:abstractNum w:abstractNumId="20">
+  <w:abstractNum w:abstractNumId="23">
     <w:nsid w:val="78F367EC"/>
     <w:multiLevelType w:val="hybridMultilevel"/>
     <w:tmpl w:val="96303396"/>
@@ -20470,67 +21462,76 @@
     </w:lvl>
   </w:abstractNum>
   <w:num w:numId="1">
+    <w:abstractNumId w:val="20"/>
+  </w:num>
+  <w:num w:numId="2">
+    <w:abstractNumId w:val="23"/>
+  </w:num>
+  <w:num w:numId="3">
+    <w:abstractNumId w:val="22"/>
+  </w:num>
+  <w:num w:numId="4">
+    <w:abstractNumId w:val="21"/>
+  </w:num>
+  <w:num w:numId="5">
+    <w:abstractNumId w:val="6"/>
+  </w:num>
+  <w:num w:numId="6">
+    <w:abstractNumId w:val="9"/>
+  </w:num>
+  <w:num w:numId="7">
+    <w:abstractNumId w:val="7"/>
+  </w:num>
+  <w:num w:numId="8">
     <w:abstractNumId w:val="17"/>
   </w:num>
-  <w:num w:numId="2">
-    <w:abstractNumId w:val="20"/>
+  <w:num w:numId="9">
+    <w:abstractNumId w:val="8"/>
   </w:num>
-  <w:num w:numId="3">
+  <w:num w:numId="10">
+    <w:abstractNumId w:val="4"/>
+  </w:num>
+  <w:num w:numId="11">
+    <w:abstractNumId w:val="11"/>
+  </w:num>
+  <w:num w:numId="12">
+    <w:abstractNumId w:val="16"/>
+  </w:num>
+  <w:num w:numId="13">
+    <w:abstractNumId w:val="13"/>
+  </w:num>
+  <w:num w:numId="14">
+    <w:abstractNumId w:val="2"/>
+  </w:num>
+  <w:num w:numId="15">
+    <w:abstractNumId w:val="5"/>
+  </w:num>
+  <w:num w:numId="16">
     <w:abstractNumId w:val="19"/>
   </w:num>
-  <w:num w:numId="4">
-    <w:abstractNumId w:val="18"/>
-  </w:num>
-  <w:num w:numId="5">
-    <w:abstractNumId w:val="5"/>
-  </w:num>
-  <w:num w:numId="6">
-    <w:abstractNumId w:val="8"/>
-  </w:num>
-  <w:num w:numId="7">
-    <w:abstractNumId w:val="6"/>
-  </w:num>
-  <w:num w:numId="8">
-    <w:abstractNumId w:val="15"/>
-  </w:num>
-  <w:num w:numId="9">
-    <w:abstractNumId w:val="7"/>
-  </w:num>
-  <w:num w:numId="10">
+  <w:num w:numId="17">
     <w:abstractNumId w:val="3"/>
-  </w:num>
-  <w:num w:numId="11">
-    <w:abstractNumId w:val="10"/>
-  </w:num>
-  <w:num w:numId="12">
-    <w:abstractNumId w:val="14"/>
-  </w:num>
-  <w:num w:numId="13">
-    <w:abstractNumId w:val="12"/>
-  </w:num>
-  <w:num w:numId="14">
-    <w:abstractNumId w:val="1"/>
-  </w:num>
-  <w:num w:numId="15">
-    <w:abstractNumId w:val="4"/>
-  </w:num>
-  <w:num w:numId="16">
-    <w:abstractNumId w:val="16"/>
-  </w:num>
-  <w:num w:numId="17">
-    <w:abstractNumId w:val="2"/>
   </w:num>
   <w:num w:numId="18">
     <w:abstractNumId w:val="0"/>
   </w:num>
   <w:num w:numId="19">
-    <w:abstractNumId w:val="9"/>
+    <w:abstractNumId w:val="10"/>
   </w:num>
   <w:num w:numId="20">
-    <w:abstractNumId w:val="11"/>
+    <w:abstractNumId w:val="12"/>
   </w:num>
   <w:num w:numId="21">
-    <w:abstractNumId w:val="13"/>
+    <w:abstractNumId w:val="14"/>
+  </w:num>
+  <w:num w:numId="22">
+    <w:abstractNumId w:val="18"/>
+  </w:num>
+  <w:num w:numId="23">
+    <w:abstractNumId w:val="15"/>
+  </w:num>
+  <w:num w:numId="24">
+    <w:abstractNumId w:val="1"/>
   </w:num>
   <w:numIdMacAtCleanup w:val="17"/>
 </w:numbering>
@@ -21256,6 +22257,11 @@
       <w:u w:val="single"/>
     </w:rPr>
   </w:style>
+  <w:style w:type="character" w:customStyle="1" w:styleId="spelle">
+    <w:name w:val="spelle"/>
+    <w:basedOn w:val="Fuentedeprrafopredeter"/>
+    <w:rsid w:val="009F5F04"/>
+  </w:style>
 </w:styles>
 </file>
 
@@ -21979,6 +22985,11 @@
       <w:u w:val="single"/>
     </w:rPr>
   </w:style>
+  <w:style w:type="character" w:customStyle="1" w:styleId="spelle">
+    <w:name w:val="spelle"/>
+    <w:basedOn w:val="Fuentedeprrafopredeter"/>
+    <w:rsid w:val="009F5F04"/>
+  </w:style>
 </w:styles>
 </file>
 
@@ -22452,7 +23463,7 @@
 </file>
 
 <file path=customXml/itemProps4.xml><?xml version="1.0" encoding="utf-8"?>
-<ds:datastoreItem xmlns:ds="http://schemas.openxmlformats.org/officeDocument/2006/customXml" ds:itemID="{D54C941F-09A7-4C2C-A199-9FDDB65931CA}">
+<ds:datastoreItem xmlns:ds="http://schemas.openxmlformats.org/officeDocument/2006/customXml" ds:itemID="{A031882C-2ADC-4AD2-885B-C26546F16BCE}">
   <ds:schemaRefs>
     <ds:schemaRef ds:uri="http://schemas.openxmlformats.org/officeDocument/2006/bibliography"/>
   </ds:schemaRefs>

</xml_diff>

<commit_message>
[Doc] - Instalar OpenCms desde 0 configuración schema.xml
</commit_message>
<xml_diff>
--- a/docs/Instalar OpenCms desde 0.docx
+++ b/docs/Instalar OpenCms desde 0.docx
@@ -1961,13 +1961,13 @@
         <w:t>ó</w:t>
       </w:r>
       <w:r>
-        <w:t>n 1.0 (</w:t>
-      </w:r>
-      <w:r>
-        <w:t>27/10</w:t>
-      </w:r>
-      <w:r>
-        <w:t>/2016)</w:t>
+        <w:t>n 1.0 (2016</w:t>
+      </w:r>
+      <w:r>
+        <w:t>/10/27</w:t>
+      </w:r>
+      <w:r>
+        <w:t>)</w:t>
       </w:r>
       <w:bookmarkEnd w:id="1"/>
     </w:p>
@@ -1989,13 +1989,28 @@
     </w:p>
     <w:p>
       <w:pPr>
+        <w:pStyle w:val="Ttulo2"/>
+      </w:pPr>
+      <w:r>
+        <w:t>Versión 1.1 (2017/04/26)</w:t>
+      </w:r>
+    </w:p>
+    <w:p>
+      <w:r>
+        <w:t>Añadimos configuración schema.xml</w:t>
+      </w:r>
+      <w:bookmarkStart w:id="2" w:name="_GoBack"/>
+      <w:bookmarkEnd w:id="2"/>
+    </w:p>
+    <w:p>
+      <w:pPr>
         <w:pStyle w:val="Ttulo1"/>
       </w:pPr>
-      <w:bookmarkStart w:id="2" w:name="_Toc468187165"/>
+      <w:bookmarkStart w:id="3" w:name="_Toc468187165"/>
       <w:r>
         <w:t>Requerimientos</w:t>
       </w:r>
-      <w:bookmarkEnd w:id="2"/>
+      <w:bookmarkEnd w:id="3"/>
     </w:p>
     <w:p>
       <w:pPr>
@@ -2270,7 +2285,7 @@
           <w:lang w:eastAsia="es-ES"/>
         </w:rPr>
       </w:pPr>
-      <w:bookmarkStart w:id="3" w:name="_Toc468187166"/>
+      <w:bookmarkStart w:id="4" w:name="_Toc468187166"/>
       <w:r>
         <w:rPr>
           <w:rFonts w:eastAsia="Times New Roman"/>
@@ -2278,7 +2293,7 @@
         </w:rPr>
         <w:t>Red</w:t>
       </w:r>
-      <w:bookmarkEnd w:id="3"/>
+      <w:bookmarkEnd w:id="4"/>
     </w:p>
     <w:p>
       <w:pPr>
@@ -2795,6 +2810,7 @@
         <w:rPr>
           <w:lang w:val="en-US"/>
         </w:rPr>
+        <w:lastRenderedPageBreak/>
         <w:br w:type="page"/>
       </w:r>
     </w:p>
@@ -2805,7 +2821,7 @@
           <w:lang w:val="en-US"/>
         </w:rPr>
       </w:pPr>
-      <w:bookmarkStart w:id="4" w:name="_Toc468187167"/>
+      <w:bookmarkStart w:id="5" w:name="_Toc468187167"/>
       <w:r>
         <w:rPr>
           <w:lang w:val="en-US"/>
@@ -2813,7 +2829,7 @@
         <w:lastRenderedPageBreak/>
         <w:t>Java</w:t>
       </w:r>
-      <w:bookmarkEnd w:id="4"/>
+      <w:bookmarkEnd w:id="5"/>
     </w:p>
     <w:p>
       <w:pPr>
@@ -3100,7 +3116,7 @@
           <w:lang w:val="en-US"/>
         </w:rPr>
       </w:pPr>
-      <w:bookmarkStart w:id="5" w:name="_Toc468187168"/>
+      <w:bookmarkStart w:id="6" w:name="_Toc468187168"/>
       <w:r>
         <w:rPr>
           <w:lang w:val="en-US"/>
@@ -3108,7 +3124,7 @@
         <w:lastRenderedPageBreak/>
         <w:t>Tomcat 8</w:t>
       </w:r>
-      <w:bookmarkEnd w:id="5"/>
+      <w:bookmarkEnd w:id="6"/>
     </w:p>
     <w:p>
       <w:pPr>
@@ -3526,7 +3542,7 @@
           <w:lang w:eastAsia="es-ES"/>
         </w:rPr>
       </w:pPr>
-      <w:bookmarkStart w:id="6" w:name="_Toc468187169"/>
+      <w:bookmarkStart w:id="7" w:name="_Toc468187169"/>
       <w:r>
         <w:rPr>
           <w:lang w:eastAsia="es-ES"/>
@@ -3545,7 +3561,7 @@
         </w:rPr>
         <w:t>usuario y grupo</w:t>
       </w:r>
-      <w:bookmarkEnd w:id="6"/>
+      <w:bookmarkEnd w:id="7"/>
       <w:r>
         <w:rPr>
           <w:lang w:eastAsia="es-ES"/>
@@ -3911,7 +3927,7 @@
           <w:lang w:eastAsia="es-ES"/>
         </w:rPr>
       </w:pPr>
-      <w:bookmarkStart w:id="7" w:name="_Toc468187170"/>
+      <w:bookmarkStart w:id="8" w:name="_Toc468187170"/>
       <w:proofErr w:type="spellStart"/>
       <w:r>
         <w:rPr>
@@ -3932,7 +3948,7 @@
         </w:rPr>
         <w:t>como servicio</w:t>
       </w:r>
-      <w:bookmarkEnd w:id="7"/>
+      <w:bookmarkEnd w:id="8"/>
     </w:p>
     <w:p>
       <w:pPr>
@@ -5090,7 +5106,7 @@
           <w:lang w:eastAsia="es-ES"/>
         </w:rPr>
       </w:pPr>
-      <w:bookmarkStart w:id="8" w:name="_Toc468187171"/>
+      <w:bookmarkStart w:id="9" w:name="_Toc468187171"/>
       <w:r>
         <w:rPr>
           <w:rFonts w:eastAsia="Times New Roman"/>
@@ -5098,7 +5114,7 @@
         </w:rPr>
         <w:t>Configuración específica</w:t>
       </w:r>
-      <w:bookmarkEnd w:id="8"/>
+      <w:bookmarkEnd w:id="9"/>
     </w:p>
     <w:p>
       <w:pPr>
@@ -8253,7 +8269,7 @@
           <w:lang w:val="en-US" w:eastAsia="es-ES"/>
         </w:rPr>
       </w:pPr>
-      <w:bookmarkStart w:id="9" w:name="_Toc468187172"/>
+      <w:bookmarkStart w:id="10" w:name="_Toc468187172"/>
       <w:r>
         <w:rPr>
           <w:rFonts w:eastAsia="Times New Roman"/>
@@ -8261,7 +8277,7 @@
         </w:rPr>
         <w:t>Apache 2</w:t>
       </w:r>
-      <w:bookmarkEnd w:id="9"/>
+      <w:bookmarkEnd w:id="10"/>
     </w:p>
     <w:p>
       <w:pPr>
@@ -8674,14 +8690,14 @@
           <w:lang w:eastAsia="es-ES"/>
         </w:rPr>
       </w:pPr>
-      <w:bookmarkStart w:id="10" w:name="_Toc468187173"/>
+      <w:bookmarkStart w:id="11" w:name="_Toc468187173"/>
       <w:r>
         <w:rPr>
           <w:lang w:eastAsia="es-ES"/>
         </w:rPr>
         <w:t>Módulos</w:t>
       </w:r>
-      <w:bookmarkEnd w:id="10"/>
+      <w:bookmarkEnd w:id="11"/>
     </w:p>
     <w:p>
       <w:pPr>
@@ -8840,7 +8856,7 @@
           <w:lang w:val="en-US"/>
         </w:rPr>
       </w:pPr>
-      <w:bookmarkStart w:id="11" w:name="_Toc468187174"/>
+      <w:bookmarkStart w:id="12" w:name="_Toc468187174"/>
       <w:r>
         <w:rPr>
           <w:lang w:val="en-US"/>
@@ -8855,7 +8871,7 @@
         </w:rPr>
         <w:t>jk</w:t>
       </w:r>
-      <w:bookmarkEnd w:id="11"/>
+      <w:bookmarkEnd w:id="12"/>
       <w:proofErr w:type="spellEnd"/>
     </w:p>
     <w:p>
@@ -10749,11 +10765,11 @@
       <w:pPr>
         <w:pStyle w:val="Ttulo2"/>
       </w:pPr>
-      <w:bookmarkStart w:id="12" w:name="_Toc468187175"/>
+      <w:bookmarkStart w:id="13" w:name="_Toc468187175"/>
       <w:r>
         <w:t>Virtual Host</w:t>
       </w:r>
-      <w:bookmarkEnd w:id="12"/>
+      <w:bookmarkEnd w:id="13"/>
     </w:p>
     <w:p>
       <w:pPr>
@@ -12630,7 +12646,7 @@
           <w:lang w:eastAsia="es-ES"/>
         </w:rPr>
       </w:pPr>
-      <w:bookmarkStart w:id="13" w:name="_Toc468187176"/>
+      <w:bookmarkStart w:id="14" w:name="_Toc468187176"/>
       <w:r>
         <w:rPr>
           <w:lang w:eastAsia="es-ES"/>
@@ -12645,7 +12661,7 @@
         </w:rPr>
         <w:t>OpenCms</w:t>
       </w:r>
-      <w:bookmarkEnd w:id="13"/>
+      <w:bookmarkEnd w:id="14"/>
       <w:proofErr w:type="spellEnd"/>
       <w:r>
         <w:rPr>
@@ -12706,7 +12722,7 @@
           <w:lang w:eastAsia="es-ES"/>
         </w:rPr>
       </w:pPr>
-      <w:bookmarkStart w:id="14" w:name="_Toc468187177"/>
+      <w:bookmarkStart w:id="15" w:name="_Toc468187177"/>
       <w:r>
         <w:rPr>
           <w:lang w:eastAsia="es-ES"/>
@@ -12732,7 +12748,7 @@
         </w:rPr>
         <w:t>opencms</w:t>
       </w:r>
-      <w:bookmarkEnd w:id="14"/>
+      <w:bookmarkEnd w:id="15"/>
       <w:proofErr w:type="spellEnd"/>
     </w:p>
     <w:p>
@@ -14609,7 +14625,7 @@
           <w:lang w:eastAsia="es-ES"/>
         </w:rPr>
       </w:pPr>
-      <w:bookmarkStart w:id="15" w:name="_Toc468187178"/>
+      <w:bookmarkStart w:id="16" w:name="_Toc468187178"/>
       <w:proofErr w:type="spellStart"/>
       <w:r>
         <w:rPr>
@@ -14630,7 +14646,7 @@
         </w:rPr>
         <w:t>y pertenencia</w:t>
       </w:r>
-      <w:bookmarkEnd w:id="15"/>
+      <w:bookmarkEnd w:id="16"/>
     </w:p>
     <w:p>
       <w:pPr>
@@ -14838,7 +14854,7 @@
           <w:lang w:eastAsia="es-ES"/>
         </w:rPr>
       </w:pPr>
-      <w:bookmarkStart w:id="16" w:name="_Toc468187179"/>
+      <w:bookmarkStart w:id="17" w:name="_Toc468187179"/>
       <w:r>
         <w:rPr>
           <w:lang w:eastAsia="es-ES"/>
@@ -14859,7 +14875,7 @@
         </w:rPr>
         <w:t>OpenCms</w:t>
       </w:r>
-      <w:bookmarkEnd w:id="16"/>
+      <w:bookmarkEnd w:id="17"/>
       <w:proofErr w:type="spellEnd"/>
     </w:p>
     <w:p>
@@ -15204,36 +15220,34 @@
         <w:pStyle w:val="codigo"/>
         <w:framePr w:wrap="notBeside"/>
         <w:rPr>
-          <w:lang w:val="en-US" w:eastAsia="es-ES"/>
-        </w:rPr>
-      </w:pPr>
-      <w:proofErr w:type="spellStart"/>
+          <w:lang w:eastAsia="es-ES"/>
+        </w:rPr>
+      </w:pPr>
       <w:proofErr w:type="gramStart"/>
       <w:r>
         <w:rPr>
-          <w:lang w:val="en-US" w:eastAsia="es-ES"/>
+          <w:lang w:eastAsia="es-ES"/>
         </w:rPr>
         <w:t>sudo</w:t>
       </w:r>
-      <w:proofErr w:type="spellEnd"/>
       <w:proofErr w:type="gramEnd"/>
       <w:r>
         <w:rPr>
-          <w:lang w:val="en-US" w:eastAsia="es-ES"/>
+          <w:lang w:eastAsia="es-ES"/>
         </w:rPr>
         <w:t xml:space="preserve"> </w:t>
       </w:r>
       <w:proofErr w:type="spellStart"/>
       <w:r>
         <w:rPr>
-          <w:lang w:val="en-US" w:eastAsia="es-ES"/>
+          <w:lang w:eastAsia="es-ES"/>
         </w:rPr>
         <w:t>rm</w:t>
       </w:r>
       <w:proofErr w:type="spellEnd"/>
       <w:r>
         <w:rPr>
-          <w:lang w:val="en-US" w:eastAsia="es-ES"/>
+          <w:lang w:eastAsia="es-ES"/>
         </w:rPr>
         <w:t xml:space="preserve"> </w:t>
       </w:r>
@@ -15257,29 +15271,25 @@
         </w:rPr>
         <w:t>/apache2/</w:t>
       </w:r>
-      <w:r>
-        <w:rPr>
-          <w:lang w:val="en-US" w:eastAsia="es-ES"/>
+      <w:proofErr w:type="spellStart"/>
+      <w:r>
+        <w:rPr>
+          <w:lang w:eastAsia="es-ES"/>
         </w:rPr>
         <w:t>sites-enabled</w:t>
       </w:r>
-      <w:r>
-        <w:rPr>
-          <w:lang w:val="en-US" w:eastAsia="es-ES"/>
-        </w:rPr>
-        <w:t>/</w:t>
-      </w:r>
-      <w:r>
-        <w:rPr>
-          <w:lang w:val="en-US" w:eastAsia="es-ES"/>
-        </w:rPr>
-        <w:t>000-default.conf</w:t>
-      </w:r>
-    </w:p>
-    <w:p>
-      <w:pPr>
-        <w:rPr>
-          <w:lang w:val="en-US" w:eastAsia="es-ES"/>
+      <w:proofErr w:type="spellEnd"/>
+      <w:r>
+        <w:rPr>
+          <w:lang w:eastAsia="es-ES"/>
+        </w:rPr>
+        <w:t>/000-default.conf</w:t>
+      </w:r>
+    </w:p>
+    <w:p>
+      <w:pPr>
+        <w:rPr>
+          <w:lang w:eastAsia="es-ES"/>
         </w:rPr>
       </w:pPr>
     </w:p>
@@ -15288,10 +15298,7 @@
         <w:pStyle w:val="Ttulo3"/>
       </w:pPr>
       <w:r>
-        <w:t xml:space="preserve">4. </w:t>
-      </w:r>
-      <w:r>
-        <w:t xml:space="preserve">Modificamos la URL de acceso desde </w:t>
+        <w:t xml:space="preserve">4. Modificamos la URL de acceso desde </w:t>
       </w:r>
       <w:proofErr w:type="spellStart"/>
       <w:r>
@@ -15381,12 +15388,7 @@
       </w:r>
       <w:proofErr w:type="spellEnd"/>
       <w:r>
-        <w:t xml:space="preserve"> con la URL</w:t>
-      </w:r>
-      <w:bookmarkStart w:id="17" w:name="_GoBack"/>
-      <w:bookmarkEnd w:id="17"/>
-      <w:r>
-        <w:t xml:space="preserve"> pública:</w:t>
+        <w:t xml:space="preserve"> con la URL pública:</w:t>
       </w:r>
     </w:p>
     <w:p>
@@ -16324,139 +16326,106 @@
         </w:numPr>
         <w:rPr>
           <w:b/>
-        </w:rPr>
-      </w:pPr>
-      <w:r>
-        <w:t>Editar el fichero $TOMCAT$\</w:t>
-      </w:r>
-      <w:proofErr w:type="spellStart"/>
-      <w:r>
+          <w:lang w:val="en-US"/>
+        </w:rPr>
+      </w:pPr>
+      <w:proofErr w:type="spellStart"/>
+      <w:r>
+        <w:rPr>
+          <w:lang w:val="en-US"/>
+        </w:rPr>
+        <w:t>Editar</w:t>
+      </w:r>
+      <w:proofErr w:type="spellEnd"/>
+      <w:r>
+        <w:rPr>
+          <w:lang w:val="en-US"/>
+        </w:rPr>
+        <w:t xml:space="preserve"> el </w:t>
+      </w:r>
+      <w:proofErr w:type="spellStart"/>
+      <w:r>
+        <w:rPr>
+          <w:lang w:val="en-US"/>
+        </w:rPr>
+        <w:t>fichero</w:t>
+      </w:r>
+      <w:proofErr w:type="spellEnd"/>
+      <w:r>
+        <w:rPr>
+          <w:lang w:val="en-US"/>
+        </w:rPr>
+        <w:t xml:space="preserve"> $TOMCAT$\</w:t>
+      </w:r>
+      <w:proofErr w:type="spellStart"/>
+      <w:r>
+        <w:rPr>
+          <w:lang w:val="en-US"/>
+        </w:rPr>
         <w:t>webapps</w:t>
       </w:r>
       <w:proofErr w:type="spellEnd"/>
       <w:r>
+        <w:rPr>
+          <w:lang w:val="en-US"/>
+        </w:rPr>
         <w:t>\</w:t>
       </w:r>
       <w:proofErr w:type="spellStart"/>
       <w:r>
+        <w:rPr>
+          <w:lang w:val="en-US"/>
+        </w:rPr>
         <w:t>opencms</w:t>
       </w:r>
       <w:proofErr w:type="spellEnd"/>
       <w:r>
+        <w:rPr>
+          <w:lang w:val="en-US"/>
+        </w:rPr>
         <w:t>\WEB-INF\</w:t>
       </w:r>
       <w:proofErr w:type="spellStart"/>
       <w:r>
+        <w:rPr>
+          <w:lang w:val="en-US"/>
+        </w:rPr>
         <w:t>solr</w:t>
       </w:r>
       <w:proofErr w:type="spellEnd"/>
       <w:r>
+        <w:rPr>
+          <w:lang w:val="en-US"/>
+        </w:rPr>
         <w:t>\</w:t>
       </w:r>
       <w:proofErr w:type="spellStart"/>
       <w:r>
+        <w:rPr>
+          <w:lang w:val="en-US"/>
+        </w:rPr>
         <w:t>conf</w:t>
       </w:r>
       <w:proofErr w:type="spellEnd"/>
       <w:r>
+        <w:rPr>
+          <w:lang w:val="en-US"/>
+        </w:rPr>
         <w:t>\</w:t>
       </w:r>
       <w:r>
         <w:rPr>
           <w:b/>
+          <w:lang w:val="en-US"/>
         </w:rPr>
         <w:t>schema.xml</w:t>
-      </w:r>
-      <w:r>
-        <w:t xml:space="preserve"> y agregar el filtro </w:t>
-      </w:r>
-      <w:proofErr w:type="spellStart"/>
-      <w:r>
-        <w:rPr>
-          <w:b/>
-        </w:rPr>
-        <w:t>solr.ASCIIFoldingFilterFactory</w:t>
-      </w:r>
-      <w:proofErr w:type="spellEnd"/>
-      <w:r>
-        <w:t xml:space="preserve"> a la configuración de tipo de campo </w:t>
-      </w:r>
-      <w:proofErr w:type="spellStart"/>
-      <w:r>
-        <w:rPr>
-          <w:b/>
-        </w:rPr>
-        <w:t>text_general</w:t>
-      </w:r>
-      <w:proofErr w:type="spellEnd"/>
-      <w:r>
-        <w:t xml:space="preserve"> para </w:t>
-      </w:r>
-      <w:proofErr w:type="spellStart"/>
-      <w:r>
-        <w:t>ignarar</w:t>
-      </w:r>
-      <w:proofErr w:type="spellEnd"/>
-      <w:r>
-        <w:t xml:space="preserve"> las tildes tanto en las búsquedas como en la indexación: </w:t>
-      </w:r>
-      <w:r>
-        <w:br/>
-      </w:r>
-      <w:r>
-        <w:rPr>
-          <w:b/>
-        </w:rPr>
-        <w:t>&lt;</w:t>
-      </w:r>
-      <w:proofErr w:type="spellStart"/>
-      <w:r>
-        <w:rPr>
-          <w:b/>
-        </w:rPr>
-        <w:t>filter</w:t>
-      </w:r>
-      <w:proofErr w:type="spellEnd"/>
-      <w:r>
-        <w:rPr>
-          <w:b/>
-        </w:rPr>
-        <w:t xml:space="preserve"> </w:t>
-      </w:r>
-      <w:proofErr w:type="spellStart"/>
-      <w:r>
-        <w:rPr>
-          <w:b/>
-        </w:rPr>
-        <w:t>class</w:t>
-      </w:r>
-      <w:proofErr w:type="spellEnd"/>
-      <w:r>
-        <w:rPr>
-          <w:b/>
-        </w:rPr>
-        <w:t>="</w:t>
-      </w:r>
-      <w:proofErr w:type="spellStart"/>
-      <w:r>
-        <w:rPr>
-          <w:b/>
-        </w:rPr>
-        <w:t>solr.ASCIIFoldingFilterFactory</w:t>
-      </w:r>
-      <w:proofErr w:type="spellEnd"/>
-      <w:r>
-        <w:rPr>
-          <w:b/>
-        </w:rPr>
-        <w:t>"/&gt;</w:t>
       </w:r>
     </w:p>
     <w:p>
       <w:pPr>
         <w:pStyle w:val="Prrafodelista"/>
         <w:numPr>
-          <w:ilvl w:val="0"/>
+          <w:ilvl w:val="1"/>
           <w:numId w:val="14"/>
         </w:numPr>
         <w:rPr>
@@ -16464,39 +16433,171 @@
         </w:rPr>
       </w:pPr>
       <w:r>
-        <w:t xml:space="preserve">En el mismo fichero de antes </w:t>
-      </w:r>
+        <w:t>A</w:t>
+      </w:r>
+      <w:r>
+        <w:t xml:space="preserve">gregar el filtro </w:t>
+      </w:r>
+      <w:proofErr w:type="spellStart"/>
       <w:r>
         <w:rPr>
           <w:b/>
         </w:rPr>
-        <w:t>schema.xml</w:t>
-      </w:r>
-      <w:r>
-        <w:t xml:space="preserve">, añade la configuración del </w:t>
-      </w:r>
-      <w:proofErr w:type="spellStart"/>
-      <w:r>
-        <w:t>tag</w:t>
-      </w:r>
-      <w:proofErr w:type="spellEnd"/>
-      <w:r>
-        <w:t xml:space="preserve"> como </w:t>
-      </w:r>
-      <w:proofErr w:type="spellStart"/>
-      <w:r>
+        <w:t>solr.ASCIIFoldingFilterFactory</w:t>
+      </w:r>
+      <w:proofErr w:type="spellEnd"/>
+      <w:r>
+        <w:t xml:space="preserve"> a la configuración de tipo de campo </w:t>
+      </w:r>
+      <w:proofErr w:type="spellStart"/>
+      <w:r>
+        <w:rPr>
+          <w:b/>
+        </w:rPr>
+        <w:t>text_general</w:t>
+      </w:r>
+      <w:proofErr w:type="spellEnd"/>
+      <w:r>
+        <w:t xml:space="preserve"> para </w:t>
+      </w:r>
+      <w:proofErr w:type="spellStart"/>
+      <w:r>
+        <w:t>ignarar</w:t>
+      </w:r>
+      <w:proofErr w:type="spellEnd"/>
+      <w:r>
+        <w:t xml:space="preserve"> las tildes tanto en las búsquedas como en la indexación: </w:t>
+      </w:r>
+      <w:r>
+        <w:br/>
+      </w:r>
+      <w:r>
+        <w:rPr>
+          <w:b/>
+        </w:rPr>
+        <w:t>&lt;</w:t>
+      </w:r>
+      <w:proofErr w:type="spellStart"/>
+      <w:r>
+        <w:rPr>
+          <w:b/>
+        </w:rPr>
+        <w:t>filter</w:t>
+      </w:r>
+      <w:proofErr w:type="spellEnd"/>
+      <w:r>
+        <w:rPr>
+          <w:b/>
+        </w:rPr>
+        <w:t xml:space="preserve"> </w:t>
+      </w:r>
+      <w:proofErr w:type="spellStart"/>
+      <w:r>
+        <w:rPr>
+          <w:b/>
+        </w:rPr>
+        <w:t>class</w:t>
+      </w:r>
+      <w:proofErr w:type="spellEnd"/>
+      <w:r>
+        <w:rPr>
+          <w:b/>
+        </w:rPr>
+        <w:t>="</w:t>
+      </w:r>
+      <w:proofErr w:type="spellStart"/>
+      <w:r>
+        <w:rPr>
+          <w:b/>
+        </w:rPr>
+        <w:t>solr.ASCIIFoldingFilterFactory</w:t>
+      </w:r>
+      <w:proofErr w:type="spellEnd"/>
+      <w:r>
+        <w:rPr>
+          <w:b/>
+        </w:rPr>
+        <w:t>"/&gt;</w:t>
+      </w:r>
+    </w:p>
+    <w:p>
+      <w:pPr>
+        <w:pStyle w:val="Prrafodelista"/>
+        <w:numPr>
+          <w:ilvl w:val="1"/>
+          <w:numId w:val="14"/>
+        </w:numPr>
+        <w:rPr>
+          <w:b/>
+          <w:lang w:val="en-US"/>
+        </w:rPr>
+      </w:pPr>
+      <w:proofErr w:type="spellStart"/>
+      <w:r>
+        <w:rPr>
+          <w:lang w:val="en-US"/>
+        </w:rPr>
+        <w:t>Añadir</w:t>
+      </w:r>
+      <w:proofErr w:type="spellEnd"/>
+      <w:r>
+        <w:rPr>
+          <w:lang w:val="en-US"/>
+        </w:rPr>
+        <w:t xml:space="preserve"> la </w:t>
+      </w:r>
+      <w:proofErr w:type="spellStart"/>
+      <w:r>
+        <w:rPr>
+          <w:lang w:val="en-US"/>
+        </w:rPr>
+        <w:t>configuración</w:t>
+      </w:r>
+      <w:proofErr w:type="spellEnd"/>
+      <w:r>
+        <w:rPr>
+          <w:lang w:val="en-US"/>
+        </w:rPr>
+        <w:t xml:space="preserve"> del tag </w:t>
+      </w:r>
+      <w:proofErr w:type="spellStart"/>
+      <w:r>
+        <w:rPr>
+          <w:lang w:val="en-US"/>
+        </w:rPr>
+        <w:t>como</w:t>
+      </w:r>
+      <w:proofErr w:type="spellEnd"/>
+      <w:r>
+        <w:rPr>
+          <w:lang w:val="en-US"/>
+        </w:rPr>
+        <w:t xml:space="preserve"> </w:t>
+      </w:r>
+      <w:proofErr w:type="spellStart"/>
+      <w:r>
+        <w:rPr>
+          <w:lang w:val="en-US"/>
+        </w:rPr>
         <w:t>dynamicField</w:t>
       </w:r>
       <w:proofErr w:type="spellEnd"/>
       <w:r>
+        <w:rPr>
+          <w:lang w:val="en-US"/>
+        </w:rPr>
         <w:t xml:space="preserve">: </w:t>
       </w:r>
       <w:r>
+        <w:rPr>
+          <w:lang w:val="en-US"/>
+        </w:rPr>
         <w:br/>
       </w:r>
       <w:r>
         <w:rPr>
           <w:b/>
+          <w:lang w:val="en-US"/>
         </w:rPr>
         <w:t>&lt;</w:t>
       </w:r>
@@ -16504,6 +16605,7 @@
       <w:r>
         <w:rPr>
           <w:b/>
+          <w:lang w:val="en-US"/>
         </w:rPr>
         <w:t>dynamicField</w:t>
       </w:r>
@@ -16511,106 +16613,174 @@
       <w:r>
         <w:rPr>
           <w:b/>
-        </w:rPr>
-        <w:t xml:space="preserve"> </w:t>
+          <w:lang w:val="en-US"/>
+        </w:rPr>
+        <w:t xml:space="preserve"> name="*_tag"        type="string"       indexed="true"  stored="true" </w:t>
       </w:r>
       <w:proofErr w:type="spellStart"/>
       <w:r>
         <w:rPr>
           <w:b/>
-        </w:rPr>
-        <w:t>name</w:t>
+          <w:lang w:val="en-US"/>
+        </w:rPr>
+        <w:t>multiValued</w:t>
       </w:r>
       <w:proofErr w:type="spellEnd"/>
       <w:r>
         <w:rPr>
           <w:b/>
-        </w:rPr>
-        <w:t>="*_</w:t>
-      </w:r>
-      <w:proofErr w:type="spellStart"/>
-      <w:r>
-        <w:rPr>
-          <w:b/>
-        </w:rPr>
-        <w:t>tag</w:t>
-      </w:r>
-      <w:proofErr w:type="spellEnd"/>
-      <w:r>
-        <w:rPr>
-          <w:b/>
-        </w:rPr>
-        <w:t xml:space="preserve">"        </w:t>
-      </w:r>
-      <w:proofErr w:type="spellStart"/>
-      <w:r>
-        <w:rPr>
-          <w:b/>
-        </w:rPr>
-        <w:t>type</w:t>
-      </w:r>
-      <w:proofErr w:type="spellEnd"/>
-      <w:r>
-        <w:rPr>
-          <w:b/>
-        </w:rPr>
-        <w:t>="</w:t>
-      </w:r>
-      <w:proofErr w:type="spellStart"/>
-      <w:r>
-        <w:rPr>
-          <w:b/>
-        </w:rPr>
-        <w:t>string</w:t>
-      </w:r>
-      <w:proofErr w:type="spellEnd"/>
-      <w:r>
-        <w:rPr>
-          <w:b/>
-        </w:rPr>
-        <w:t xml:space="preserve">"       </w:t>
-      </w:r>
-      <w:proofErr w:type="spellStart"/>
-      <w:r>
-        <w:rPr>
-          <w:b/>
-        </w:rPr>
-        <w:t>indexed</w:t>
-      </w:r>
-      <w:proofErr w:type="spellEnd"/>
-      <w:r>
-        <w:rPr>
-          <w:b/>
-        </w:rPr>
-        <w:t xml:space="preserve">="true"  </w:t>
-      </w:r>
-      <w:proofErr w:type="spellStart"/>
-      <w:r>
-        <w:rPr>
-          <w:b/>
-        </w:rPr>
-        <w:t>stored</w:t>
-      </w:r>
-      <w:proofErr w:type="spellEnd"/>
-      <w:r>
-        <w:rPr>
-          <w:b/>
-        </w:rPr>
-        <w:t xml:space="preserve">="true" </w:t>
-      </w:r>
-      <w:proofErr w:type="spellStart"/>
-      <w:r>
-        <w:rPr>
-          <w:b/>
-        </w:rPr>
-        <w:t>multiValued</w:t>
-      </w:r>
-      <w:proofErr w:type="spellEnd"/>
-      <w:r>
-        <w:rPr>
-          <w:b/>
+          <w:lang w:val="en-US"/>
         </w:rPr>
         <w:t>="true"/&gt;</w:t>
+      </w:r>
+    </w:p>
+    <w:p>
+      <w:pPr>
+        <w:pStyle w:val="Prrafodelista"/>
+        <w:numPr>
+          <w:ilvl w:val="1"/>
+          <w:numId w:val="14"/>
+        </w:numPr>
+      </w:pPr>
+      <w:r>
+        <w:t>Duplicar la indexación de campos _en a los locales que se necesiten en el sistema:</w:t>
+      </w:r>
+    </w:p>
+    <w:p>
+      <w:pPr>
+        <w:pStyle w:val="Prrafodelista"/>
+        <w:ind w:left="1080"/>
+        <w:rPr>
+          <w:lang w:val="en-US"/>
+        </w:rPr>
+      </w:pPr>
+      <w:r>
+        <w:rPr>
+          <w:lang w:val="en-US"/>
+        </w:rPr>
+        <w:t>&lt;</w:t>
+      </w:r>
+      <w:proofErr w:type="spellStart"/>
+      <w:r>
+        <w:rPr>
+          <w:lang w:val="en-US"/>
+        </w:rPr>
+        <w:t>fieldType</w:t>
+      </w:r>
+      <w:proofErr w:type="spellEnd"/>
+      <w:r>
+        <w:rPr>
+          <w:lang w:val="en-US"/>
+        </w:rPr>
+        <w:t xml:space="preserve"> name="</w:t>
+      </w:r>
+      <w:proofErr w:type="spellStart"/>
+      <w:r>
+        <w:rPr>
+          <w:lang w:val="en-US"/>
+        </w:rPr>
+        <w:t>text_en</w:t>
+      </w:r>
+      <w:proofErr w:type="spellEnd"/>
+      <w:r>
+        <w:rPr>
+          <w:lang w:val="en-US"/>
+        </w:rPr>
+        <w:t>”</w:t>
+      </w:r>
+      <w:r>
+        <w:rPr>
+          <w:lang w:val="en-US"/>
+        </w:rPr>
+        <w:t>, &lt;</w:t>
+      </w:r>
+      <w:proofErr w:type="spellStart"/>
+      <w:r>
+        <w:rPr>
+          <w:lang w:val="en-US"/>
+        </w:rPr>
+        <w:t>dynamicField</w:t>
+      </w:r>
+      <w:proofErr w:type="spellEnd"/>
+      <w:r>
+        <w:rPr>
+          <w:lang w:val="en-US"/>
+        </w:rPr>
+        <w:t xml:space="preserve"> name="*_</w:t>
+      </w:r>
+      <w:proofErr w:type="spellStart"/>
+      <w:r>
+        <w:rPr>
+          <w:lang w:val="en-US"/>
+        </w:rPr>
+        <w:t>en</w:t>
+      </w:r>
+      <w:proofErr w:type="spellEnd"/>
+      <w:r>
+        <w:rPr>
+          <w:lang w:val="en-US"/>
+        </w:rPr>
+        <w:t>"</w:t>
+      </w:r>
+      <w:r>
+        <w:rPr>
+          <w:lang w:val="en-US"/>
+        </w:rPr>
+        <w:t xml:space="preserve">, </w:t>
+      </w:r>
+      <w:r>
+        <w:rPr>
+          <w:lang w:val="en-US"/>
+        </w:rPr>
+        <w:t>&lt;</w:t>
+      </w:r>
+      <w:proofErr w:type="spellStart"/>
+      <w:r>
+        <w:rPr>
+          <w:lang w:val="en-US"/>
+        </w:rPr>
+        <w:t>copyField</w:t>
+      </w:r>
+      <w:proofErr w:type="spellEnd"/>
+      <w:r>
+        <w:rPr>
+          <w:lang w:val="en-US"/>
+        </w:rPr>
+        <w:t xml:space="preserve"> source="*_</w:t>
+      </w:r>
+      <w:proofErr w:type="spellStart"/>
+      <w:r>
+        <w:rPr>
+          <w:lang w:val="en-US"/>
+        </w:rPr>
+        <w:t>en</w:t>
+      </w:r>
+      <w:proofErr w:type="spellEnd"/>
+      <w:r>
+        <w:rPr>
+          <w:lang w:val="en-US"/>
+        </w:rPr>
+        <w:t>"</w:t>
+      </w:r>
+      <w:r>
+        <w:rPr>
+          <w:lang w:val="en-US"/>
+        </w:rPr>
+        <w:t xml:space="preserve">, </w:t>
+      </w:r>
+      <w:proofErr w:type="spellStart"/>
+      <w:r>
+        <w:rPr>
+          <w:lang w:val="en-US"/>
+        </w:rPr>
+        <w:t>etc</w:t>
+      </w:r>
+      <w:proofErr w:type="spellEnd"/>
+      <w:r>
+        <w:rPr>
+          <w:lang w:val="en-US"/>
+        </w:rPr>
+        <w:t>…</w:t>
       </w:r>
     </w:p>
     <w:p>
@@ -16749,6 +16919,7 @@
       </w:pPr>
       <w:proofErr w:type="gramStart"/>
       <w:r>
+        <w:lastRenderedPageBreak/>
         <w:t>sudo</w:t>
       </w:r>
       <w:proofErr w:type="gramEnd"/>
@@ -16776,7 +16947,6 @@
         </w:numPr>
       </w:pPr>
       <w:r>
-        <w:lastRenderedPageBreak/>
         <w:t xml:space="preserve">Redirigimos el puerto 445 a 1445 con </w:t>
       </w:r>
       <w:proofErr w:type="spellStart"/>
@@ -18940,7 +19110,7 @@
             <w:sz w:val="20"/>
             <w:szCs w:val="20"/>
           </w:rPr>
-          <w:t>- 15 -</w:t>
+          <w:t>- 3 -</w:t>
         </w:r>
         <w:r>
           <w:rPr>
@@ -19379,7 +19549,7 @@
         <w:sz w:val="20"/>
       </w:rPr>
     </w:lvl>
-    <w:lvl w:ilvl="1" w:tentative="1">
+    <w:lvl w:ilvl="1">
       <w:start w:val="1"/>
       <w:numFmt w:val="bullet"/>
       <w:lvlText w:val="o"/>
@@ -23463,7 +23633,7 @@
 </file>
 
 <file path=customXml/itemProps4.xml><?xml version="1.0" encoding="utf-8"?>
-<ds:datastoreItem xmlns:ds="http://schemas.openxmlformats.org/officeDocument/2006/customXml" ds:itemID="{A031882C-2ADC-4AD2-885B-C26546F16BCE}">
+<ds:datastoreItem xmlns:ds="http://schemas.openxmlformats.org/officeDocument/2006/customXml" ds:itemID="{71504A48-4CC9-4F3B-9CFC-AF301081D738}">
   <ds:schemaRefs>
     <ds:schemaRef ds:uri="http://schemas.openxmlformats.org/officeDocument/2006/bibliography"/>
   </ds:schemaRefs>

</xml_diff>

<commit_message>
[Util] - Añadimos SgSql para utilidades de
</commit_message>
<xml_diff>
--- a/docs/Instalar OpenCms desde 0.docx
+++ b/docs/Instalar OpenCms desde 0.docx
@@ -18,7 +18,6 @@
           <w:docPartUnique/>
         </w:docPartObj>
       </w:sdtPr>
-      <w:sdtEndPr/>
       <w:sdtContent>
         <w:sdt>
           <w:sdtPr>
@@ -31,7 +30,6 @@
             <w:dataBinding w:prefixMappings="xmlns:ns0='http://purl.org/dc/elements/1.1/' xmlns:ns1='http://schemas.openxmlformats.org/package/2006/metadata/core-properties' " w:xpath="/ns1:coreProperties[1]/ns0:title[1]" w:storeItemID="{6C3C8BC8-F283-45AE-878A-BAB7291924A1}"/>
             <w:text/>
           </w:sdtPr>
-          <w:sdtEndPr/>
           <w:sdtContent>
             <w:p>
               <w:pPr>
@@ -98,13 +96,13 @@
           <w:r>
             <w:fldChar w:fldCharType="separate"/>
           </w:r>
-          <w:hyperlink w:anchor="_Toc468187163" w:history="1">
+          <w:hyperlink w:anchor="_Toc481568741" w:history="1">
             <w:r>
               <w:rPr>
                 <w:rStyle w:val="Hipervnculo"/>
                 <w:noProof/>
               </w:rPr>
-              <w:t>Version</w:t>
+              <w:t>Versión</w:t>
             </w:r>
             <w:r>
               <w:rPr>
@@ -125,7 +123,7 @@
                 <w:noProof/>
                 <w:webHidden/>
               </w:rPr>
-              <w:instrText xml:space="preserve"> PAGEREF _Toc468187163 \h </w:instrText>
+              <w:instrText xml:space="preserve"> PAGEREF _Toc481568741 \h </w:instrText>
             </w:r>
             <w:r>
               <w:rPr>
@@ -168,13 +166,13 @@
               <w:lang w:eastAsia="es-ES"/>
             </w:rPr>
           </w:pPr>
-          <w:hyperlink w:anchor="_Toc468187164" w:history="1">
+          <w:hyperlink w:anchor="_Toc481568742" w:history="1">
             <w:r>
               <w:rPr>
                 <w:rStyle w:val="Hipervnculo"/>
                 <w:noProof/>
               </w:rPr>
-              <w:t>Version 1.0 (27/10/2016)</w:t>
+              <w:t>Versión 1.0 (2016/10/27)</w:t>
             </w:r>
             <w:r>
               <w:rPr>
@@ -195,7 +193,77 @@
                 <w:noProof/>
                 <w:webHidden/>
               </w:rPr>
-              <w:instrText xml:space="preserve"> PAGEREF _Toc468187164 \h </w:instrText>
+              <w:instrText xml:space="preserve"> PAGEREF _Toc481568742 \h </w:instrText>
+            </w:r>
+            <w:r>
+              <w:rPr>
+                <w:noProof/>
+                <w:webHidden/>
+              </w:rPr>
+            </w:r>
+            <w:r>
+              <w:rPr>
+                <w:noProof/>
+                <w:webHidden/>
+              </w:rPr>
+              <w:fldChar w:fldCharType="separate"/>
+            </w:r>
+            <w:r>
+              <w:rPr>
+                <w:noProof/>
+                <w:webHidden/>
+              </w:rPr>
+              <w:t>- 3 -</w:t>
+            </w:r>
+            <w:r>
+              <w:rPr>
+                <w:noProof/>
+                <w:webHidden/>
+              </w:rPr>
+              <w:fldChar w:fldCharType="end"/>
+            </w:r>
+          </w:hyperlink>
+        </w:p>
+        <w:p>
+          <w:pPr>
+            <w:pStyle w:val="TDC2"/>
+            <w:tabs>
+              <w:tab w:val="right" w:leader="dot" w:pos="9016"/>
+            </w:tabs>
+            <w:rPr>
+              <w:rFonts w:asciiTheme="minorHAnsi" w:eastAsiaTheme="minorEastAsia" w:hAnsiTheme="minorHAnsi"/>
+              <w:noProof/>
+              <w:lang w:eastAsia="es-ES"/>
+            </w:rPr>
+          </w:pPr>
+          <w:hyperlink w:anchor="_Toc481568743" w:history="1">
+            <w:r>
+              <w:rPr>
+                <w:rStyle w:val="Hipervnculo"/>
+                <w:noProof/>
+              </w:rPr>
+              <w:t>Versión 1.1 (2017/04/26)</w:t>
+            </w:r>
+            <w:r>
+              <w:rPr>
+                <w:noProof/>
+                <w:webHidden/>
+              </w:rPr>
+              <w:tab/>
+            </w:r>
+            <w:r>
+              <w:rPr>
+                <w:noProof/>
+                <w:webHidden/>
+              </w:rPr>
+              <w:fldChar w:fldCharType="begin"/>
+            </w:r>
+            <w:r>
+              <w:rPr>
+                <w:noProof/>
+                <w:webHidden/>
+              </w:rPr>
+              <w:instrText xml:space="preserve"> PAGEREF _Toc481568743 \h </w:instrText>
             </w:r>
             <w:r>
               <w:rPr>
@@ -238,7 +306,7 @@
               <w:lang w:eastAsia="es-ES"/>
             </w:rPr>
           </w:pPr>
-          <w:hyperlink w:anchor="_Toc468187165" w:history="1">
+          <w:hyperlink w:anchor="_Toc481568744" w:history="1">
             <w:r>
               <w:rPr>
                 <w:rStyle w:val="Hipervnculo"/>
@@ -265,7 +333,7 @@
                 <w:noProof/>
                 <w:webHidden/>
               </w:rPr>
-              <w:instrText xml:space="preserve"> PAGEREF _Toc468187165 \h </w:instrText>
+              <w:instrText xml:space="preserve"> PAGEREF _Toc481568744 \h </w:instrText>
             </w:r>
             <w:r>
               <w:rPr>
@@ -308,7 +376,7 @@
               <w:lang w:eastAsia="es-ES"/>
             </w:rPr>
           </w:pPr>
-          <w:hyperlink w:anchor="_Toc468187166" w:history="1">
+          <w:hyperlink w:anchor="_Toc481568745" w:history="1">
             <w:r>
               <w:rPr>
                 <w:rStyle w:val="Hipervnculo"/>
@@ -337,7 +405,7 @@
                 <w:noProof/>
                 <w:webHidden/>
               </w:rPr>
-              <w:instrText xml:space="preserve"> PAGEREF _Toc468187166 \h </w:instrText>
+              <w:instrText xml:space="preserve"> PAGEREF _Toc481568745 \h </w:instrText>
             </w:r>
             <w:r>
               <w:rPr>
@@ -380,14 +448,14 @@
               <w:lang w:eastAsia="es-ES"/>
             </w:rPr>
           </w:pPr>
-          <w:hyperlink w:anchor="_Toc468187167" w:history="1">
+          <w:hyperlink w:anchor="_Toc481568746" w:history="1">
             <w:r>
               <w:rPr>
                 <w:rStyle w:val="Hipervnculo"/>
                 <w:noProof/>
                 <w:lang w:val="en-US"/>
               </w:rPr>
-              <w:t>Java</w:t>
+              <w:t>MySQL</w:t>
             </w:r>
             <w:r>
               <w:rPr>
@@ -408,78 +476,7 @@
                 <w:noProof/>
                 <w:webHidden/>
               </w:rPr>
-              <w:instrText xml:space="preserve"> PAGEREF _Toc468187167 \h </w:instrText>
-            </w:r>
-            <w:r>
-              <w:rPr>
-                <w:noProof/>
-                <w:webHidden/>
-              </w:rPr>
-            </w:r>
-            <w:r>
-              <w:rPr>
-                <w:noProof/>
-                <w:webHidden/>
-              </w:rPr>
-              <w:fldChar w:fldCharType="separate"/>
-            </w:r>
-            <w:r>
-              <w:rPr>
-                <w:noProof/>
-                <w:webHidden/>
-              </w:rPr>
-              <w:t>- 4 -</w:t>
-            </w:r>
-            <w:r>
-              <w:rPr>
-                <w:noProof/>
-                <w:webHidden/>
-              </w:rPr>
-              <w:fldChar w:fldCharType="end"/>
-            </w:r>
-          </w:hyperlink>
-        </w:p>
-        <w:p>
-          <w:pPr>
-            <w:pStyle w:val="TDC1"/>
-            <w:tabs>
-              <w:tab w:val="right" w:leader="dot" w:pos="9016"/>
-            </w:tabs>
-            <w:rPr>
-              <w:rFonts w:asciiTheme="minorHAnsi" w:eastAsiaTheme="minorEastAsia" w:hAnsiTheme="minorHAnsi"/>
-              <w:noProof/>
-              <w:lang w:eastAsia="es-ES"/>
-            </w:rPr>
-          </w:pPr>
-          <w:hyperlink w:anchor="_Toc468187168" w:history="1">
-            <w:r>
-              <w:rPr>
-                <w:rStyle w:val="Hipervnculo"/>
-                <w:noProof/>
-                <w:lang w:val="en-US"/>
-              </w:rPr>
-              <w:t>Tomcat 8</w:t>
-            </w:r>
-            <w:r>
-              <w:rPr>
-                <w:noProof/>
-                <w:webHidden/>
-              </w:rPr>
-              <w:tab/>
-            </w:r>
-            <w:r>
-              <w:rPr>
-                <w:noProof/>
-                <w:webHidden/>
-              </w:rPr>
-              <w:fldChar w:fldCharType="begin"/>
-            </w:r>
-            <w:r>
-              <w:rPr>
-                <w:noProof/>
-                <w:webHidden/>
-              </w:rPr>
-              <w:instrText xml:space="preserve"> PAGEREF _Toc468187168 \h </w:instrText>
+              <w:instrText xml:space="preserve"> PAGEREF _Toc481568746 \h </w:instrText>
             </w:r>
             <w:r>
               <w:rPr>
@@ -512,7 +509,7 @@
         </w:p>
         <w:p>
           <w:pPr>
-            <w:pStyle w:val="TDC2"/>
+            <w:pStyle w:val="TDC1"/>
             <w:tabs>
               <w:tab w:val="right" w:leader="dot" w:pos="9016"/>
             </w:tabs>
@@ -522,14 +519,14 @@
               <w:lang w:eastAsia="es-ES"/>
             </w:rPr>
           </w:pPr>
-          <w:hyperlink w:anchor="_Toc468187169" w:history="1">
+          <w:hyperlink w:anchor="_Toc481568747" w:history="1">
             <w:r>
               <w:rPr>
                 <w:rStyle w:val="Hipervnculo"/>
                 <w:noProof/>
-                <w:lang w:eastAsia="es-ES"/>
+                <w:lang w:val="en-US"/>
               </w:rPr>
-              <w:t>Permisos y pertenencia a usuario y grupo</w:t>
+              <w:t>Java</w:t>
             </w:r>
             <w:r>
               <w:rPr>
@@ -550,150 +547,7 @@
                 <w:noProof/>
                 <w:webHidden/>
               </w:rPr>
-              <w:instrText xml:space="preserve"> PAGEREF _Toc468187169 \h </w:instrText>
-            </w:r>
-            <w:r>
-              <w:rPr>
-                <w:noProof/>
-                <w:webHidden/>
-              </w:rPr>
-            </w:r>
-            <w:r>
-              <w:rPr>
-                <w:noProof/>
-                <w:webHidden/>
-              </w:rPr>
-              <w:fldChar w:fldCharType="separate"/>
-            </w:r>
-            <w:r>
-              <w:rPr>
-                <w:noProof/>
-                <w:webHidden/>
-              </w:rPr>
-              <w:t>- 5 -</w:t>
-            </w:r>
-            <w:r>
-              <w:rPr>
-                <w:noProof/>
-                <w:webHidden/>
-              </w:rPr>
-              <w:fldChar w:fldCharType="end"/>
-            </w:r>
-          </w:hyperlink>
-        </w:p>
-        <w:p>
-          <w:pPr>
-            <w:pStyle w:val="TDC2"/>
-            <w:tabs>
-              <w:tab w:val="right" w:leader="dot" w:pos="9016"/>
-            </w:tabs>
-            <w:rPr>
-              <w:rFonts w:asciiTheme="minorHAnsi" w:eastAsiaTheme="minorEastAsia" w:hAnsiTheme="minorHAnsi"/>
-              <w:noProof/>
-              <w:lang w:eastAsia="es-ES"/>
-            </w:rPr>
-          </w:pPr>
-          <w:hyperlink w:anchor="_Toc468187170" w:history="1">
-            <w:r>
-              <w:rPr>
-                <w:rStyle w:val="Hipervnculo"/>
-                <w:noProof/>
-                <w:lang w:eastAsia="es-ES"/>
-              </w:rPr>
-              <w:t>Tomcat como servicio</w:t>
-            </w:r>
-            <w:r>
-              <w:rPr>
-                <w:noProof/>
-                <w:webHidden/>
-              </w:rPr>
-              <w:tab/>
-            </w:r>
-            <w:r>
-              <w:rPr>
-                <w:noProof/>
-                <w:webHidden/>
-              </w:rPr>
-              <w:fldChar w:fldCharType="begin"/>
-            </w:r>
-            <w:r>
-              <w:rPr>
-                <w:noProof/>
-                <w:webHidden/>
-              </w:rPr>
-              <w:instrText xml:space="preserve"> PAGEREF _Toc468187170 \h </w:instrText>
-            </w:r>
-            <w:r>
-              <w:rPr>
-                <w:noProof/>
-                <w:webHidden/>
-              </w:rPr>
-            </w:r>
-            <w:r>
-              <w:rPr>
-                <w:noProof/>
-                <w:webHidden/>
-              </w:rPr>
-              <w:fldChar w:fldCharType="separate"/>
-            </w:r>
-            <w:r>
-              <w:rPr>
-                <w:noProof/>
-                <w:webHidden/>
-              </w:rPr>
-              <w:t>- 5 -</w:t>
-            </w:r>
-            <w:r>
-              <w:rPr>
-                <w:noProof/>
-                <w:webHidden/>
-              </w:rPr>
-              <w:fldChar w:fldCharType="end"/>
-            </w:r>
-          </w:hyperlink>
-        </w:p>
-        <w:p>
-          <w:pPr>
-            <w:pStyle w:val="TDC2"/>
-            <w:tabs>
-              <w:tab w:val="right" w:leader="dot" w:pos="9016"/>
-            </w:tabs>
-            <w:rPr>
-              <w:rFonts w:asciiTheme="minorHAnsi" w:eastAsiaTheme="minorEastAsia" w:hAnsiTheme="minorHAnsi"/>
-              <w:noProof/>
-              <w:lang w:eastAsia="es-ES"/>
-            </w:rPr>
-          </w:pPr>
-          <w:hyperlink w:anchor="_Toc468187171" w:history="1">
-            <w:r>
-              <w:rPr>
-                <w:rStyle w:val="Hipervnculo"/>
-                <w:rFonts w:eastAsia="Times New Roman"/>
-                <w:noProof/>
-                <w:lang w:eastAsia="es-ES"/>
-              </w:rPr>
-              <w:t>Configuración específica</w:t>
-            </w:r>
-            <w:r>
-              <w:rPr>
-                <w:noProof/>
-                <w:webHidden/>
-              </w:rPr>
-              <w:tab/>
-            </w:r>
-            <w:r>
-              <w:rPr>
-                <w:noProof/>
-                <w:webHidden/>
-              </w:rPr>
-              <w:fldChar w:fldCharType="begin"/>
-            </w:r>
-            <w:r>
-              <w:rPr>
-                <w:noProof/>
-                <w:webHidden/>
-              </w:rPr>
-              <w:instrText xml:space="preserve"> PAGEREF _Toc468187171 \h </w:instrText>
+              <w:instrText xml:space="preserve"> PAGEREF _Toc481568747 \h </w:instrText>
             </w:r>
             <w:r>
               <w:rPr>
@@ -736,7 +590,292 @@
               <w:lang w:eastAsia="es-ES"/>
             </w:rPr>
           </w:pPr>
-          <w:hyperlink w:anchor="_Toc468187172" w:history="1">
+          <w:hyperlink w:anchor="_Toc481568748" w:history="1">
+            <w:r>
+              <w:rPr>
+                <w:rStyle w:val="Hipervnculo"/>
+                <w:noProof/>
+                <w:lang w:val="en-US"/>
+              </w:rPr>
+              <w:t>Tomcat 8</w:t>
+            </w:r>
+            <w:r>
+              <w:rPr>
+                <w:noProof/>
+                <w:webHidden/>
+              </w:rPr>
+              <w:tab/>
+            </w:r>
+            <w:r>
+              <w:rPr>
+                <w:noProof/>
+                <w:webHidden/>
+              </w:rPr>
+              <w:fldChar w:fldCharType="begin"/>
+            </w:r>
+            <w:r>
+              <w:rPr>
+                <w:noProof/>
+                <w:webHidden/>
+              </w:rPr>
+              <w:instrText xml:space="preserve"> PAGEREF _Toc481568748 \h </w:instrText>
+            </w:r>
+            <w:r>
+              <w:rPr>
+                <w:noProof/>
+                <w:webHidden/>
+              </w:rPr>
+            </w:r>
+            <w:r>
+              <w:rPr>
+                <w:noProof/>
+                <w:webHidden/>
+              </w:rPr>
+              <w:fldChar w:fldCharType="separate"/>
+            </w:r>
+            <w:r>
+              <w:rPr>
+                <w:noProof/>
+                <w:webHidden/>
+              </w:rPr>
+              <w:t>- 7 -</w:t>
+            </w:r>
+            <w:r>
+              <w:rPr>
+                <w:noProof/>
+                <w:webHidden/>
+              </w:rPr>
+              <w:fldChar w:fldCharType="end"/>
+            </w:r>
+          </w:hyperlink>
+        </w:p>
+        <w:p>
+          <w:pPr>
+            <w:pStyle w:val="TDC2"/>
+            <w:tabs>
+              <w:tab w:val="right" w:leader="dot" w:pos="9016"/>
+            </w:tabs>
+            <w:rPr>
+              <w:rFonts w:asciiTheme="minorHAnsi" w:eastAsiaTheme="minorEastAsia" w:hAnsiTheme="minorHAnsi"/>
+              <w:noProof/>
+              <w:lang w:eastAsia="es-ES"/>
+            </w:rPr>
+          </w:pPr>
+          <w:hyperlink w:anchor="_Toc481568749" w:history="1">
+            <w:r>
+              <w:rPr>
+                <w:rStyle w:val="Hipervnculo"/>
+                <w:noProof/>
+                <w:lang w:eastAsia="es-ES"/>
+              </w:rPr>
+              <w:t>Permisos y pertenencia a usuario y grupo</w:t>
+            </w:r>
+            <w:r>
+              <w:rPr>
+                <w:noProof/>
+                <w:webHidden/>
+              </w:rPr>
+              <w:tab/>
+            </w:r>
+            <w:r>
+              <w:rPr>
+                <w:noProof/>
+                <w:webHidden/>
+              </w:rPr>
+              <w:fldChar w:fldCharType="begin"/>
+            </w:r>
+            <w:r>
+              <w:rPr>
+                <w:noProof/>
+                <w:webHidden/>
+              </w:rPr>
+              <w:instrText xml:space="preserve"> PAGEREF _Toc481568749 \h </w:instrText>
+            </w:r>
+            <w:r>
+              <w:rPr>
+                <w:noProof/>
+                <w:webHidden/>
+              </w:rPr>
+            </w:r>
+            <w:r>
+              <w:rPr>
+                <w:noProof/>
+                <w:webHidden/>
+              </w:rPr>
+              <w:fldChar w:fldCharType="separate"/>
+            </w:r>
+            <w:r>
+              <w:rPr>
+                <w:noProof/>
+                <w:webHidden/>
+              </w:rPr>
+              <w:t>- 7 -</w:t>
+            </w:r>
+            <w:r>
+              <w:rPr>
+                <w:noProof/>
+                <w:webHidden/>
+              </w:rPr>
+              <w:fldChar w:fldCharType="end"/>
+            </w:r>
+          </w:hyperlink>
+        </w:p>
+        <w:p>
+          <w:pPr>
+            <w:pStyle w:val="TDC2"/>
+            <w:tabs>
+              <w:tab w:val="right" w:leader="dot" w:pos="9016"/>
+            </w:tabs>
+            <w:rPr>
+              <w:rFonts w:asciiTheme="minorHAnsi" w:eastAsiaTheme="minorEastAsia" w:hAnsiTheme="minorHAnsi"/>
+              <w:noProof/>
+              <w:lang w:eastAsia="es-ES"/>
+            </w:rPr>
+          </w:pPr>
+          <w:hyperlink w:anchor="_Toc481568750" w:history="1">
+            <w:r>
+              <w:rPr>
+                <w:rStyle w:val="Hipervnculo"/>
+                <w:noProof/>
+                <w:lang w:eastAsia="es-ES"/>
+              </w:rPr>
+              <w:t>Tomcat como servicio</w:t>
+            </w:r>
+            <w:r>
+              <w:rPr>
+                <w:noProof/>
+                <w:webHidden/>
+              </w:rPr>
+              <w:tab/>
+            </w:r>
+            <w:r>
+              <w:rPr>
+                <w:noProof/>
+                <w:webHidden/>
+              </w:rPr>
+              <w:fldChar w:fldCharType="begin"/>
+            </w:r>
+            <w:r>
+              <w:rPr>
+                <w:noProof/>
+                <w:webHidden/>
+              </w:rPr>
+              <w:instrText xml:space="preserve"> PAGEREF _Toc481568750 \h </w:instrText>
+            </w:r>
+            <w:r>
+              <w:rPr>
+                <w:noProof/>
+                <w:webHidden/>
+              </w:rPr>
+            </w:r>
+            <w:r>
+              <w:rPr>
+                <w:noProof/>
+                <w:webHidden/>
+              </w:rPr>
+              <w:fldChar w:fldCharType="separate"/>
+            </w:r>
+            <w:r>
+              <w:rPr>
+                <w:noProof/>
+                <w:webHidden/>
+              </w:rPr>
+              <w:t>- 7 -</w:t>
+            </w:r>
+            <w:r>
+              <w:rPr>
+                <w:noProof/>
+                <w:webHidden/>
+              </w:rPr>
+              <w:fldChar w:fldCharType="end"/>
+            </w:r>
+          </w:hyperlink>
+        </w:p>
+        <w:p>
+          <w:pPr>
+            <w:pStyle w:val="TDC2"/>
+            <w:tabs>
+              <w:tab w:val="right" w:leader="dot" w:pos="9016"/>
+            </w:tabs>
+            <w:rPr>
+              <w:rFonts w:asciiTheme="minorHAnsi" w:eastAsiaTheme="minorEastAsia" w:hAnsiTheme="minorHAnsi"/>
+              <w:noProof/>
+              <w:lang w:eastAsia="es-ES"/>
+            </w:rPr>
+          </w:pPr>
+          <w:hyperlink w:anchor="_Toc481568751" w:history="1">
+            <w:r>
+              <w:rPr>
+                <w:rStyle w:val="Hipervnculo"/>
+                <w:rFonts w:eastAsia="Times New Roman"/>
+                <w:noProof/>
+                <w:lang w:eastAsia="es-ES"/>
+              </w:rPr>
+              <w:t>Configuración específica</w:t>
+            </w:r>
+            <w:r>
+              <w:rPr>
+                <w:noProof/>
+                <w:webHidden/>
+              </w:rPr>
+              <w:tab/>
+            </w:r>
+            <w:r>
+              <w:rPr>
+                <w:noProof/>
+                <w:webHidden/>
+              </w:rPr>
+              <w:fldChar w:fldCharType="begin"/>
+            </w:r>
+            <w:r>
+              <w:rPr>
+                <w:noProof/>
+                <w:webHidden/>
+              </w:rPr>
+              <w:instrText xml:space="preserve"> PAGEREF _Toc481568751 \h </w:instrText>
+            </w:r>
+            <w:r>
+              <w:rPr>
+                <w:noProof/>
+                <w:webHidden/>
+              </w:rPr>
+            </w:r>
+            <w:r>
+              <w:rPr>
+                <w:noProof/>
+                <w:webHidden/>
+              </w:rPr>
+              <w:fldChar w:fldCharType="separate"/>
+            </w:r>
+            <w:r>
+              <w:rPr>
+                <w:noProof/>
+                <w:webHidden/>
+              </w:rPr>
+              <w:t>- 8 -</w:t>
+            </w:r>
+            <w:r>
+              <w:rPr>
+                <w:noProof/>
+                <w:webHidden/>
+              </w:rPr>
+              <w:fldChar w:fldCharType="end"/>
+            </w:r>
+          </w:hyperlink>
+        </w:p>
+        <w:p>
+          <w:pPr>
+            <w:pStyle w:val="TDC1"/>
+            <w:tabs>
+              <w:tab w:val="right" w:leader="dot" w:pos="9016"/>
+            </w:tabs>
+            <w:rPr>
+              <w:rFonts w:asciiTheme="minorHAnsi" w:eastAsiaTheme="minorEastAsia" w:hAnsiTheme="minorHAnsi"/>
+              <w:noProof/>
+              <w:lang w:eastAsia="es-ES"/>
+            </w:rPr>
+          </w:pPr>
+          <w:hyperlink w:anchor="_Toc481568752" w:history="1">
             <w:r>
               <w:rPr>
                 <w:rStyle w:val="Hipervnculo"/>
@@ -765,219 +904,7 @@
                 <w:noProof/>
                 <w:webHidden/>
               </w:rPr>
-              <w:instrText xml:space="preserve"> PAGEREF _Toc468187172 \h </w:instrText>
-            </w:r>
-            <w:r>
-              <w:rPr>
-                <w:noProof/>
-                <w:webHidden/>
-              </w:rPr>
-            </w:r>
-            <w:r>
-              <w:rPr>
-                <w:noProof/>
-                <w:webHidden/>
-              </w:rPr>
-              <w:fldChar w:fldCharType="separate"/>
-            </w:r>
-            <w:r>
-              <w:rPr>
-                <w:noProof/>
-                <w:webHidden/>
-              </w:rPr>
-              <w:t>- 9 -</w:t>
-            </w:r>
-            <w:r>
-              <w:rPr>
-                <w:noProof/>
-                <w:webHidden/>
-              </w:rPr>
-              <w:fldChar w:fldCharType="end"/>
-            </w:r>
-          </w:hyperlink>
-        </w:p>
-        <w:p>
-          <w:pPr>
-            <w:pStyle w:val="TDC2"/>
-            <w:tabs>
-              <w:tab w:val="right" w:leader="dot" w:pos="9016"/>
-            </w:tabs>
-            <w:rPr>
-              <w:rFonts w:asciiTheme="minorHAnsi" w:eastAsiaTheme="minorEastAsia" w:hAnsiTheme="minorHAnsi"/>
-              <w:noProof/>
-              <w:lang w:eastAsia="es-ES"/>
-            </w:rPr>
-          </w:pPr>
-          <w:hyperlink w:anchor="_Toc468187173" w:history="1">
-            <w:r>
-              <w:rPr>
-                <w:rStyle w:val="Hipervnculo"/>
-                <w:noProof/>
-                <w:lang w:eastAsia="es-ES"/>
-              </w:rPr>
-              <w:t>Módulos</w:t>
-            </w:r>
-            <w:r>
-              <w:rPr>
-                <w:noProof/>
-                <w:webHidden/>
-              </w:rPr>
-              <w:tab/>
-            </w:r>
-            <w:r>
-              <w:rPr>
-                <w:noProof/>
-                <w:webHidden/>
-              </w:rPr>
-              <w:fldChar w:fldCharType="begin"/>
-            </w:r>
-            <w:r>
-              <w:rPr>
-                <w:noProof/>
-                <w:webHidden/>
-              </w:rPr>
-              <w:instrText xml:space="preserve"> PAGEREF _Toc468187173 \h </w:instrText>
-            </w:r>
-            <w:r>
-              <w:rPr>
-                <w:noProof/>
-                <w:webHidden/>
-              </w:rPr>
-            </w:r>
-            <w:r>
-              <w:rPr>
-                <w:noProof/>
-                <w:webHidden/>
-              </w:rPr>
-              <w:fldChar w:fldCharType="separate"/>
-            </w:r>
-            <w:r>
-              <w:rPr>
-                <w:noProof/>
-                <w:webHidden/>
-              </w:rPr>
-              <w:t>- 9 -</w:t>
-            </w:r>
-            <w:r>
-              <w:rPr>
-                <w:noProof/>
-                <w:webHidden/>
-              </w:rPr>
-              <w:fldChar w:fldCharType="end"/>
-            </w:r>
-          </w:hyperlink>
-        </w:p>
-        <w:p>
-          <w:pPr>
-            <w:pStyle w:val="TDC2"/>
-            <w:tabs>
-              <w:tab w:val="right" w:leader="dot" w:pos="9016"/>
-            </w:tabs>
-            <w:rPr>
-              <w:rFonts w:asciiTheme="minorHAnsi" w:eastAsiaTheme="minorEastAsia" w:hAnsiTheme="minorHAnsi"/>
-              <w:noProof/>
-              <w:lang w:eastAsia="es-ES"/>
-            </w:rPr>
-          </w:pPr>
-          <w:hyperlink w:anchor="_Toc468187174" w:history="1">
-            <w:r>
-              <w:rPr>
-                <w:rStyle w:val="Hipervnculo"/>
-                <w:noProof/>
-                <w:lang w:val="en-US"/>
-              </w:rPr>
-              <w:t>Mod jk</w:t>
-            </w:r>
-            <w:r>
-              <w:rPr>
-                <w:noProof/>
-                <w:webHidden/>
-              </w:rPr>
-              <w:tab/>
-            </w:r>
-            <w:r>
-              <w:rPr>
-                <w:noProof/>
-                <w:webHidden/>
-              </w:rPr>
-              <w:fldChar w:fldCharType="begin"/>
-            </w:r>
-            <w:r>
-              <w:rPr>
-                <w:noProof/>
-                <w:webHidden/>
-              </w:rPr>
-              <w:instrText xml:space="preserve"> PAGEREF _Toc468187174 \h </w:instrText>
-            </w:r>
-            <w:r>
-              <w:rPr>
-                <w:noProof/>
-                <w:webHidden/>
-              </w:rPr>
-            </w:r>
-            <w:r>
-              <w:rPr>
-                <w:noProof/>
-                <w:webHidden/>
-              </w:rPr>
-              <w:fldChar w:fldCharType="separate"/>
-            </w:r>
-            <w:r>
-              <w:rPr>
-                <w:noProof/>
-                <w:webHidden/>
-              </w:rPr>
-              <w:t>- 9 -</w:t>
-            </w:r>
-            <w:r>
-              <w:rPr>
-                <w:noProof/>
-                <w:webHidden/>
-              </w:rPr>
-              <w:fldChar w:fldCharType="end"/>
-            </w:r>
-          </w:hyperlink>
-        </w:p>
-        <w:p>
-          <w:pPr>
-            <w:pStyle w:val="TDC2"/>
-            <w:tabs>
-              <w:tab w:val="right" w:leader="dot" w:pos="9016"/>
-            </w:tabs>
-            <w:rPr>
-              <w:rFonts w:asciiTheme="minorHAnsi" w:eastAsiaTheme="minorEastAsia" w:hAnsiTheme="minorHAnsi"/>
-              <w:noProof/>
-              <w:lang w:eastAsia="es-ES"/>
-            </w:rPr>
-          </w:pPr>
-          <w:hyperlink w:anchor="_Toc468187175" w:history="1">
-            <w:r>
-              <w:rPr>
-                <w:rStyle w:val="Hipervnculo"/>
-                <w:noProof/>
-              </w:rPr>
-              <w:t>Virtual Host</w:t>
-            </w:r>
-            <w:r>
-              <w:rPr>
-                <w:noProof/>
-                <w:webHidden/>
-              </w:rPr>
-              <w:tab/>
-            </w:r>
-            <w:r>
-              <w:rPr>
-                <w:noProof/>
-                <w:webHidden/>
-              </w:rPr>
-              <w:fldChar w:fldCharType="begin"/>
-            </w:r>
-            <w:r>
-              <w:rPr>
-                <w:noProof/>
-                <w:webHidden/>
-              </w:rPr>
-              <w:instrText xml:space="preserve"> PAGEREF _Toc468187175 \h </w:instrText>
+              <w:instrText xml:space="preserve"> PAGEREF _Toc481568752 \h </w:instrText>
             </w:r>
             <w:r>
               <w:rPr>
@@ -1020,14 +947,14 @@
               <w:lang w:eastAsia="es-ES"/>
             </w:rPr>
           </w:pPr>
-          <w:hyperlink w:anchor="_Toc468187176" w:history="1">
+          <w:hyperlink w:anchor="_Toc481568753" w:history="1">
             <w:r>
               <w:rPr>
                 <w:rStyle w:val="Hipervnculo"/>
                 <w:noProof/>
                 <w:lang w:eastAsia="es-ES"/>
               </w:rPr>
-              <w:t>Sincronizar con OpenCms</w:t>
+              <w:t>Módulos</w:t>
             </w:r>
             <w:r>
               <w:rPr>
@@ -1048,7 +975,148 @@
                 <w:noProof/>
                 <w:webHidden/>
               </w:rPr>
-              <w:instrText xml:space="preserve"> PAGEREF _Toc468187176 \h </w:instrText>
+              <w:instrText xml:space="preserve"> PAGEREF _Toc481568753 \h </w:instrText>
+            </w:r>
+            <w:r>
+              <w:rPr>
+                <w:noProof/>
+                <w:webHidden/>
+              </w:rPr>
+            </w:r>
+            <w:r>
+              <w:rPr>
+                <w:noProof/>
+                <w:webHidden/>
+              </w:rPr>
+              <w:fldChar w:fldCharType="separate"/>
+            </w:r>
+            <w:r>
+              <w:rPr>
+                <w:noProof/>
+                <w:webHidden/>
+              </w:rPr>
+              <w:t>- 11 -</w:t>
+            </w:r>
+            <w:r>
+              <w:rPr>
+                <w:noProof/>
+                <w:webHidden/>
+              </w:rPr>
+              <w:fldChar w:fldCharType="end"/>
+            </w:r>
+          </w:hyperlink>
+        </w:p>
+        <w:p>
+          <w:pPr>
+            <w:pStyle w:val="TDC2"/>
+            <w:tabs>
+              <w:tab w:val="right" w:leader="dot" w:pos="9016"/>
+            </w:tabs>
+            <w:rPr>
+              <w:rFonts w:asciiTheme="minorHAnsi" w:eastAsiaTheme="minorEastAsia" w:hAnsiTheme="minorHAnsi"/>
+              <w:noProof/>
+              <w:lang w:eastAsia="es-ES"/>
+            </w:rPr>
+          </w:pPr>
+          <w:hyperlink w:anchor="_Toc481568754" w:history="1">
+            <w:r>
+              <w:rPr>
+                <w:rStyle w:val="Hipervnculo"/>
+                <w:noProof/>
+                <w:lang w:val="en-US"/>
+              </w:rPr>
+              <w:t>Mod jk</w:t>
+            </w:r>
+            <w:r>
+              <w:rPr>
+                <w:noProof/>
+                <w:webHidden/>
+              </w:rPr>
+              <w:tab/>
+            </w:r>
+            <w:r>
+              <w:rPr>
+                <w:noProof/>
+                <w:webHidden/>
+              </w:rPr>
+              <w:fldChar w:fldCharType="begin"/>
+            </w:r>
+            <w:r>
+              <w:rPr>
+                <w:noProof/>
+                <w:webHidden/>
+              </w:rPr>
+              <w:instrText xml:space="preserve"> PAGEREF _Toc481568754 \h </w:instrText>
+            </w:r>
+            <w:r>
+              <w:rPr>
+                <w:noProof/>
+                <w:webHidden/>
+              </w:rPr>
+            </w:r>
+            <w:r>
+              <w:rPr>
+                <w:noProof/>
+                <w:webHidden/>
+              </w:rPr>
+              <w:fldChar w:fldCharType="separate"/>
+            </w:r>
+            <w:r>
+              <w:rPr>
+                <w:noProof/>
+                <w:webHidden/>
+              </w:rPr>
+              <w:t>- 12 -</w:t>
+            </w:r>
+            <w:r>
+              <w:rPr>
+                <w:noProof/>
+                <w:webHidden/>
+              </w:rPr>
+              <w:fldChar w:fldCharType="end"/>
+            </w:r>
+          </w:hyperlink>
+        </w:p>
+        <w:p>
+          <w:pPr>
+            <w:pStyle w:val="TDC2"/>
+            <w:tabs>
+              <w:tab w:val="right" w:leader="dot" w:pos="9016"/>
+            </w:tabs>
+            <w:rPr>
+              <w:rFonts w:asciiTheme="minorHAnsi" w:eastAsiaTheme="minorEastAsia" w:hAnsiTheme="minorHAnsi"/>
+              <w:noProof/>
+              <w:lang w:eastAsia="es-ES"/>
+            </w:rPr>
+          </w:pPr>
+          <w:hyperlink w:anchor="_Toc481568755" w:history="1">
+            <w:r>
+              <w:rPr>
+                <w:rStyle w:val="Hipervnculo"/>
+                <w:noProof/>
+              </w:rPr>
+              <w:t>Virtual Host</w:t>
+            </w:r>
+            <w:r>
+              <w:rPr>
+                <w:noProof/>
+                <w:webHidden/>
+              </w:rPr>
+              <w:tab/>
+            </w:r>
+            <w:r>
+              <w:rPr>
+                <w:noProof/>
+                <w:webHidden/>
+              </w:rPr>
+              <w:fldChar w:fldCharType="begin"/>
+            </w:r>
+            <w:r>
+              <w:rPr>
+                <w:noProof/>
+                <w:webHidden/>
+              </w:rPr>
+              <w:instrText xml:space="preserve"> PAGEREF _Toc481568755 \h </w:instrText>
             </w:r>
             <w:r>
               <w:rPr>
@@ -1081,6 +1149,77 @@
         </w:p>
         <w:p>
           <w:pPr>
+            <w:pStyle w:val="TDC2"/>
+            <w:tabs>
+              <w:tab w:val="right" w:leader="dot" w:pos="9016"/>
+            </w:tabs>
+            <w:rPr>
+              <w:rFonts w:asciiTheme="minorHAnsi" w:eastAsiaTheme="minorEastAsia" w:hAnsiTheme="minorHAnsi"/>
+              <w:noProof/>
+              <w:lang w:eastAsia="es-ES"/>
+            </w:rPr>
+          </w:pPr>
+          <w:hyperlink w:anchor="_Toc481568756" w:history="1">
+            <w:r>
+              <w:rPr>
+                <w:rStyle w:val="Hipervnculo"/>
+                <w:noProof/>
+                <w:lang w:eastAsia="es-ES"/>
+              </w:rPr>
+              <w:t>Sincronizar con OpenCms 10</w:t>
+            </w:r>
+            <w:r>
+              <w:rPr>
+                <w:noProof/>
+                <w:webHidden/>
+              </w:rPr>
+              <w:tab/>
+            </w:r>
+            <w:r>
+              <w:rPr>
+                <w:noProof/>
+                <w:webHidden/>
+              </w:rPr>
+              <w:fldChar w:fldCharType="begin"/>
+            </w:r>
+            <w:r>
+              <w:rPr>
+                <w:noProof/>
+                <w:webHidden/>
+              </w:rPr>
+              <w:instrText xml:space="preserve"> PAGEREF _Toc481568756 \h </w:instrText>
+            </w:r>
+            <w:r>
+              <w:rPr>
+                <w:noProof/>
+                <w:webHidden/>
+              </w:rPr>
+            </w:r>
+            <w:r>
+              <w:rPr>
+                <w:noProof/>
+                <w:webHidden/>
+              </w:rPr>
+              <w:fldChar w:fldCharType="separate"/>
+            </w:r>
+            <w:r>
+              <w:rPr>
+                <w:noProof/>
+                <w:webHidden/>
+              </w:rPr>
+              <w:t>- 16 -</w:t>
+            </w:r>
+            <w:r>
+              <w:rPr>
+                <w:noProof/>
+                <w:webHidden/>
+              </w:rPr>
+              <w:fldChar w:fldCharType="end"/>
+            </w:r>
+          </w:hyperlink>
+        </w:p>
+        <w:p>
+          <w:pPr>
             <w:pStyle w:val="TDC3"/>
             <w:tabs>
               <w:tab w:val="left" w:pos="880"/>
@@ -1092,7 +1231,7 @@
               <w:lang w:eastAsia="es-ES"/>
             </w:rPr>
           </w:pPr>
-          <w:hyperlink w:anchor="_Toc468187177" w:history="1">
+          <w:hyperlink w:anchor="_Toc481568757" w:history="1">
             <w:r>
               <w:rPr>
                 <w:rStyle w:val="Hipervnculo"/>
@@ -1136,7 +1275,7 @@
                 <w:noProof/>
                 <w:webHidden/>
               </w:rPr>
-              <w:instrText xml:space="preserve"> PAGEREF _Toc468187177 \h </w:instrText>
+              <w:instrText xml:space="preserve"> PAGEREF _Toc481568757 \h </w:instrText>
             </w:r>
             <w:r>
               <w:rPr>
@@ -1156,7 +1295,7 @@
                 <w:noProof/>
                 <w:webHidden/>
               </w:rPr>
-              <w:t>- 13 -</w:t>
+              <w:t>- 16 -</w:t>
             </w:r>
             <w:r>
               <w:rPr>
@@ -1180,7 +1319,7 @@
               <w:lang w:eastAsia="es-ES"/>
             </w:rPr>
           </w:pPr>
-          <w:hyperlink w:anchor="_Toc468187178" w:history="1">
+          <w:hyperlink w:anchor="_Toc481568758" w:history="1">
             <w:r>
               <w:rPr>
                 <w:rStyle w:val="Hipervnculo"/>
@@ -1224,7 +1363,7 @@
                 <w:noProof/>
                 <w:webHidden/>
               </w:rPr>
-              <w:instrText xml:space="preserve"> PAGEREF _Toc468187178 \h </w:instrText>
+              <w:instrText xml:space="preserve"> PAGEREF _Toc481568758 \h </w:instrText>
             </w:r>
             <w:r>
               <w:rPr>
@@ -1244,7 +1383,7 @@
                 <w:noProof/>
                 <w:webHidden/>
               </w:rPr>
-              <w:t>- 14 -</w:t>
+              <w:t>- 17 -</w:t>
             </w:r>
             <w:r>
               <w:rPr>
@@ -1268,7 +1407,7 @@
               <w:lang w:eastAsia="es-ES"/>
             </w:rPr>
           </w:pPr>
-          <w:hyperlink w:anchor="_Toc468187179" w:history="1">
+          <w:hyperlink w:anchor="_Toc481568759" w:history="1">
             <w:r>
               <w:rPr>
                 <w:rStyle w:val="Hipervnculo"/>
@@ -1312,572 +1451,7 @@
                 <w:noProof/>
                 <w:webHidden/>
               </w:rPr>
-              <w:instrText xml:space="preserve"> PAGEREF _Toc468187179 \h </w:instrText>
-            </w:r>
-            <w:r>
-              <w:rPr>
-                <w:noProof/>
-                <w:webHidden/>
-              </w:rPr>
-            </w:r>
-            <w:r>
-              <w:rPr>
-                <w:noProof/>
-                <w:webHidden/>
-              </w:rPr>
-              <w:fldChar w:fldCharType="separate"/>
-            </w:r>
-            <w:r>
-              <w:rPr>
-                <w:noProof/>
-                <w:webHidden/>
-              </w:rPr>
-              <w:t>- 15 -</w:t>
-            </w:r>
-            <w:r>
-              <w:rPr>
-                <w:noProof/>
-                <w:webHidden/>
-              </w:rPr>
-              <w:fldChar w:fldCharType="end"/>
-            </w:r>
-          </w:hyperlink>
-        </w:p>
-        <w:p>
-          <w:pPr>
-            <w:pStyle w:val="TDC1"/>
-            <w:tabs>
-              <w:tab w:val="right" w:leader="dot" w:pos="9016"/>
-            </w:tabs>
-            <w:rPr>
-              <w:rFonts w:asciiTheme="minorHAnsi" w:eastAsiaTheme="minorEastAsia" w:hAnsiTheme="minorHAnsi"/>
-              <w:noProof/>
-              <w:lang w:eastAsia="es-ES"/>
-            </w:rPr>
-          </w:pPr>
-          <w:hyperlink w:anchor="_Toc468187180" w:history="1">
-            <w:r>
-              <w:rPr>
-                <w:rStyle w:val="Hipervnculo"/>
-                <w:noProof/>
-                <w:lang w:val="en-US"/>
-              </w:rPr>
-              <w:t>OpenCms</w:t>
-            </w:r>
-            <w:r>
-              <w:rPr>
-                <w:noProof/>
-                <w:webHidden/>
-              </w:rPr>
-              <w:tab/>
-            </w:r>
-            <w:r>
-              <w:rPr>
-                <w:noProof/>
-                <w:webHidden/>
-              </w:rPr>
-              <w:fldChar w:fldCharType="begin"/>
-            </w:r>
-            <w:r>
-              <w:rPr>
-                <w:noProof/>
-                <w:webHidden/>
-              </w:rPr>
-              <w:instrText xml:space="preserve"> PAGEREF _Toc468187180 \h </w:instrText>
-            </w:r>
-            <w:r>
-              <w:rPr>
-                <w:noProof/>
-                <w:webHidden/>
-              </w:rPr>
-            </w:r>
-            <w:r>
-              <w:rPr>
-                <w:noProof/>
-                <w:webHidden/>
-              </w:rPr>
-              <w:fldChar w:fldCharType="separate"/>
-            </w:r>
-            <w:r>
-              <w:rPr>
-                <w:noProof/>
-                <w:webHidden/>
-              </w:rPr>
-              <w:t>- 15 -</w:t>
-            </w:r>
-            <w:r>
-              <w:rPr>
-                <w:noProof/>
-                <w:webHidden/>
-              </w:rPr>
-              <w:fldChar w:fldCharType="end"/>
-            </w:r>
-          </w:hyperlink>
-        </w:p>
-        <w:p>
-          <w:pPr>
-            <w:pStyle w:val="TDC2"/>
-            <w:tabs>
-              <w:tab w:val="right" w:leader="dot" w:pos="9016"/>
-            </w:tabs>
-            <w:rPr>
-              <w:rFonts w:asciiTheme="minorHAnsi" w:eastAsiaTheme="minorEastAsia" w:hAnsiTheme="minorHAnsi"/>
-              <w:noProof/>
-              <w:lang w:eastAsia="es-ES"/>
-            </w:rPr>
-          </w:pPr>
-          <w:hyperlink w:anchor="_Toc468187181" w:history="1">
-            <w:r>
-              <w:rPr>
-                <w:rStyle w:val="Hipervnculo"/>
-                <w:noProof/>
-                <w:lang w:val="en-US"/>
-              </w:rPr>
-              <w:t>Instalación</w:t>
-            </w:r>
-            <w:r>
-              <w:rPr>
-                <w:noProof/>
-                <w:webHidden/>
-              </w:rPr>
-              <w:tab/>
-            </w:r>
-            <w:r>
-              <w:rPr>
-                <w:noProof/>
-                <w:webHidden/>
-              </w:rPr>
-              <w:fldChar w:fldCharType="begin"/>
-            </w:r>
-            <w:r>
-              <w:rPr>
-                <w:noProof/>
-                <w:webHidden/>
-              </w:rPr>
-              <w:instrText xml:space="preserve"> PAGEREF _Toc468187181 \h </w:instrText>
-            </w:r>
-            <w:r>
-              <w:rPr>
-                <w:noProof/>
-                <w:webHidden/>
-              </w:rPr>
-            </w:r>
-            <w:r>
-              <w:rPr>
-                <w:noProof/>
-                <w:webHidden/>
-              </w:rPr>
-              <w:fldChar w:fldCharType="separate"/>
-            </w:r>
-            <w:r>
-              <w:rPr>
-                <w:noProof/>
-                <w:webHidden/>
-              </w:rPr>
-              <w:t>- 15 -</w:t>
-            </w:r>
-            <w:r>
-              <w:rPr>
-                <w:noProof/>
-                <w:webHidden/>
-              </w:rPr>
-              <w:fldChar w:fldCharType="end"/>
-            </w:r>
-          </w:hyperlink>
-        </w:p>
-        <w:p>
-          <w:pPr>
-            <w:pStyle w:val="TDC2"/>
-            <w:tabs>
-              <w:tab w:val="right" w:leader="dot" w:pos="9016"/>
-            </w:tabs>
-            <w:rPr>
-              <w:rFonts w:asciiTheme="minorHAnsi" w:eastAsiaTheme="minorEastAsia" w:hAnsiTheme="minorHAnsi"/>
-              <w:noProof/>
-              <w:lang w:eastAsia="es-ES"/>
-            </w:rPr>
-          </w:pPr>
-          <w:hyperlink w:anchor="_Toc468187182" w:history="1">
-            <w:r>
-              <w:rPr>
-                <w:rStyle w:val="Hipervnculo"/>
-                <w:noProof/>
-              </w:rPr>
-              <w:t>Configuración</w:t>
-            </w:r>
-            <w:r>
-              <w:rPr>
-                <w:noProof/>
-                <w:webHidden/>
-              </w:rPr>
-              <w:tab/>
-            </w:r>
-            <w:r>
-              <w:rPr>
-                <w:noProof/>
-                <w:webHidden/>
-              </w:rPr>
-              <w:fldChar w:fldCharType="begin"/>
-            </w:r>
-            <w:r>
-              <w:rPr>
-                <w:noProof/>
-                <w:webHidden/>
-              </w:rPr>
-              <w:instrText xml:space="preserve"> PAGEREF _Toc468187182 \h </w:instrText>
-            </w:r>
-            <w:r>
-              <w:rPr>
-                <w:noProof/>
-                <w:webHidden/>
-              </w:rPr>
-            </w:r>
-            <w:r>
-              <w:rPr>
-                <w:noProof/>
-                <w:webHidden/>
-              </w:rPr>
-              <w:fldChar w:fldCharType="separate"/>
-            </w:r>
-            <w:r>
-              <w:rPr>
-                <w:noProof/>
-                <w:webHidden/>
-              </w:rPr>
-              <w:t>- 15 -</w:t>
-            </w:r>
-            <w:r>
-              <w:rPr>
-                <w:noProof/>
-                <w:webHidden/>
-              </w:rPr>
-              <w:fldChar w:fldCharType="end"/>
-            </w:r>
-          </w:hyperlink>
-        </w:p>
-        <w:p>
-          <w:pPr>
-            <w:pStyle w:val="TDC2"/>
-            <w:tabs>
-              <w:tab w:val="right" w:leader="dot" w:pos="9016"/>
-            </w:tabs>
-            <w:rPr>
-              <w:rFonts w:asciiTheme="minorHAnsi" w:eastAsiaTheme="minorEastAsia" w:hAnsiTheme="minorHAnsi"/>
-              <w:noProof/>
-              <w:lang w:eastAsia="es-ES"/>
-            </w:rPr>
-          </w:pPr>
-          <w:hyperlink w:anchor="_Toc468187183" w:history="1">
-            <w:r>
-              <w:rPr>
-                <w:rStyle w:val="Hipervnculo"/>
-                <w:noProof/>
-                <w:lang w:val="en-US"/>
-              </w:rPr>
-              <w:t>SMB</w:t>
-            </w:r>
-            <w:r>
-              <w:rPr>
-                <w:noProof/>
-                <w:webHidden/>
-              </w:rPr>
-              <w:tab/>
-            </w:r>
-            <w:r>
-              <w:rPr>
-                <w:noProof/>
-                <w:webHidden/>
-              </w:rPr>
-              <w:fldChar w:fldCharType="begin"/>
-            </w:r>
-            <w:r>
-              <w:rPr>
-                <w:noProof/>
-                <w:webHidden/>
-              </w:rPr>
-              <w:instrText xml:space="preserve"> PAGEREF _Toc468187183 \h </w:instrText>
-            </w:r>
-            <w:r>
-              <w:rPr>
-                <w:noProof/>
-                <w:webHidden/>
-              </w:rPr>
-            </w:r>
-            <w:r>
-              <w:rPr>
-                <w:noProof/>
-                <w:webHidden/>
-              </w:rPr>
-              <w:fldChar w:fldCharType="separate"/>
-            </w:r>
-            <w:r>
-              <w:rPr>
-                <w:noProof/>
-                <w:webHidden/>
-              </w:rPr>
-              <w:t>- 16 -</w:t>
-            </w:r>
-            <w:r>
-              <w:rPr>
-                <w:noProof/>
-                <w:webHidden/>
-              </w:rPr>
-              <w:fldChar w:fldCharType="end"/>
-            </w:r>
-          </w:hyperlink>
-        </w:p>
-        <w:p>
-          <w:pPr>
-            <w:pStyle w:val="TDC3"/>
-            <w:tabs>
-              <w:tab w:val="right" w:leader="dot" w:pos="9016"/>
-            </w:tabs>
-            <w:rPr>
-              <w:rFonts w:asciiTheme="minorHAnsi" w:eastAsiaTheme="minorEastAsia" w:hAnsiTheme="minorHAnsi"/>
-              <w:noProof/>
-              <w:lang w:eastAsia="es-ES"/>
-            </w:rPr>
-          </w:pPr>
-          <w:hyperlink w:anchor="_Toc468187184" w:history="1">
-            <w:r>
-              <w:rPr>
-                <w:rStyle w:val="Hipervnculo"/>
-                <w:noProof/>
-                <w:lang w:val="en-US"/>
-              </w:rPr>
-              <w:t>Linux</w:t>
-            </w:r>
-            <w:r>
-              <w:rPr>
-                <w:noProof/>
-                <w:webHidden/>
-              </w:rPr>
-              <w:tab/>
-            </w:r>
-            <w:r>
-              <w:rPr>
-                <w:noProof/>
-                <w:webHidden/>
-              </w:rPr>
-              <w:fldChar w:fldCharType="begin"/>
-            </w:r>
-            <w:r>
-              <w:rPr>
-                <w:noProof/>
-                <w:webHidden/>
-              </w:rPr>
-              <w:instrText xml:space="preserve"> PAGEREF _Toc468187184 \h </w:instrText>
-            </w:r>
-            <w:r>
-              <w:rPr>
-                <w:noProof/>
-                <w:webHidden/>
-              </w:rPr>
-            </w:r>
-            <w:r>
-              <w:rPr>
-                <w:noProof/>
-                <w:webHidden/>
-              </w:rPr>
-              <w:fldChar w:fldCharType="separate"/>
-            </w:r>
-            <w:r>
-              <w:rPr>
-                <w:noProof/>
-                <w:webHidden/>
-              </w:rPr>
-              <w:t>- 16 -</w:t>
-            </w:r>
-            <w:r>
-              <w:rPr>
-                <w:noProof/>
-                <w:webHidden/>
-              </w:rPr>
-              <w:fldChar w:fldCharType="end"/>
-            </w:r>
-          </w:hyperlink>
-        </w:p>
-        <w:p>
-          <w:pPr>
-            <w:pStyle w:val="TDC3"/>
-            <w:tabs>
-              <w:tab w:val="right" w:leader="dot" w:pos="9016"/>
-            </w:tabs>
-            <w:rPr>
-              <w:rFonts w:asciiTheme="minorHAnsi" w:eastAsiaTheme="minorEastAsia" w:hAnsiTheme="minorHAnsi"/>
-              <w:noProof/>
-              <w:lang w:eastAsia="es-ES"/>
-            </w:rPr>
-          </w:pPr>
-          <w:hyperlink w:anchor="_Toc468187185" w:history="1">
-            <w:r>
-              <w:rPr>
-                <w:rStyle w:val="Hipervnculo"/>
-                <w:noProof/>
-                <w:lang w:val="en-US"/>
-              </w:rPr>
-              <w:t>Windows</w:t>
-            </w:r>
-            <w:r>
-              <w:rPr>
-                <w:noProof/>
-                <w:webHidden/>
-              </w:rPr>
-              <w:tab/>
-            </w:r>
-            <w:r>
-              <w:rPr>
-                <w:noProof/>
-                <w:webHidden/>
-              </w:rPr>
-              <w:fldChar w:fldCharType="begin"/>
-            </w:r>
-            <w:r>
-              <w:rPr>
-                <w:noProof/>
-                <w:webHidden/>
-              </w:rPr>
-              <w:instrText xml:space="preserve"> PAGEREF _Toc468187185 \h </w:instrText>
-            </w:r>
-            <w:r>
-              <w:rPr>
-                <w:noProof/>
-                <w:webHidden/>
-              </w:rPr>
-            </w:r>
-            <w:r>
-              <w:rPr>
-                <w:noProof/>
-                <w:webHidden/>
-              </w:rPr>
-              <w:fldChar w:fldCharType="separate"/>
-            </w:r>
-            <w:r>
-              <w:rPr>
-                <w:noProof/>
-                <w:webHidden/>
-              </w:rPr>
-              <w:t>- 17 -</w:t>
-            </w:r>
-            <w:r>
-              <w:rPr>
-                <w:noProof/>
-                <w:webHidden/>
-              </w:rPr>
-              <w:fldChar w:fldCharType="end"/>
-            </w:r>
-          </w:hyperlink>
-        </w:p>
-        <w:p>
-          <w:pPr>
-            <w:pStyle w:val="TDC3"/>
-            <w:tabs>
-              <w:tab w:val="right" w:leader="dot" w:pos="9016"/>
-            </w:tabs>
-            <w:rPr>
-              <w:rFonts w:asciiTheme="minorHAnsi" w:eastAsiaTheme="minorEastAsia" w:hAnsiTheme="minorHAnsi"/>
-              <w:noProof/>
-              <w:lang w:eastAsia="es-ES"/>
-            </w:rPr>
-          </w:pPr>
-          <w:hyperlink w:anchor="_Toc468187186" w:history="1">
-            <w:r>
-              <w:rPr>
-                <w:rStyle w:val="Hipervnculo"/>
-                <w:noProof/>
-              </w:rPr>
-              <w:t>Configuración de nuevos repositorios</w:t>
-            </w:r>
-            <w:r>
-              <w:rPr>
-                <w:noProof/>
-                <w:webHidden/>
-              </w:rPr>
-              <w:tab/>
-            </w:r>
-            <w:r>
-              <w:rPr>
-                <w:noProof/>
-                <w:webHidden/>
-              </w:rPr>
-              <w:fldChar w:fldCharType="begin"/>
-            </w:r>
-            <w:r>
-              <w:rPr>
-                <w:noProof/>
-                <w:webHidden/>
-              </w:rPr>
-              <w:instrText xml:space="preserve"> PAGEREF _Toc468187186 \h </w:instrText>
-            </w:r>
-            <w:r>
-              <w:rPr>
-                <w:noProof/>
-                <w:webHidden/>
-              </w:rPr>
-            </w:r>
-            <w:r>
-              <w:rPr>
-                <w:noProof/>
-                <w:webHidden/>
-              </w:rPr>
-              <w:fldChar w:fldCharType="separate"/>
-            </w:r>
-            <w:r>
-              <w:rPr>
-                <w:noProof/>
-                <w:webHidden/>
-              </w:rPr>
-              <w:t>- 17 -</w:t>
-            </w:r>
-            <w:r>
-              <w:rPr>
-                <w:noProof/>
-                <w:webHidden/>
-              </w:rPr>
-              <w:fldChar w:fldCharType="end"/>
-            </w:r>
-          </w:hyperlink>
-        </w:p>
-        <w:p>
-          <w:pPr>
-            <w:pStyle w:val="TDC3"/>
-            <w:tabs>
-              <w:tab w:val="right" w:leader="dot" w:pos="9016"/>
-            </w:tabs>
-            <w:rPr>
-              <w:rFonts w:asciiTheme="minorHAnsi" w:eastAsiaTheme="minorEastAsia" w:hAnsiTheme="minorHAnsi"/>
-              <w:noProof/>
-              <w:lang w:eastAsia="es-ES"/>
-            </w:rPr>
-          </w:pPr>
-          <w:hyperlink w:anchor="_Toc468187187" w:history="1">
-            <w:r>
-              <w:rPr>
-                <w:rStyle w:val="Hipervnculo"/>
-                <w:noProof/>
-              </w:rPr>
-              <w:t>Configuración para eclipse</w:t>
-            </w:r>
-            <w:r>
-              <w:rPr>
-                <w:noProof/>
-                <w:webHidden/>
-              </w:rPr>
-              <w:tab/>
-            </w:r>
-            <w:r>
-              <w:rPr>
-                <w:noProof/>
-                <w:webHidden/>
-              </w:rPr>
-              <w:fldChar w:fldCharType="begin"/>
-            </w:r>
-            <w:r>
-              <w:rPr>
-                <w:noProof/>
-                <w:webHidden/>
-              </w:rPr>
-              <w:instrText xml:space="preserve"> PAGEREF _Toc468187187 \h </w:instrText>
+              <w:instrText xml:space="preserve"> PAGEREF _Toc481568759 \h </w:instrText>
             </w:r>
             <w:r>
               <w:rPr>
@@ -1909,6 +1483,641 @@
           </w:hyperlink>
         </w:p>
         <w:p>
+          <w:pPr>
+            <w:pStyle w:val="TDC3"/>
+            <w:tabs>
+              <w:tab w:val="right" w:leader="dot" w:pos="9016"/>
+            </w:tabs>
+            <w:rPr>
+              <w:rFonts w:asciiTheme="minorHAnsi" w:eastAsiaTheme="minorEastAsia" w:hAnsiTheme="minorHAnsi"/>
+              <w:noProof/>
+              <w:lang w:eastAsia="es-ES"/>
+            </w:rPr>
+          </w:pPr>
+          <w:hyperlink w:anchor="_Toc481568760" w:history="1">
+            <w:r>
+              <w:rPr>
+                <w:rStyle w:val="Hipervnculo"/>
+                <w:noProof/>
+              </w:rPr>
+              <w:t>4. Modificamos la URL de acceso desde OpenCms</w:t>
+            </w:r>
+            <w:r>
+              <w:rPr>
+                <w:noProof/>
+                <w:webHidden/>
+              </w:rPr>
+              <w:tab/>
+            </w:r>
+            <w:r>
+              <w:rPr>
+                <w:noProof/>
+                <w:webHidden/>
+              </w:rPr>
+              <w:fldChar w:fldCharType="begin"/>
+            </w:r>
+            <w:r>
+              <w:rPr>
+                <w:noProof/>
+                <w:webHidden/>
+              </w:rPr>
+              <w:instrText xml:space="preserve"> PAGEREF _Toc481568760 \h </w:instrText>
+            </w:r>
+            <w:r>
+              <w:rPr>
+                <w:noProof/>
+                <w:webHidden/>
+              </w:rPr>
+            </w:r>
+            <w:r>
+              <w:rPr>
+                <w:noProof/>
+                <w:webHidden/>
+              </w:rPr>
+              <w:fldChar w:fldCharType="separate"/>
+            </w:r>
+            <w:r>
+              <w:rPr>
+                <w:noProof/>
+                <w:webHidden/>
+              </w:rPr>
+              <w:t>- 18 -</w:t>
+            </w:r>
+            <w:r>
+              <w:rPr>
+                <w:noProof/>
+                <w:webHidden/>
+              </w:rPr>
+              <w:fldChar w:fldCharType="end"/>
+            </w:r>
+          </w:hyperlink>
+        </w:p>
+        <w:p>
+          <w:pPr>
+            <w:pStyle w:val="TDC1"/>
+            <w:tabs>
+              <w:tab w:val="right" w:leader="dot" w:pos="9016"/>
+            </w:tabs>
+            <w:rPr>
+              <w:rFonts w:asciiTheme="minorHAnsi" w:eastAsiaTheme="minorEastAsia" w:hAnsiTheme="minorHAnsi"/>
+              <w:noProof/>
+              <w:lang w:eastAsia="es-ES"/>
+            </w:rPr>
+          </w:pPr>
+          <w:hyperlink w:anchor="_Toc481568761" w:history="1">
+            <w:r>
+              <w:rPr>
+                <w:rStyle w:val="Hipervnculo"/>
+                <w:noProof/>
+                <w:lang w:val="en-US"/>
+              </w:rPr>
+              <w:t>OpenCms</w:t>
+            </w:r>
+            <w:r>
+              <w:rPr>
+                <w:noProof/>
+                <w:webHidden/>
+              </w:rPr>
+              <w:tab/>
+            </w:r>
+            <w:r>
+              <w:rPr>
+                <w:noProof/>
+                <w:webHidden/>
+              </w:rPr>
+              <w:fldChar w:fldCharType="begin"/>
+            </w:r>
+            <w:r>
+              <w:rPr>
+                <w:noProof/>
+                <w:webHidden/>
+              </w:rPr>
+              <w:instrText xml:space="preserve"> PAGEREF _Toc481568761 \h </w:instrText>
+            </w:r>
+            <w:r>
+              <w:rPr>
+                <w:noProof/>
+                <w:webHidden/>
+              </w:rPr>
+            </w:r>
+            <w:r>
+              <w:rPr>
+                <w:noProof/>
+                <w:webHidden/>
+              </w:rPr>
+              <w:fldChar w:fldCharType="separate"/>
+            </w:r>
+            <w:r>
+              <w:rPr>
+                <w:noProof/>
+                <w:webHidden/>
+              </w:rPr>
+              <w:t>- 18 -</w:t>
+            </w:r>
+            <w:r>
+              <w:rPr>
+                <w:noProof/>
+                <w:webHidden/>
+              </w:rPr>
+              <w:fldChar w:fldCharType="end"/>
+            </w:r>
+          </w:hyperlink>
+        </w:p>
+        <w:p>
+          <w:pPr>
+            <w:pStyle w:val="TDC2"/>
+            <w:tabs>
+              <w:tab w:val="right" w:leader="dot" w:pos="9016"/>
+            </w:tabs>
+            <w:rPr>
+              <w:rFonts w:asciiTheme="minorHAnsi" w:eastAsiaTheme="minorEastAsia" w:hAnsiTheme="minorHAnsi"/>
+              <w:noProof/>
+              <w:lang w:eastAsia="es-ES"/>
+            </w:rPr>
+          </w:pPr>
+          <w:hyperlink w:anchor="_Toc481568762" w:history="1">
+            <w:r>
+              <w:rPr>
+                <w:rStyle w:val="Hipervnculo"/>
+                <w:noProof/>
+                <w:lang w:val="en-US"/>
+              </w:rPr>
+              <w:t>Instalación</w:t>
+            </w:r>
+            <w:r>
+              <w:rPr>
+                <w:noProof/>
+                <w:webHidden/>
+              </w:rPr>
+              <w:tab/>
+            </w:r>
+            <w:r>
+              <w:rPr>
+                <w:noProof/>
+                <w:webHidden/>
+              </w:rPr>
+              <w:fldChar w:fldCharType="begin"/>
+            </w:r>
+            <w:r>
+              <w:rPr>
+                <w:noProof/>
+                <w:webHidden/>
+              </w:rPr>
+              <w:instrText xml:space="preserve"> PAGEREF _Toc481568762 \h </w:instrText>
+            </w:r>
+            <w:r>
+              <w:rPr>
+                <w:noProof/>
+                <w:webHidden/>
+              </w:rPr>
+            </w:r>
+            <w:r>
+              <w:rPr>
+                <w:noProof/>
+                <w:webHidden/>
+              </w:rPr>
+              <w:fldChar w:fldCharType="separate"/>
+            </w:r>
+            <w:r>
+              <w:rPr>
+                <w:noProof/>
+                <w:webHidden/>
+              </w:rPr>
+              <w:t>- 18 -</w:t>
+            </w:r>
+            <w:r>
+              <w:rPr>
+                <w:noProof/>
+                <w:webHidden/>
+              </w:rPr>
+              <w:fldChar w:fldCharType="end"/>
+            </w:r>
+          </w:hyperlink>
+        </w:p>
+        <w:p>
+          <w:pPr>
+            <w:pStyle w:val="TDC2"/>
+            <w:tabs>
+              <w:tab w:val="right" w:leader="dot" w:pos="9016"/>
+            </w:tabs>
+            <w:rPr>
+              <w:rFonts w:asciiTheme="minorHAnsi" w:eastAsiaTheme="minorEastAsia" w:hAnsiTheme="minorHAnsi"/>
+              <w:noProof/>
+              <w:lang w:eastAsia="es-ES"/>
+            </w:rPr>
+          </w:pPr>
+          <w:hyperlink w:anchor="_Toc481568763" w:history="1">
+            <w:r>
+              <w:rPr>
+                <w:rStyle w:val="Hipervnculo"/>
+                <w:noProof/>
+              </w:rPr>
+              <w:t>Configuración</w:t>
+            </w:r>
+            <w:r>
+              <w:rPr>
+                <w:noProof/>
+                <w:webHidden/>
+              </w:rPr>
+              <w:tab/>
+            </w:r>
+            <w:r>
+              <w:rPr>
+                <w:noProof/>
+                <w:webHidden/>
+              </w:rPr>
+              <w:fldChar w:fldCharType="begin"/>
+            </w:r>
+            <w:r>
+              <w:rPr>
+                <w:noProof/>
+                <w:webHidden/>
+              </w:rPr>
+              <w:instrText xml:space="preserve"> PAGEREF _Toc481568763 \h </w:instrText>
+            </w:r>
+            <w:r>
+              <w:rPr>
+                <w:noProof/>
+                <w:webHidden/>
+              </w:rPr>
+            </w:r>
+            <w:r>
+              <w:rPr>
+                <w:noProof/>
+                <w:webHidden/>
+              </w:rPr>
+              <w:fldChar w:fldCharType="separate"/>
+            </w:r>
+            <w:r>
+              <w:rPr>
+                <w:noProof/>
+                <w:webHidden/>
+              </w:rPr>
+              <w:t>- 18 -</w:t>
+            </w:r>
+            <w:r>
+              <w:rPr>
+                <w:noProof/>
+                <w:webHidden/>
+              </w:rPr>
+              <w:fldChar w:fldCharType="end"/>
+            </w:r>
+          </w:hyperlink>
+        </w:p>
+        <w:p>
+          <w:pPr>
+            <w:pStyle w:val="TDC2"/>
+            <w:tabs>
+              <w:tab w:val="right" w:leader="dot" w:pos="9016"/>
+            </w:tabs>
+            <w:rPr>
+              <w:rFonts w:asciiTheme="minorHAnsi" w:eastAsiaTheme="minorEastAsia" w:hAnsiTheme="minorHAnsi"/>
+              <w:noProof/>
+              <w:lang w:eastAsia="es-ES"/>
+            </w:rPr>
+          </w:pPr>
+          <w:hyperlink w:anchor="_Toc481568764" w:history="1">
+            <w:r>
+              <w:rPr>
+                <w:rStyle w:val="Hipervnculo"/>
+                <w:noProof/>
+                <w:lang w:val="en-US"/>
+              </w:rPr>
+              <w:t>SMB</w:t>
+            </w:r>
+            <w:r>
+              <w:rPr>
+                <w:noProof/>
+                <w:webHidden/>
+              </w:rPr>
+              <w:tab/>
+            </w:r>
+            <w:r>
+              <w:rPr>
+                <w:noProof/>
+                <w:webHidden/>
+              </w:rPr>
+              <w:fldChar w:fldCharType="begin"/>
+            </w:r>
+            <w:r>
+              <w:rPr>
+                <w:noProof/>
+                <w:webHidden/>
+              </w:rPr>
+              <w:instrText xml:space="preserve"> PAGEREF _Toc481568764 \h </w:instrText>
+            </w:r>
+            <w:r>
+              <w:rPr>
+                <w:noProof/>
+                <w:webHidden/>
+              </w:rPr>
+            </w:r>
+            <w:r>
+              <w:rPr>
+                <w:noProof/>
+                <w:webHidden/>
+              </w:rPr>
+              <w:fldChar w:fldCharType="separate"/>
+            </w:r>
+            <w:r>
+              <w:rPr>
+                <w:noProof/>
+                <w:webHidden/>
+              </w:rPr>
+              <w:t>- 19 -</w:t>
+            </w:r>
+            <w:r>
+              <w:rPr>
+                <w:noProof/>
+                <w:webHidden/>
+              </w:rPr>
+              <w:fldChar w:fldCharType="end"/>
+            </w:r>
+          </w:hyperlink>
+        </w:p>
+        <w:p>
+          <w:pPr>
+            <w:pStyle w:val="TDC3"/>
+            <w:tabs>
+              <w:tab w:val="right" w:leader="dot" w:pos="9016"/>
+            </w:tabs>
+            <w:rPr>
+              <w:rFonts w:asciiTheme="minorHAnsi" w:eastAsiaTheme="minorEastAsia" w:hAnsiTheme="minorHAnsi"/>
+              <w:noProof/>
+              <w:lang w:eastAsia="es-ES"/>
+            </w:rPr>
+          </w:pPr>
+          <w:hyperlink w:anchor="_Toc481568765" w:history="1">
+            <w:r>
+              <w:rPr>
+                <w:rStyle w:val="Hipervnculo"/>
+                <w:noProof/>
+                <w:lang w:val="en-US"/>
+              </w:rPr>
+              <w:t>Linux</w:t>
+            </w:r>
+            <w:r>
+              <w:rPr>
+                <w:noProof/>
+                <w:webHidden/>
+              </w:rPr>
+              <w:tab/>
+            </w:r>
+            <w:r>
+              <w:rPr>
+                <w:noProof/>
+                <w:webHidden/>
+              </w:rPr>
+              <w:fldChar w:fldCharType="begin"/>
+            </w:r>
+            <w:r>
+              <w:rPr>
+                <w:noProof/>
+                <w:webHidden/>
+              </w:rPr>
+              <w:instrText xml:space="preserve"> PAGEREF _Toc481568765 \h </w:instrText>
+            </w:r>
+            <w:r>
+              <w:rPr>
+                <w:noProof/>
+                <w:webHidden/>
+              </w:rPr>
+            </w:r>
+            <w:r>
+              <w:rPr>
+                <w:noProof/>
+                <w:webHidden/>
+              </w:rPr>
+              <w:fldChar w:fldCharType="separate"/>
+            </w:r>
+            <w:r>
+              <w:rPr>
+                <w:noProof/>
+                <w:webHidden/>
+              </w:rPr>
+              <w:t>- 19 -</w:t>
+            </w:r>
+            <w:r>
+              <w:rPr>
+                <w:noProof/>
+                <w:webHidden/>
+              </w:rPr>
+              <w:fldChar w:fldCharType="end"/>
+            </w:r>
+          </w:hyperlink>
+        </w:p>
+        <w:p>
+          <w:pPr>
+            <w:pStyle w:val="TDC3"/>
+            <w:tabs>
+              <w:tab w:val="right" w:leader="dot" w:pos="9016"/>
+            </w:tabs>
+            <w:rPr>
+              <w:rFonts w:asciiTheme="minorHAnsi" w:eastAsiaTheme="minorEastAsia" w:hAnsiTheme="minorHAnsi"/>
+              <w:noProof/>
+              <w:lang w:eastAsia="es-ES"/>
+            </w:rPr>
+          </w:pPr>
+          <w:hyperlink w:anchor="_Toc481568766" w:history="1">
+            <w:r>
+              <w:rPr>
+                <w:rStyle w:val="Hipervnculo"/>
+                <w:noProof/>
+                <w:lang w:val="en-US"/>
+              </w:rPr>
+              <w:t>Windows</w:t>
+            </w:r>
+            <w:r>
+              <w:rPr>
+                <w:noProof/>
+                <w:webHidden/>
+              </w:rPr>
+              <w:tab/>
+            </w:r>
+            <w:r>
+              <w:rPr>
+                <w:noProof/>
+                <w:webHidden/>
+              </w:rPr>
+              <w:fldChar w:fldCharType="begin"/>
+            </w:r>
+            <w:r>
+              <w:rPr>
+                <w:noProof/>
+                <w:webHidden/>
+              </w:rPr>
+              <w:instrText xml:space="preserve"> PAGEREF _Toc481568766 \h </w:instrText>
+            </w:r>
+            <w:r>
+              <w:rPr>
+                <w:noProof/>
+                <w:webHidden/>
+              </w:rPr>
+            </w:r>
+            <w:r>
+              <w:rPr>
+                <w:noProof/>
+                <w:webHidden/>
+              </w:rPr>
+              <w:fldChar w:fldCharType="separate"/>
+            </w:r>
+            <w:r>
+              <w:rPr>
+                <w:noProof/>
+                <w:webHidden/>
+              </w:rPr>
+              <w:t>- 20 -</w:t>
+            </w:r>
+            <w:r>
+              <w:rPr>
+                <w:noProof/>
+                <w:webHidden/>
+              </w:rPr>
+              <w:fldChar w:fldCharType="end"/>
+            </w:r>
+          </w:hyperlink>
+        </w:p>
+        <w:p>
+          <w:pPr>
+            <w:pStyle w:val="TDC3"/>
+            <w:tabs>
+              <w:tab w:val="right" w:leader="dot" w:pos="9016"/>
+            </w:tabs>
+            <w:rPr>
+              <w:rFonts w:asciiTheme="minorHAnsi" w:eastAsiaTheme="minorEastAsia" w:hAnsiTheme="minorHAnsi"/>
+              <w:noProof/>
+              <w:lang w:eastAsia="es-ES"/>
+            </w:rPr>
+          </w:pPr>
+          <w:hyperlink w:anchor="_Toc481568767" w:history="1">
+            <w:r>
+              <w:rPr>
+                <w:rStyle w:val="Hipervnculo"/>
+                <w:noProof/>
+              </w:rPr>
+              <w:t>Configuración de nuevos repositorios</w:t>
+            </w:r>
+            <w:r>
+              <w:rPr>
+                <w:noProof/>
+                <w:webHidden/>
+              </w:rPr>
+              <w:tab/>
+            </w:r>
+            <w:r>
+              <w:rPr>
+                <w:noProof/>
+                <w:webHidden/>
+              </w:rPr>
+              <w:fldChar w:fldCharType="begin"/>
+            </w:r>
+            <w:r>
+              <w:rPr>
+                <w:noProof/>
+                <w:webHidden/>
+              </w:rPr>
+              <w:instrText xml:space="preserve"> PAGEREF _Toc481568767 \h </w:instrText>
+            </w:r>
+            <w:r>
+              <w:rPr>
+                <w:noProof/>
+                <w:webHidden/>
+              </w:rPr>
+            </w:r>
+            <w:r>
+              <w:rPr>
+                <w:noProof/>
+                <w:webHidden/>
+              </w:rPr>
+              <w:fldChar w:fldCharType="separate"/>
+            </w:r>
+            <w:r>
+              <w:rPr>
+                <w:noProof/>
+                <w:webHidden/>
+              </w:rPr>
+              <w:t>- 21 -</w:t>
+            </w:r>
+            <w:r>
+              <w:rPr>
+                <w:noProof/>
+                <w:webHidden/>
+              </w:rPr>
+              <w:fldChar w:fldCharType="end"/>
+            </w:r>
+          </w:hyperlink>
+        </w:p>
+        <w:p>
+          <w:pPr>
+            <w:pStyle w:val="TDC3"/>
+            <w:tabs>
+              <w:tab w:val="right" w:leader="dot" w:pos="9016"/>
+            </w:tabs>
+            <w:rPr>
+              <w:rFonts w:asciiTheme="minorHAnsi" w:eastAsiaTheme="minorEastAsia" w:hAnsiTheme="minorHAnsi"/>
+              <w:noProof/>
+              <w:lang w:eastAsia="es-ES"/>
+            </w:rPr>
+          </w:pPr>
+          <w:hyperlink w:anchor="_Toc481568768" w:history="1">
+            <w:r>
+              <w:rPr>
+                <w:rStyle w:val="Hipervnculo"/>
+                <w:noProof/>
+              </w:rPr>
+              <w:t>Configuración para eclipse</w:t>
+            </w:r>
+            <w:r>
+              <w:rPr>
+                <w:noProof/>
+                <w:webHidden/>
+              </w:rPr>
+              <w:tab/>
+            </w:r>
+            <w:r>
+              <w:rPr>
+                <w:noProof/>
+                <w:webHidden/>
+              </w:rPr>
+              <w:fldChar w:fldCharType="begin"/>
+            </w:r>
+            <w:r>
+              <w:rPr>
+                <w:noProof/>
+                <w:webHidden/>
+              </w:rPr>
+              <w:instrText xml:space="preserve"> PAGEREF _Toc481568768 \h </w:instrText>
+            </w:r>
+            <w:r>
+              <w:rPr>
+                <w:noProof/>
+                <w:webHidden/>
+              </w:rPr>
+            </w:r>
+            <w:r>
+              <w:rPr>
+                <w:noProof/>
+                <w:webHidden/>
+              </w:rPr>
+              <w:fldChar w:fldCharType="separate"/>
+            </w:r>
+            <w:r>
+              <w:rPr>
+                <w:noProof/>
+                <w:webHidden/>
+              </w:rPr>
+              <w:t>- 21 -</w:t>
+            </w:r>
+            <w:r>
+              <w:rPr>
+                <w:noProof/>
+                <w:webHidden/>
+              </w:rPr>
+              <w:fldChar w:fldCharType="end"/>
+            </w:r>
+          </w:hyperlink>
+        </w:p>
+        <w:p>
           <w:r>
             <w:rPr>
               <w:b/>
@@ -1939,7 +2148,7 @@
       <w:pPr>
         <w:pStyle w:val="Ttulo1"/>
       </w:pPr>
-      <w:bookmarkStart w:id="0" w:name="_Toc468187163"/>
+      <w:bookmarkStart w:id="0" w:name="_Toc481568741"/>
       <w:r>
         <w:lastRenderedPageBreak/>
         <w:t>Versió</w:t>
@@ -1953,7 +2162,7 @@
       <w:pPr>
         <w:pStyle w:val="Ttulo2"/>
       </w:pPr>
-      <w:bookmarkStart w:id="1" w:name="_Toc468187164"/>
+      <w:bookmarkStart w:id="1" w:name="_Toc481568742"/>
       <w:r>
         <w:t>Versi</w:t>
       </w:r>
@@ -1991,22 +2200,22 @@
       <w:pPr>
         <w:pStyle w:val="Ttulo2"/>
       </w:pPr>
+      <w:bookmarkStart w:id="2" w:name="_Toc481568743"/>
       <w:r>
         <w:t>Versión 1.1 (2017/04/26)</w:t>
       </w:r>
+      <w:bookmarkEnd w:id="2"/>
     </w:p>
     <w:p>
       <w:r>
         <w:t>Añadimos configuración schema.xml</w:t>
       </w:r>
-      <w:bookmarkStart w:id="2" w:name="_GoBack"/>
-      <w:bookmarkEnd w:id="2"/>
     </w:p>
     <w:p>
       <w:pPr>
         <w:pStyle w:val="Ttulo1"/>
       </w:pPr>
-      <w:bookmarkStart w:id="3" w:name="_Toc468187165"/>
+      <w:bookmarkStart w:id="3" w:name="_Toc481568744"/>
       <w:r>
         <w:t>Requerimientos</w:t>
       </w:r>
@@ -2015,19 +2224,21 @@
     <w:p>
       <w:pPr>
         <w:jc w:val="left"/>
-      </w:pPr>
-      <w:proofErr w:type="spellStart"/>
-      <w:r>
-        <w:t>Ref</w:t>
-      </w:r>
-      <w:proofErr w:type="spellEnd"/>
-      <w:r>
-        <w:t xml:space="preserve">:  </w:t>
+        <w:rPr>
+          <w:lang w:val="en-US"/>
+        </w:rPr>
+      </w:pPr>
+      <w:r>
+        <w:rPr>
+          <w:lang w:val="en-US"/>
+        </w:rPr>
+        <w:t xml:space="preserve">Ref:  </w:t>
       </w:r>
       <w:hyperlink r:id="rId12" w:anchor="download" w:history="1">
         <w:r>
           <w:rPr>
             <w:rStyle w:val="Hipervnculo"/>
+            <w:lang w:val="en-US"/>
           </w:rPr>
           <w:t>http://documentation.opencms.org/opencms-documentation/introduction/getting-opencms/#download</w:t>
         </w:r>
@@ -2285,7 +2496,7 @@
           <w:lang w:eastAsia="es-ES"/>
         </w:rPr>
       </w:pPr>
-      <w:bookmarkStart w:id="4" w:name="_Toc468187166"/>
+      <w:bookmarkStart w:id="4" w:name="_Toc481568745"/>
       <w:r>
         <w:rPr>
           <w:rFonts w:eastAsia="Times New Roman"/>
@@ -2297,6 +2508,11 @@
     </w:p>
     <w:p>
       <w:pPr>
+        <w:pStyle w:val="Prrafodelista"/>
+        <w:numPr>
+          <w:ilvl w:val="0"/>
+          <w:numId w:val="25"/>
+        </w:numPr>
         <w:rPr>
           <w:lang w:eastAsia="es-ES"/>
         </w:rPr>
@@ -2792,6 +3008,101 @@
           <w:lang w:val="en-US" w:eastAsia="es-ES"/>
         </w:rPr>
         <w:t xml:space="preserve"> 192.168.1.10 62.81.16.213</w:t>
+      </w:r>
+    </w:p>
+    <w:p>
+      <w:pPr>
+        <w:pStyle w:val="Prrafodelista"/>
+        <w:numPr>
+          <w:ilvl w:val="0"/>
+          <w:numId w:val="25"/>
+        </w:numPr>
+        <w:rPr>
+          <w:lang w:eastAsia="es-ES"/>
+        </w:rPr>
+      </w:pPr>
+      <w:r>
+        <w:rPr>
+          <w:lang w:eastAsia="es-ES"/>
+        </w:rPr>
+        <w:lastRenderedPageBreak/>
+        <w:t xml:space="preserve">Habilitamos el adaptador Puente en caso de instalar </w:t>
+      </w:r>
+      <w:proofErr w:type="spellStart"/>
+      <w:r>
+        <w:rPr>
+          <w:lang w:eastAsia="es-ES"/>
+        </w:rPr>
+        <w:t>OpenCms</w:t>
+      </w:r>
+      <w:proofErr w:type="spellEnd"/>
+      <w:r>
+        <w:rPr>
+          <w:lang w:eastAsia="es-ES"/>
+        </w:rPr>
+        <w:t xml:space="preserve"> en una MV</w:t>
+      </w:r>
+    </w:p>
+    <w:p>
+      <w:pPr>
+        <w:rPr>
+          <w:lang w:eastAsia="es-ES"/>
+        </w:rPr>
+      </w:pPr>
+      <w:r>
+        <w:rPr>
+          <w:noProof/>
+          <w:lang w:eastAsia="es-ES"/>
+        </w:rPr>
+        <w:drawing>
+          <wp:inline distT="0" distB="0" distL="0" distR="0" wp14:anchorId="7198B88F" wp14:editId="62DFDB1F">
+            <wp:extent cx="5612130" cy="3074670"/>
+            <wp:effectExtent l="76200" t="76200" r="140970" b="125730"/>
+            <wp:docPr id="2" name="Imagen 2"/>
+            <wp:cNvGraphicFramePr>
+              <a:graphicFrameLocks xmlns:a="http://schemas.openxmlformats.org/drawingml/2006/main" noChangeAspect="1"/>
+            </wp:cNvGraphicFramePr>
+            <a:graphic xmlns:a="http://schemas.openxmlformats.org/drawingml/2006/main">
+              <a:graphicData uri="http://schemas.openxmlformats.org/drawingml/2006/picture">
+                <pic:pic xmlns:pic="http://schemas.openxmlformats.org/drawingml/2006/picture">
+                  <pic:nvPicPr>
+                    <pic:cNvPr id="0" name=""/>
+                    <pic:cNvPicPr/>
+                  </pic:nvPicPr>
+                  <pic:blipFill>
+                    <a:blip r:embed="rId13"/>
+                    <a:stretch>
+                      <a:fillRect/>
+                    </a:stretch>
+                  </pic:blipFill>
+                  <pic:spPr>
+                    <a:xfrm>
+                      <a:off x="0" y="0"/>
+                      <a:ext cx="5612130" cy="3074670"/>
+                    </a:xfrm>
+                    <a:prstGeom prst="rect">
+                      <a:avLst/>
+                    </a:prstGeom>
+                    <a:ln w="38100" cap="sq">
+                      <a:solidFill>
+                        <a:srgbClr val="000000"/>
+                      </a:solidFill>
+                      <a:prstDash val="solid"/>
+                      <a:miter lim="800000"/>
+                    </a:ln>
+                    <a:effectLst>
+                      <a:outerShdw blurRad="50800" dist="38100" dir="2700000" algn="tl" rotWithShape="0">
+                        <a:srgbClr val="000000">
+                          <a:alpha val="43000"/>
+                        </a:srgbClr>
+                      </a:outerShdw>
+                    </a:effectLst>
+                  </pic:spPr>
+                </pic:pic>
+              </a:graphicData>
+            </a:graphic>
+          </wp:inline>
+        </w:drawing>
       </w:r>
     </w:p>
     <w:p>
@@ -2803,17 +3114,275 @@
           <w:color w:val="3EBC59"/>
           <w:sz w:val="34"/>
           <w:szCs w:val="32"/>
-          <w:lang w:val="en-US"/>
-        </w:rPr>
-      </w:pPr>
+        </w:rPr>
+      </w:pPr>
+      <w:r>
+        <w:br w:type="page"/>
+      </w:r>
+    </w:p>
+    <w:p>
+      <w:pPr>
+        <w:pStyle w:val="Ttulo1"/>
+        <w:rPr>
+          <w:lang w:val="en-US"/>
+        </w:rPr>
+      </w:pPr>
+      <w:bookmarkStart w:id="5" w:name="_Toc481568746"/>
       <w:r>
         <w:rPr>
           <w:lang w:val="en-US"/>
         </w:rPr>
         <w:lastRenderedPageBreak/>
+        <w:t>MySQL</w:t>
+      </w:r>
+      <w:bookmarkEnd w:id="5"/>
+    </w:p>
+    <w:p>
+      <w:pPr>
+        <w:rPr>
+          <w:lang w:val="en-US"/>
+        </w:rPr>
+      </w:pPr>
+      <w:r>
+        <w:rPr>
+          <w:lang w:val="en-US"/>
+        </w:rPr>
+        <w:t xml:space="preserve">Ref: </w:t>
+      </w:r>
+      <w:hyperlink r:id="rId14" w:history="1">
+        <w:r>
+          <w:rPr>
+            <w:rStyle w:val="Hipervnculo"/>
+            <w:lang w:val="en-US"/>
+          </w:rPr>
+          <w:t>https://www.digitalocean.com/community/tutorials/how-to-install-mysql-on-ubuntu-16-04</w:t>
+        </w:r>
+      </w:hyperlink>
+    </w:p>
+    <w:p>
+      <w:pPr>
+        <w:pStyle w:val="Prrafodelista"/>
+        <w:numPr>
+          <w:ilvl w:val="0"/>
+          <w:numId w:val="26"/>
+        </w:numPr>
+        <w:rPr>
+          <w:lang w:val="en-US"/>
+        </w:rPr>
+      </w:pPr>
+      <w:proofErr w:type="spellStart"/>
+      <w:r>
+        <w:rPr>
+          <w:lang w:val="en-US"/>
+        </w:rPr>
+        <w:t>Instalar</w:t>
+      </w:r>
+      <w:proofErr w:type="spellEnd"/>
+      <w:r>
+        <w:rPr>
+          <w:lang w:val="en-US"/>
+        </w:rPr>
+        <w:t xml:space="preserve"> </w:t>
+      </w:r>
+      <w:proofErr w:type="spellStart"/>
+      <w:r>
+        <w:rPr>
+          <w:lang w:val="en-US"/>
+        </w:rPr>
+        <w:t>Mysql</w:t>
+      </w:r>
+      <w:proofErr w:type="spellEnd"/>
+      <w:r>
+        <w:rPr>
+          <w:lang w:val="en-US"/>
+        </w:rPr>
+        <w:t xml:space="preserve"> Server</w:t>
+      </w:r>
+      <w:r>
+        <w:rPr>
+          <w:lang w:val="en-US"/>
+        </w:rPr>
+        <w:t xml:space="preserve">    </w:t>
+      </w:r>
+    </w:p>
+    <w:p>
+      <w:pPr>
+        <w:pStyle w:val="codigo"/>
+        <w:framePr w:wrap="notBeside"/>
+        <w:rPr>
+          <w:lang w:val="en-US"/>
+        </w:rPr>
+      </w:pPr>
+      <w:proofErr w:type="spellStart"/>
+      <w:proofErr w:type="gramStart"/>
+      <w:r>
+        <w:rPr>
+          <w:lang w:val="en-US"/>
+        </w:rPr>
+        <w:t>sudo</w:t>
+      </w:r>
+      <w:proofErr w:type="spellEnd"/>
+      <w:proofErr w:type="gramEnd"/>
+      <w:r>
+        <w:rPr>
+          <w:lang w:val="en-US"/>
+        </w:rPr>
+        <w:t xml:space="preserve"> apt-get update</w:t>
+      </w:r>
+    </w:p>
+    <w:p>
+      <w:pPr>
+        <w:pStyle w:val="codigo"/>
+        <w:framePr w:wrap="notBeside"/>
+        <w:rPr>
+          <w:lang w:val="en-US"/>
+        </w:rPr>
+      </w:pPr>
+      <w:proofErr w:type="spellStart"/>
+      <w:proofErr w:type="gramStart"/>
+      <w:r>
+        <w:rPr>
+          <w:lang w:val="en-US"/>
+        </w:rPr>
+        <w:t>sudo</w:t>
+      </w:r>
+      <w:proofErr w:type="spellEnd"/>
+      <w:proofErr w:type="gramEnd"/>
+      <w:r>
+        <w:rPr>
+          <w:lang w:val="en-US"/>
+        </w:rPr>
+        <w:t xml:space="preserve"> apt-get install </w:t>
+      </w:r>
+      <w:proofErr w:type="spellStart"/>
+      <w:r>
+        <w:rPr>
+          <w:lang w:val="en-US"/>
+        </w:rPr>
+        <w:t>mysql</w:t>
+      </w:r>
+      <w:proofErr w:type="spellEnd"/>
+      <w:r>
+        <w:rPr>
+          <w:lang w:val="en-US"/>
+        </w:rPr>
+        <w:t>-server</w:t>
+      </w:r>
+    </w:p>
+    <w:p>
+      <w:pPr>
+        <w:pStyle w:val="codigo"/>
+        <w:framePr w:wrap="notBeside"/>
+        <w:rPr>
+          <w:lang w:val="en-US"/>
+        </w:rPr>
+      </w:pPr>
+      <w:proofErr w:type="spellStart"/>
+      <w:proofErr w:type="gramStart"/>
+      <w:r>
+        <w:rPr>
+          <w:lang w:val="en-US"/>
+        </w:rPr>
+        <w:t>sudo</w:t>
+      </w:r>
+      <w:proofErr w:type="spellEnd"/>
+      <w:proofErr w:type="gramEnd"/>
+      <w:r>
+        <w:rPr>
+          <w:lang w:val="en-US"/>
+        </w:rPr>
+        <w:t xml:space="preserve"> </w:t>
+      </w:r>
+      <w:proofErr w:type="spellStart"/>
+      <w:r>
+        <w:rPr>
+          <w:lang w:val="en-US"/>
+        </w:rPr>
+        <w:t>mysql_secure_installation</w:t>
+      </w:r>
+      <w:proofErr w:type="spellEnd"/>
+      <w:r>
+        <w:rPr>
+          <w:lang w:val="en-US"/>
+        </w:rPr>
         <w:br w:type="page"/>
       </w:r>
     </w:p>
+    <w:p/>
+    <w:p>
+      <w:pPr>
+        <w:pStyle w:val="Prrafodelista"/>
+        <w:numPr>
+          <w:ilvl w:val="0"/>
+          <w:numId w:val="26"/>
+        </w:numPr>
+      </w:pPr>
+      <w:r>
+        <w:t>Comprobar si se ha instalado</w:t>
+      </w:r>
+    </w:p>
+    <w:p>
+      <w:pPr>
+        <w:pStyle w:val="codigo"/>
+        <w:framePr w:wrap="notBeside"/>
+        <w:rPr>
+          <w:rFonts w:asciiTheme="minorHAnsi" w:eastAsiaTheme="majorEastAsia" w:hAnsiTheme="minorHAnsi" w:cstheme="majorBidi"/>
+          <w:color w:val="3EBC59"/>
+          <w:sz w:val="34"/>
+          <w:szCs w:val="32"/>
+          <w:lang w:val="en-US"/>
+        </w:rPr>
+      </w:pPr>
+      <w:proofErr w:type="spellStart"/>
+      <w:proofErr w:type="gramStart"/>
+      <w:r>
+        <w:rPr>
+          <w:lang w:val="en-US"/>
+        </w:rPr>
+        <w:t>systemctl</w:t>
+      </w:r>
+      <w:proofErr w:type="spellEnd"/>
+      <w:proofErr w:type="gramEnd"/>
+      <w:r>
+        <w:rPr>
+          <w:lang w:val="en-US"/>
+        </w:rPr>
+        <w:t xml:space="preserve"> status </w:t>
+      </w:r>
+      <w:proofErr w:type="spellStart"/>
+      <w:r>
+        <w:rPr>
+          <w:lang w:val="en-US"/>
+        </w:rPr>
+        <w:t>mysql.service</w:t>
+      </w:r>
+      <w:proofErr w:type="spellEnd"/>
+      <w:r>
+        <w:rPr>
+          <w:lang w:val="en-US"/>
+        </w:rPr>
+        <w:br w:type="page"/>
+      </w:r>
+    </w:p>
+    <w:p>
+      <w:pPr>
+        <w:spacing w:before="0" w:after="160" w:line="259" w:lineRule="auto"/>
+        <w:jc w:val="left"/>
+        <w:rPr>
+          <w:rFonts w:asciiTheme="minorHAnsi" w:eastAsiaTheme="majorEastAsia" w:hAnsiTheme="minorHAnsi" w:cstheme="majorBidi"/>
+          <w:color w:val="3EBC59"/>
+          <w:sz w:val="34"/>
+          <w:szCs w:val="32"/>
+          <w:lang w:val="en-US"/>
+        </w:rPr>
+      </w:pPr>
+      <w:r>
+        <w:rPr>
+          <w:lang w:val="en-US"/>
+        </w:rPr>
+        <w:br w:type="page"/>
+      </w:r>
+    </w:p>
     <w:p>
       <w:pPr>
         <w:pStyle w:val="Ttulo1"/>
@@ -2821,7 +3390,7 @@
           <w:lang w:val="en-US"/>
         </w:rPr>
       </w:pPr>
-      <w:bookmarkStart w:id="5" w:name="_Toc468187167"/>
+      <w:bookmarkStart w:id="6" w:name="_Toc481568747"/>
       <w:r>
         <w:rPr>
           <w:lang w:val="en-US"/>
@@ -2829,7 +3398,7 @@
         <w:lastRenderedPageBreak/>
         <w:t>Java</w:t>
       </w:r>
-      <w:bookmarkEnd w:id="5"/>
+      <w:bookmarkEnd w:id="6"/>
     </w:p>
     <w:p>
       <w:pPr>
@@ -2843,7 +3412,7 @@
         </w:rPr>
         <w:t xml:space="preserve">Ref: </w:t>
       </w:r>
-      <w:hyperlink r:id="rId13" w:history="1">
+      <w:hyperlink r:id="rId15" w:history="1">
         <w:r>
           <w:rPr>
             <w:rStyle w:val="Hipervnculo"/>
@@ -3116,7 +3685,7 @@
           <w:lang w:val="en-US"/>
         </w:rPr>
       </w:pPr>
-      <w:bookmarkStart w:id="6" w:name="_Toc468187168"/>
+      <w:bookmarkStart w:id="7" w:name="_Toc481568748"/>
       <w:r>
         <w:rPr>
           <w:lang w:val="en-US"/>
@@ -3124,7 +3693,7 @@
         <w:lastRenderedPageBreak/>
         <w:t>Tomcat 8</w:t>
       </w:r>
-      <w:bookmarkEnd w:id="6"/>
+      <w:bookmarkEnd w:id="7"/>
     </w:p>
     <w:p>
       <w:pPr>
@@ -3139,7 +3708,7 @@
         </w:rPr>
         <w:t xml:space="preserve">Ref: </w:t>
       </w:r>
-      <w:hyperlink r:id="rId14" w:history="1">
+      <w:hyperlink r:id="rId16" w:history="1">
         <w:r>
           <w:rPr>
             <w:rStyle w:val="Hipervnculo"/>
@@ -3542,7 +4111,7 @@
           <w:lang w:eastAsia="es-ES"/>
         </w:rPr>
       </w:pPr>
-      <w:bookmarkStart w:id="7" w:name="_Toc468187169"/>
+      <w:bookmarkStart w:id="8" w:name="_Toc481568749"/>
       <w:r>
         <w:rPr>
           <w:lang w:eastAsia="es-ES"/>
@@ -3561,7 +4130,7 @@
         </w:rPr>
         <w:t>usuario y grupo</w:t>
       </w:r>
-      <w:bookmarkEnd w:id="7"/>
+      <w:bookmarkEnd w:id="8"/>
       <w:r>
         <w:rPr>
           <w:lang w:eastAsia="es-ES"/>
@@ -3927,7 +4496,7 @@
           <w:lang w:eastAsia="es-ES"/>
         </w:rPr>
       </w:pPr>
-      <w:bookmarkStart w:id="8" w:name="_Toc468187170"/>
+      <w:bookmarkStart w:id="9" w:name="_Toc481568750"/>
       <w:proofErr w:type="spellStart"/>
       <w:r>
         <w:rPr>
@@ -3948,7 +4517,7 @@
         </w:rPr>
         <w:t>como servicio</w:t>
       </w:r>
-      <w:bookmarkEnd w:id="8"/>
+      <w:bookmarkEnd w:id="9"/>
     </w:p>
     <w:p>
       <w:pPr>
@@ -3970,7 +4539,7 @@
         </w:rPr>
         <w:t xml:space="preserve">: </w:t>
       </w:r>
-      <w:hyperlink r:id="rId15" w:history="1">
+      <w:hyperlink r:id="rId17" w:history="1">
         <w:r>
           <w:rPr>
             <w:rStyle w:val="Hipervnculo"/>
@@ -5106,7 +5675,7 @@
           <w:lang w:eastAsia="es-ES"/>
         </w:rPr>
       </w:pPr>
-      <w:bookmarkStart w:id="9" w:name="_Toc468187171"/>
+      <w:bookmarkStart w:id="10" w:name="_Toc481568751"/>
       <w:r>
         <w:rPr>
           <w:rFonts w:eastAsia="Times New Roman"/>
@@ -5114,7 +5683,7 @@
         </w:rPr>
         <w:t>Configuración específica</w:t>
       </w:r>
-      <w:bookmarkEnd w:id="9"/>
+      <w:bookmarkEnd w:id="10"/>
     </w:p>
     <w:p>
       <w:pPr>
@@ -8269,7 +8838,7 @@
           <w:lang w:val="en-US" w:eastAsia="es-ES"/>
         </w:rPr>
       </w:pPr>
-      <w:bookmarkStart w:id="10" w:name="_Toc468187172"/>
+      <w:bookmarkStart w:id="11" w:name="_Toc481568752"/>
       <w:r>
         <w:rPr>
           <w:rFonts w:eastAsia="Times New Roman"/>
@@ -8277,7 +8846,7 @@
         </w:rPr>
         <w:t>Apache 2</w:t>
       </w:r>
-      <w:bookmarkEnd w:id="10"/>
+      <w:bookmarkEnd w:id="11"/>
     </w:p>
     <w:p>
       <w:pPr>
@@ -8690,14 +9259,14 @@
           <w:lang w:eastAsia="es-ES"/>
         </w:rPr>
       </w:pPr>
-      <w:bookmarkStart w:id="11" w:name="_Toc468187173"/>
+      <w:bookmarkStart w:id="12" w:name="_Toc481568753"/>
       <w:r>
         <w:rPr>
           <w:lang w:eastAsia="es-ES"/>
         </w:rPr>
         <w:t>Módulos</w:t>
       </w:r>
-      <w:bookmarkEnd w:id="11"/>
+      <w:bookmarkEnd w:id="12"/>
     </w:p>
     <w:p>
       <w:pPr>
@@ -8856,7 +9425,7 @@
           <w:lang w:val="en-US"/>
         </w:rPr>
       </w:pPr>
-      <w:bookmarkStart w:id="12" w:name="_Toc468187174"/>
+      <w:bookmarkStart w:id="13" w:name="_Toc481568754"/>
       <w:r>
         <w:rPr>
           <w:lang w:val="en-US"/>
@@ -8871,7 +9440,7 @@
         </w:rPr>
         <w:t>jk</w:t>
       </w:r>
-      <w:bookmarkEnd w:id="12"/>
+      <w:bookmarkEnd w:id="13"/>
       <w:proofErr w:type="spellEnd"/>
     </w:p>
     <w:p>
@@ -8888,7 +9457,7 @@
         </w:rPr>
         <w:t xml:space="preserve">Ref: </w:t>
       </w:r>
-      <w:hyperlink r:id="rId16" w:history="1">
+      <w:hyperlink r:id="rId18" w:history="1">
         <w:r>
           <w:rPr>
             <w:rStyle w:val="Hipervnculo"/>
@@ -8913,7 +9482,7 @@
         </w:rPr>
         <w:t xml:space="preserve">Ref: </w:t>
       </w:r>
-      <w:hyperlink r:id="rId17" w:history="1">
+      <w:hyperlink r:id="rId19" w:history="1">
         <w:r>
           <w:rPr>
             <w:rStyle w:val="Hipervnculo"/>
@@ -10765,11 +11334,11 @@
       <w:pPr>
         <w:pStyle w:val="Ttulo2"/>
       </w:pPr>
-      <w:bookmarkStart w:id="13" w:name="_Toc468187175"/>
+      <w:bookmarkStart w:id="14" w:name="_Toc481568755"/>
       <w:r>
         <w:t>Virtual Host</w:t>
       </w:r>
-      <w:bookmarkEnd w:id="13"/>
+      <w:bookmarkEnd w:id="14"/>
     </w:p>
     <w:p>
       <w:pPr>
@@ -12646,7 +13215,7 @@
           <w:lang w:eastAsia="es-ES"/>
         </w:rPr>
       </w:pPr>
-      <w:bookmarkStart w:id="14" w:name="_Toc468187176"/>
+      <w:bookmarkStart w:id="15" w:name="_Toc481568756"/>
       <w:r>
         <w:rPr>
           <w:lang w:eastAsia="es-ES"/>
@@ -12661,7 +13230,6 @@
         </w:rPr>
         <w:t>OpenCms</w:t>
       </w:r>
-      <w:bookmarkEnd w:id="14"/>
       <w:proofErr w:type="spellEnd"/>
       <w:r>
         <w:rPr>
@@ -12669,6 +13237,7 @@
         </w:rPr>
         <w:t xml:space="preserve"> 10</w:t>
       </w:r>
+      <w:bookmarkEnd w:id="15"/>
     </w:p>
     <w:p>
       <w:pPr>
@@ -12722,7 +13291,7 @@
           <w:lang w:eastAsia="es-ES"/>
         </w:rPr>
       </w:pPr>
-      <w:bookmarkStart w:id="15" w:name="_Toc468187177"/>
+      <w:bookmarkStart w:id="16" w:name="_Toc481568757"/>
       <w:r>
         <w:rPr>
           <w:lang w:eastAsia="es-ES"/>
@@ -12748,7 +13317,7 @@
         </w:rPr>
         <w:t>opencms</w:t>
       </w:r>
-      <w:bookmarkEnd w:id="15"/>
+      <w:bookmarkEnd w:id="16"/>
       <w:proofErr w:type="spellEnd"/>
     </w:p>
     <w:p>
@@ -14625,7 +15194,7 @@
           <w:lang w:eastAsia="es-ES"/>
         </w:rPr>
       </w:pPr>
-      <w:bookmarkStart w:id="16" w:name="_Toc468187178"/>
+      <w:bookmarkStart w:id="17" w:name="_Toc481568758"/>
       <w:proofErr w:type="spellStart"/>
       <w:r>
         <w:rPr>
@@ -14646,7 +15215,7 @@
         </w:rPr>
         <w:t>y pertenencia</w:t>
       </w:r>
-      <w:bookmarkEnd w:id="16"/>
+      <w:bookmarkEnd w:id="17"/>
     </w:p>
     <w:p>
       <w:pPr>
@@ -14854,7 +15423,7 @@
           <w:lang w:eastAsia="es-ES"/>
         </w:rPr>
       </w:pPr>
-      <w:bookmarkStart w:id="17" w:name="_Toc468187179"/>
+      <w:bookmarkStart w:id="18" w:name="_Toc481568759"/>
       <w:r>
         <w:rPr>
           <w:lang w:eastAsia="es-ES"/>
@@ -14875,7 +15444,7 @@
         </w:rPr>
         <w:t>OpenCms</w:t>
       </w:r>
-      <w:bookmarkEnd w:id="17"/>
+      <w:bookmarkEnd w:id="18"/>
       <w:proofErr w:type="spellEnd"/>
     </w:p>
     <w:p>
@@ -15297,6 +15866,7 @@
       <w:pPr>
         <w:pStyle w:val="Ttulo3"/>
       </w:pPr>
+      <w:bookmarkStart w:id="19" w:name="_Toc481568760"/>
       <w:r>
         <w:t xml:space="preserve">4. Modificamos la URL de acceso desde </w:t>
       </w:r>
@@ -15307,6 +15877,7 @@
         </w:rPr>
         <w:t>OpenCms</w:t>
       </w:r>
+      <w:bookmarkEnd w:id="19"/>
       <w:proofErr w:type="spellEnd"/>
     </w:p>
     <w:p>
@@ -15469,7 +16040,7 @@
           <w:lang w:val="en-US"/>
         </w:rPr>
       </w:pPr>
-      <w:bookmarkStart w:id="18" w:name="_Toc468187180"/>
+      <w:bookmarkStart w:id="20" w:name="_Toc481568761"/>
       <w:proofErr w:type="spellStart"/>
       <w:r>
         <w:rPr>
@@ -15477,7 +16048,7 @@
         </w:rPr>
         <w:t>OpenCms</w:t>
       </w:r>
-      <w:bookmarkEnd w:id="18"/>
+      <w:bookmarkEnd w:id="20"/>
       <w:proofErr w:type="spellEnd"/>
     </w:p>
     <w:p>
@@ -15487,7 +16058,7 @@
           <w:lang w:val="en-US"/>
         </w:rPr>
       </w:pPr>
-      <w:bookmarkStart w:id="19" w:name="_Toc468187181"/>
+      <w:bookmarkStart w:id="21" w:name="_Toc481568762"/>
       <w:proofErr w:type="spellStart"/>
       <w:r>
         <w:rPr>
@@ -15495,7 +16066,7 @@
         </w:rPr>
         <w:t>Instalación</w:t>
       </w:r>
-      <w:bookmarkEnd w:id="19"/>
+      <w:bookmarkEnd w:id="21"/>
       <w:proofErr w:type="spellEnd"/>
     </w:p>
     <w:p>
@@ -15515,7 +16086,7 @@
       <w:r>
         <w:t xml:space="preserve"> que queramos la descargamos de </w:t>
       </w:r>
-      <w:hyperlink r:id="rId18" w:history="1">
+      <w:hyperlink r:id="rId20" w:history="1">
         <w:r>
           <w:rPr>
             <w:rStyle w:val="Hipervnculo"/>
@@ -15642,7 +16213,7 @@
       <w:r>
         <w:t xml:space="preserve"> accediendo a </w:t>
       </w:r>
-      <w:hyperlink r:id="rId19" w:history="1">
+      <w:hyperlink r:id="rId21" w:history="1">
         <w:r>
           <w:rPr>
             <w:rStyle w:val="Hipervnculo"/>
@@ -15655,11 +16226,11 @@
       <w:pPr>
         <w:pStyle w:val="Ttulo2"/>
       </w:pPr>
-      <w:bookmarkStart w:id="20" w:name="_Toc468187182"/>
+      <w:bookmarkStart w:id="22" w:name="_Toc481568763"/>
       <w:r>
         <w:t>Configuración</w:t>
       </w:r>
-      <w:bookmarkEnd w:id="20"/>
+      <w:bookmarkEnd w:id="22"/>
     </w:p>
     <w:p>
       <w:pPr>
@@ -16790,14 +17361,14 @@
           <w:lang w:val="en-US"/>
         </w:rPr>
       </w:pPr>
-      <w:bookmarkStart w:id="21" w:name="_Toc468187183"/>
+      <w:bookmarkStart w:id="23" w:name="_Toc481568764"/>
       <w:r>
         <w:rPr>
           <w:lang w:val="en-US"/>
         </w:rPr>
         <w:t>SMB</w:t>
       </w:r>
-      <w:bookmarkEnd w:id="21"/>
+      <w:bookmarkEnd w:id="23"/>
     </w:p>
     <w:p>
       <w:pPr>
@@ -16806,14 +17377,14 @@
           <w:lang w:val="en-US"/>
         </w:rPr>
       </w:pPr>
-      <w:bookmarkStart w:id="22" w:name="_Toc468187184"/>
+      <w:bookmarkStart w:id="24" w:name="_Toc481568765"/>
       <w:r>
         <w:rPr>
           <w:lang w:val="en-US"/>
         </w:rPr>
         <w:t>Linux</w:t>
       </w:r>
-      <w:bookmarkEnd w:id="22"/>
+      <w:bookmarkEnd w:id="24"/>
     </w:p>
     <w:p>
       <w:pPr>
@@ -16828,7 +17399,7 @@
         </w:rPr>
         <w:t xml:space="preserve">Ref: </w:t>
       </w:r>
-      <w:hyperlink r:id="rId20" w:history="1">
+      <w:hyperlink r:id="rId22" w:history="1">
         <w:r>
           <w:rPr>
             <w:rStyle w:val="Hipervnculo"/>
@@ -16851,7 +17422,7 @@
         </w:rPr>
         <w:t xml:space="preserve">Ref: </w:t>
       </w:r>
-      <w:hyperlink r:id="rId21" w:history="1">
+      <w:hyperlink r:id="rId23" w:history="1">
         <w:r>
           <w:rPr>
             <w:rStyle w:val="Hipervnculo"/>
@@ -16874,7 +17445,7 @@
         </w:rPr>
         <w:t xml:space="preserve">Ref: </w:t>
       </w:r>
-      <w:hyperlink r:id="rId22" w:anchor="Saving_iptables" w:history="1">
+      <w:hyperlink r:id="rId24" w:anchor="Saving_iptables" w:history="1">
         <w:r>
           <w:rPr>
             <w:rStyle w:val="Hipervnculo"/>
@@ -18007,14 +18578,14 @@
           <w:lang w:val="en-US"/>
         </w:rPr>
       </w:pPr>
-      <w:bookmarkStart w:id="23" w:name="_Toc468187185"/>
+      <w:bookmarkStart w:id="25" w:name="_Toc481568766"/>
       <w:r>
         <w:rPr>
           <w:lang w:val="en-US"/>
         </w:rPr>
         <w:t>Windows</w:t>
       </w:r>
-      <w:bookmarkEnd w:id="23"/>
+      <w:bookmarkEnd w:id="25"/>
     </w:p>
     <w:p>
       <w:pPr>
@@ -18358,11 +18929,11 @@
       <w:pPr>
         <w:pStyle w:val="Ttulo3"/>
       </w:pPr>
-      <w:bookmarkStart w:id="24" w:name="_Toc468187186"/>
+      <w:bookmarkStart w:id="26" w:name="_Toc481568767"/>
       <w:r>
         <w:t>Configuración de nuevos repositorios</w:t>
       </w:r>
-      <w:bookmarkEnd w:id="24"/>
+      <w:bookmarkEnd w:id="26"/>
     </w:p>
     <w:p>
       <w:r>
@@ -18652,11 +19223,11 @@
       <w:pPr>
         <w:pStyle w:val="Ttulo3"/>
       </w:pPr>
-      <w:bookmarkStart w:id="25" w:name="_Toc468187187"/>
+      <w:bookmarkStart w:id="27" w:name="_Toc481568768"/>
       <w:r>
         <w:t>Configuración para eclipse</w:t>
       </w:r>
-      <w:bookmarkEnd w:id="25"/>
+      <w:bookmarkEnd w:id="27"/>
     </w:p>
     <w:p>
       <w:r>
@@ -18869,8 +19440,8 @@
       </w:r>
     </w:p>
     <w:sectPr>
-      <w:headerReference w:type="default" r:id="rId23"/>
-      <w:footerReference w:type="default" r:id="rId24"/>
+      <w:headerReference w:type="default" r:id="rId25"/>
+      <w:footerReference w:type="default" r:id="rId26"/>
       <w:pgSz w:w="11906" w:h="16838"/>
       <w:pgMar w:top="1560" w:right="1440" w:bottom="1440" w:left="1440" w:header="737" w:footer="624" w:gutter="0"/>
       <w:pgNumType w:fmt="numberInDash"/>
@@ -19032,7 +19603,6 @@
             <w:dataBinding w:prefixMappings="xmlns:ns0='http://purl.org/dc/elements/1.1/' xmlns:ns1='http://schemas.openxmlformats.org/package/2006/metadata/core-properties' " w:xpath="/ns1:coreProperties[1]/ns0:title[1]" w:storeItemID="{6C3C8BC8-F283-45AE-878A-BAB7291924A1}"/>
             <w:text/>
           </w:sdtPr>
-          <w:sdtEndPr/>
           <w:sdtContent>
             <w:r>
               <w:rPr>
@@ -19110,7 +19680,7 @@
             <w:sz w:val="20"/>
             <w:szCs w:val="20"/>
           </w:rPr>
-          <w:t>- 3 -</w:t>
+          <w:t>- 22 -</w:t>
         </w:r>
         <w:r>
           <w:rPr>
@@ -19317,7 +19887,6 @@
         <w:dataBinding w:prefixMappings="xmlns:ns0='http://purl.org/dc/elements/1.1/' xmlns:ns1='http://schemas.openxmlformats.org/package/2006/metadata/core-properties' " w:xpath="/ns1:coreProperties[1]/ns0:title[1]" w:storeItemID="{6C3C8BC8-F283-45AE-878A-BAB7291924A1}"/>
         <w:text/>
       </w:sdtPr>
-      <w:sdtEndPr/>
       <w:sdtContent>
         <w:r>
           <w:rPr>
@@ -20460,6 +21029,92 @@
     </w:lvl>
   </w:abstractNum>
   <w:abstractNum w:abstractNumId="11">
+    <w:nsid w:val="2CC3718E"/>
+    <w:multiLevelType w:val="hybridMultilevel"/>
+    <w:tmpl w:val="8D92B734"/>
+    <w:lvl w:ilvl="0" w:tplc="0C0A000F">
+      <w:start w:val="1"/>
+      <w:numFmt w:val="decimal"/>
+      <w:lvlText w:val="%1."/>
+      <w:lvlJc w:val="left"/>
+      <w:pPr>
+        <w:ind w:left="360" w:hanging="360"/>
+      </w:pPr>
+    </w:lvl>
+    <w:lvl w:ilvl="1" w:tplc="0C0A0019" w:tentative="1">
+      <w:start w:val="1"/>
+      <w:numFmt w:val="lowerLetter"/>
+      <w:lvlText w:val="%2."/>
+      <w:lvlJc w:val="left"/>
+      <w:pPr>
+        <w:ind w:left="1080" w:hanging="360"/>
+      </w:pPr>
+    </w:lvl>
+    <w:lvl w:ilvl="2" w:tplc="0C0A001B" w:tentative="1">
+      <w:start w:val="1"/>
+      <w:numFmt w:val="lowerRoman"/>
+      <w:lvlText w:val="%3."/>
+      <w:lvlJc w:val="right"/>
+      <w:pPr>
+        <w:ind w:left="1800" w:hanging="180"/>
+      </w:pPr>
+    </w:lvl>
+    <w:lvl w:ilvl="3" w:tplc="0C0A000F" w:tentative="1">
+      <w:start w:val="1"/>
+      <w:numFmt w:val="decimal"/>
+      <w:lvlText w:val="%4."/>
+      <w:lvlJc w:val="left"/>
+      <w:pPr>
+        <w:ind w:left="2520" w:hanging="360"/>
+      </w:pPr>
+    </w:lvl>
+    <w:lvl w:ilvl="4" w:tplc="0C0A0019" w:tentative="1">
+      <w:start w:val="1"/>
+      <w:numFmt w:val="lowerLetter"/>
+      <w:lvlText w:val="%5."/>
+      <w:lvlJc w:val="left"/>
+      <w:pPr>
+        <w:ind w:left="3240" w:hanging="360"/>
+      </w:pPr>
+    </w:lvl>
+    <w:lvl w:ilvl="5" w:tplc="0C0A001B" w:tentative="1">
+      <w:start w:val="1"/>
+      <w:numFmt w:val="lowerRoman"/>
+      <w:lvlText w:val="%6."/>
+      <w:lvlJc w:val="right"/>
+      <w:pPr>
+        <w:ind w:left="3960" w:hanging="180"/>
+      </w:pPr>
+    </w:lvl>
+    <w:lvl w:ilvl="6" w:tplc="0C0A000F" w:tentative="1">
+      <w:start w:val="1"/>
+      <w:numFmt w:val="decimal"/>
+      <w:lvlText w:val="%7."/>
+      <w:lvlJc w:val="left"/>
+      <w:pPr>
+        <w:ind w:left="4680" w:hanging="360"/>
+      </w:pPr>
+    </w:lvl>
+    <w:lvl w:ilvl="7" w:tplc="0C0A0019" w:tentative="1">
+      <w:start w:val="1"/>
+      <w:numFmt w:val="lowerLetter"/>
+      <w:lvlText w:val="%8."/>
+      <w:lvlJc w:val="left"/>
+      <w:pPr>
+        <w:ind w:left="5400" w:hanging="360"/>
+      </w:pPr>
+    </w:lvl>
+    <w:lvl w:ilvl="8" w:tplc="0C0A001B" w:tentative="1">
+      <w:start w:val="1"/>
+      <w:numFmt w:val="lowerRoman"/>
+      <w:lvlText w:val="%9."/>
+      <w:lvlJc w:val="right"/>
+      <w:pPr>
+        <w:ind w:left="6120" w:hanging="180"/>
+      </w:pPr>
+    </w:lvl>
+  </w:abstractNum>
+  <w:abstractNum w:abstractNumId="12">
     <w:nsid w:val="2FA039EE"/>
     <w:multiLevelType w:val="hybridMultilevel"/>
     <w:tmpl w:val="5A26EFAE"/>
@@ -20545,7 +21200,7 @@
       </w:pPr>
     </w:lvl>
   </w:abstractNum>
-  <w:abstractNum w:abstractNumId="12">
+  <w:abstractNum w:abstractNumId="13">
     <w:nsid w:val="37B9712E"/>
     <w:multiLevelType w:val="hybridMultilevel"/>
     <w:tmpl w:val="62A4B434"/>
@@ -20631,7 +21286,93 @@
       </w:pPr>
     </w:lvl>
   </w:abstractNum>
-  <w:abstractNum w:abstractNumId="13">
+  <w:abstractNum w:abstractNumId="14">
+    <w:nsid w:val="3BE9232E"/>
+    <w:multiLevelType w:val="hybridMultilevel"/>
+    <w:tmpl w:val="0DB2D2E8"/>
+    <w:lvl w:ilvl="0" w:tplc="0C0A000F">
+      <w:start w:val="1"/>
+      <w:numFmt w:val="decimal"/>
+      <w:lvlText w:val="%1."/>
+      <w:lvlJc w:val="left"/>
+      <w:pPr>
+        <w:ind w:left="720" w:hanging="360"/>
+      </w:pPr>
+    </w:lvl>
+    <w:lvl w:ilvl="1" w:tplc="0C0A0019" w:tentative="1">
+      <w:start w:val="1"/>
+      <w:numFmt w:val="lowerLetter"/>
+      <w:lvlText w:val="%2."/>
+      <w:lvlJc w:val="left"/>
+      <w:pPr>
+        <w:ind w:left="1440" w:hanging="360"/>
+      </w:pPr>
+    </w:lvl>
+    <w:lvl w:ilvl="2" w:tplc="0C0A001B" w:tentative="1">
+      <w:start w:val="1"/>
+      <w:numFmt w:val="lowerRoman"/>
+      <w:lvlText w:val="%3."/>
+      <w:lvlJc w:val="right"/>
+      <w:pPr>
+        <w:ind w:left="2160" w:hanging="180"/>
+      </w:pPr>
+    </w:lvl>
+    <w:lvl w:ilvl="3" w:tplc="0C0A000F" w:tentative="1">
+      <w:start w:val="1"/>
+      <w:numFmt w:val="decimal"/>
+      <w:lvlText w:val="%4."/>
+      <w:lvlJc w:val="left"/>
+      <w:pPr>
+        <w:ind w:left="2880" w:hanging="360"/>
+      </w:pPr>
+    </w:lvl>
+    <w:lvl w:ilvl="4" w:tplc="0C0A0019" w:tentative="1">
+      <w:start w:val="1"/>
+      <w:numFmt w:val="lowerLetter"/>
+      <w:lvlText w:val="%5."/>
+      <w:lvlJc w:val="left"/>
+      <w:pPr>
+        <w:ind w:left="3600" w:hanging="360"/>
+      </w:pPr>
+    </w:lvl>
+    <w:lvl w:ilvl="5" w:tplc="0C0A001B" w:tentative="1">
+      <w:start w:val="1"/>
+      <w:numFmt w:val="lowerRoman"/>
+      <w:lvlText w:val="%6."/>
+      <w:lvlJc w:val="right"/>
+      <w:pPr>
+        <w:ind w:left="4320" w:hanging="180"/>
+      </w:pPr>
+    </w:lvl>
+    <w:lvl w:ilvl="6" w:tplc="0C0A000F" w:tentative="1">
+      <w:start w:val="1"/>
+      <w:numFmt w:val="decimal"/>
+      <w:lvlText w:val="%7."/>
+      <w:lvlJc w:val="left"/>
+      <w:pPr>
+        <w:ind w:left="5040" w:hanging="360"/>
+      </w:pPr>
+    </w:lvl>
+    <w:lvl w:ilvl="7" w:tplc="0C0A0019" w:tentative="1">
+      <w:start w:val="1"/>
+      <w:numFmt w:val="lowerLetter"/>
+      <w:lvlText w:val="%8."/>
+      <w:lvlJc w:val="left"/>
+      <w:pPr>
+        <w:ind w:left="5760" w:hanging="360"/>
+      </w:pPr>
+    </w:lvl>
+    <w:lvl w:ilvl="8" w:tplc="0C0A001B" w:tentative="1">
+      <w:start w:val="1"/>
+      <w:numFmt w:val="lowerRoman"/>
+      <w:lvlText w:val="%9."/>
+      <w:lvlJc w:val="right"/>
+      <w:pPr>
+        <w:ind w:left="6480" w:hanging="180"/>
+      </w:pPr>
+    </w:lvl>
+  </w:abstractNum>
+  <w:abstractNum w:abstractNumId="15">
     <w:nsid w:val="46B0233F"/>
     <w:multiLevelType w:val="hybridMultilevel"/>
     <w:tmpl w:val="F2EE2C12"/>
@@ -20717,7 +21458,7 @@
       </w:pPr>
     </w:lvl>
   </w:abstractNum>
-  <w:abstractNum w:abstractNumId="14">
+  <w:abstractNum w:abstractNumId="16">
     <w:nsid w:val="479E3AC8"/>
     <w:multiLevelType w:val="multilevel"/>
     <w:tmpl w:val="0C0A001F"/>
@@ -20803,7 +21544,7 @@
       </w:pPr>
     </w:lvl>
   </w:abstractNum>
-  <w:abstractNum w:abstractNumId="15">
+  <w:abstractNum w:abstractNumId="17">
     <w:nsid w:val="5D513269"/>
     <w:multiLevelType w:val="hybridMultilevel"/>
     <w:tmpl w:val="2E34F740"/>
@@ -20889,7 +21630,7 @@
       </w:pPr>
     </w:lvl>
   </w:abstractNum>
-  <w:abstractNum w:abstractNumId="16">
+  <w:abstractNum w:abstractNumId="18">
     <w:nsid w:val="61C630AE"/>
     <w:multiLevelType w:val="hybridMultilevel"/>
     <w:tmpl w:val="2684F35A"/>
@@ -20975,7 +21716,7 @@
       </w:pPr>
     </w:lvl>
   </w:abstractNum>
-  <w:abstractNum w:abstractNumId="17">
+  <w:abstractNum w:abstractNumId="19">
     <w:nsid w:val="68443574"/>
     <w:multiLevelType w:val="hybridMultilevel"/>
     <w:tmpl w:val="F2C4F7F2"/>
@@ -21061,7 +21802,7 @@
       </w:pPr>
     </w:lvl>
   </w:abstractNum>
-  <w:abstractNum w:abstractNumId="18">
+  <w:abstractNum w:abstractNumId="20">
     <w:nsid w:val="6A7432FC"/>
     <w:multiLevelType w:val="hybridMultilevel"/>
     <w:tmpl w:val="58FAE076"/>
@@ -21174,7 +21915,7 @@
       </w:rPr>
     </w:lvl>
   </w:abstractNum>
-  <w:abstractNum w:abstractNumId="19">
+  <w:abstractNum w:abstractNumId="21">
     <w:nsid w:val="6D7C0CED"/>
     <w:multiLevelType w:val="hybridMultilevel"/>
     <w:tmpl w:val="73D88BAE"/>
@@ -21260,7 +22001,7 @@
       </w:pPr>
     </w:lvl>
   </w:abstractNum>
-  <w:abstractNum w:abstractNumId="20">
+  <w:abstractNum w:abstractNumId="22">
     <w:nsid w:val="753C434D"/>
     <w:multiLevelType w:val="hybridMultilevel"/>
     <w:tmpl w:val="36104FAA"/>
@@ -21373,7 +22114,7 @@
       </w:rPr>
     </w:lvl>
   </w:abstractNum>
-  <w:abstractNum w:abstractNumId="21">
+  <w:abstractNum w:abstractNumId="23">
     <w:nsid w:val="766728DF"/>
     <w:multiLevelType w:val="hybridMultilevel"/>
     <w:tmpl w:val="88D4D06A"/>
@@ -21459,7 +22200,7 @@
       </w:pPr>
     </w:lvl>
   </w:abstractNum>
-  <w:abstractNum w:abstractNumId="22">
+  <w:abstractNum w:abstractNumId="24">
     <w:nsid w:val="76D762E3"/>
     <w:multiLevelType w:val="hybridMultilevel"/>
     <w:tmpl w:val="1604FC84"/>
@@ -21545,7 +22286,7 @@
       </w:pPr>
     </w:lvl>
   </w:abstractNum>
-  <w:abstractNum w:abstractNumId="23">
+  <w:abstractNum w:abstractNumId="25">
     <w:nsid w:val="78F367EC"/>
     <w:multiLevelType w:val="hybridMultilevel"/>
     <w:tmpl w:val="96303396"/>
@@ -21632,16 +22373,16 @@
     </w:lvl>
   </w:abstractNum>
   <w:num w:numId="1">
-    <w:abstractNumId w:val="20"/>
+    <w:abstractNumId w:val="22"/>
   </w:num>
   <w:num w:numId="2">
-    <w:abstractNumId w:val="23"/>
+    <w:abstractNumId w:val="25"/>
   </w:num>
   <w:num w:numId="3">
-    <w:abstractNumId w:val="22"/>
+    <w:abstractNumId w:val="24"/>
   </w:num>
   <w:num w:numId="4">
-    <w:abstractNumId w:val="21"/>
+    <w:abstractNumId w:val="23"/>
   </w:num>
   <w:num w:numId="5">
     <w:abstractNumId w:val="6"/>
@@ -21653,7 +22394,7 @@
     <w:abstractNumId w:val="7"/>
   </w:num>
   <w:num w:numId="8">
-    <w:abstractNumId w:val="17"/>
+    <w:abstractNumId w:val="19"/>
   </w:num>
   <w:num w:numId="9">
     <w:abstractNumId w:val="8"/>
@@ -21662,13 +22403,13 @@
     <w:abstractNumId w:val="4"/>
   </w:num>
   <w:num w:numId="11">
-    <w:abstractNumId w:val="11"/>
+    <w:abstractNumId w:val="12"/>
   </w:num>
   <w:num w:numId="12">
-    <w:abstractNumId w:val="16"/>
+    <w:abstractNumId w:val="18"/>
   </w:num>
   <w:num w:numId="13">
-    <w:abstractNumId w:val="13"/>
+    <w:abstractNumId w:val="15"/>
   </w:num>
   <w:num w:numId="14">
     <w:abstractNumId w:val="2"/>
@@ -21677,7 +22418,7 @@
     <w:abstractNumId w:val="5"/>
   </w:num>
   <w:num w:numId="16">
-    <w:abstractNumId w:val="19"/>
+    <w:abstractNumId w:val="21"/>
   </w:num>
   <w:num w:numId="17">
     <w:abstractNumId w:val="3"/>
@@ -21689,19 +22430,25 @@
     <w:abstractNumId w:val="10"/>
   </w:num>
   <w:num w:numId="20">
-    <w:abstractNumId w:val="12"/>
+    <w:abstractNumId w:val="13"/>
   </w:num>
   <w:num w:numId="21">
-    <w:abstractNumId w:val="14"/>
+    <w:abstractNumId w:val="16"/>
   </w:num>
   <w:num w:numId="22">
-    <w:abstractNumId w:val="18"/>
+    <w:abstractNumId w:val="20"/>
   </w:num>
   <w:num w:numId="23">
-    <w:abstractNumId w:val="15"/>
+    <w:abstractNumId w:val="17"/>
   </w:num>
   <w:num w:numId="24">
     <w:abstractNumId w:val="1"/>
+  </w:num>
+  <w:num w:numId="25">
+    <w:abstractNumId w:val="14"/>
+  </w:num>
+  <w:num w:numId="26">
+    <w:abstractNumId w:val="11"/>
   </w:num>
   <w:numIdMacAtCleanup w:val="17"/>
 </w:numbering>
@@ -23418,13 +24165,28 @@
   <a:extraClrSchemeLst/>
   <a:extLst>
     <a:ext uri="{05A4C25C-085E-4340-85A3-A5531E510DB2}">
-      <thm15:themeFamily xmlns="" xmlns:thm15="http://schemas.microsoft.com/office/thememl/2012/main" name="Office Theme" id="{62F939B6-93AF-4DB8-9C6B-D6C7DFDC589F}" vid="{4A3C46E8-61CC-4603-A589-7422A47A8E4A}"/>
+      <thm15:themeFamily xmlns:thm15="http://schemas.microsoft.com/office/thememl/2012/main" xmlns="" name="Office Theme" id="{62F939B6-93AF-4DB8-9C6B-D6C7DFDC589F}" vid="{4A3C46E8-61CC-4603-A589-7422A47A8E4A}"/>
     </a:ext>
   </a:extLst>
 </a:theme>
 </file>
 
 <file path=customXml/item1.xml><?xml version="1.0" encoding="utf-8"?>
+<?mso-contentType ?>
+<FormTemplates xmlns="http://schemas.microsoft.com/sharepoint/v3/contenttype/forms">
+  <Display>DocumentLibraryForm</Display>
+  <Edit>DocumentLibraryForm</Edit>
+  <New>DocumentLibraryForm</New>
+</FormTemplates>
+</file>
+
+<file path=customXml/item2.xml><?xml version="1.0" encoding="utf-8"?>
+<p:properties xmlns:p="http://schemas.microsoft.com/office/2006/metadata/properties" xmlns:xsi="http://www.w3.org/2001/XMLSchema-instance" xmlns:pc="http://schemas.microsoft.com/office/infopath/2007/PartnerControls">
+  <documentManagement/>
+</p:properties>
+</file>
+
+<file path=customXml/item3.xml><?xml version="1.0" encoding="utf-8"?>
 <ct:contentTypeSchema xmlns:ct="http://schemas.microsoft.com/office/2006/metadata/contentType" xmlns:ma="http://schemas.microsoft.com/office/2006/metadata/properties/metaAttributes" ct:_="" ma:_="" ma:contentTypeName="Documento" ma:contentTypeID="0x01010018EBDDF22F17CA44B06334ABFE4A5DD4" ma:contentTypeVersion="3" ma:contentTypeDescription="Crear nuevo documento." ma:contentTypeScope="" ma:versionID="df978c0df07ef364082e6759aa107b1c">
   <xsd:schema xmlns:xsd="http://www.w3.org/2001/XMLSchema" xmlns:xs="http://www.w3.org/2001/XMLSchema" xmlns:p="http://schemas.microsoft.com/office/2006/metadata/properties" xmlns:ns2="84fb3df7-05d2-4689-ac2f-a71fc1583678" targetNamespace="http://schemas.microsoft.com/office/2006/metadata/properties" ma:root="true" ma:fieldsID="846635d32d178fabf9a28ef6e5b346e5" ns2:_="">
     <xsd:import namespace="84fb3df7-05d2-4689-ac2f-a71fc1583678"/>
@@ -23578,26 +24340,28 @@
 </ct:contentTypeSchema>
 </file>
 
-<file path=customXml/item2.xml><?xml version="1.0" encoding="utf-8"?>
-<p:properties xmlns:p="http://schemas.microsoft.com/office/2006/metadata/properties" xmlns:xsi="http://www.w3.org/2001/XMLSchema-instance" xmlns:pc="http://schemas.microsoft.com/office/infopath/2007/PartnerControls">
-  <documentManagement/>
-</p:properties>
-</file>
-
-<file path=customXml/item3.xml><?xml version="1.0" encoding="utf-8"?>
-<?mso-contentType ?>
-<FormTemplates xmlns="http://schemas.microsoft.com/sharepoint/v3/contenttype/forms">
-  <Display>DocumentLibraryForm</Display>
-  <Edit>DocumentLibraryForm</Edit>
-  <New>DocumentLibraryForm</New>
-</FormTemplates>
-</file>
-
 <file path=customXml/item4.xml><?xml version="1.0" encoding="utf-8"?>
 <b:Sources xmlns:b="http://schemas.openxmlformats.org/officeDocument/2006/bibliography" xmlns="http://schemas.openxmlformats.org/officeDocument/2006/bibliography" SelectedStyle="\APA.XSL" StyleName="APA"/>
 </file>
 
 <file path=customXml/itemProps1.xml><?xml version="1.0" encoding="utf-8"?>
+<ds:datastoreItem xmlns:ds="http://schemas.openxmlformats.org/officeDocument/2006/customXml" ds:itemID="{B4B640B9-7387-4AD7-A4B0-F23134A100A3}">
+  <ds:schemaRefs>
+    <ds:schemaRef ds:uri="http://schemas.microsoft.com/sharepoint/v3/contenttype/forms"/>
+  </ds:schemaRefs>
+</ds:datastoreItem>
+</file>
+
+<file path=customXml/itemProps2.xml><?xml version="1.0" encoding="utf-8"?>
+<ds:datastoreItem xmlns:ds="http://schemas.openxmlformats.org/officeDocument/2006/customXml" ds:itemID="{1D79E24D-8D48-4546-AD45-07ECD36DB5E5}">
+  <ds:schemaRefs>
+    <ds:schemaRef ds:uri="http://schemas.microsoft.com/office/2006/metadata/properties"/>
+    <ds:schemaRef ds:uri="http://schemas.microsoft.com/office/infopath/2007/PartnerControls"/>
+  </ds:schemaRefs>
+</ds:datastoreItem>
+</file>
+
+<file path=customXml/itemProps3.xml><?xml version="1.0" encoding="utf-8"?>
 <ds:datastoreItem xmlns:ds="http://schemas.openxmlformats.org/officeDocument/2006/customXml" ds:itemID="{95093F0B-B422-4ED0-AE48-1A7A78DAC77F}">
   <ds:schemaRefs>
     <ds:schemaRef ds:uri="http://schemas.microsoft.com/office/2006/metadata/contentType"/>
@@ -23615,25 +24379,8 @@
 </ds:datastoreItem>
 </file>
 
-<file path=customXml/itemProps2.xml><?xml version="1.0" encoding="utf-8"?>
-<ds:datastoreItem xmlns:ds="http://schemas.openxmlformats.org/officeDocument/2006/customXml" ds:itemID="{1D79E24D-8D48-4546-AD45-07ECD36DB5E5}">
-  <ds:schemaRefs>
-    <ds:schemaRef ds:uri="http://schemas.microsoft.com/office/2006/metadata/properties"/>
-    <ds:schemaRef ds:uri="http://schemas.microsoft.com/office/infopath/2007/PartnerControls"/>
-  </ds:schemaRefs>
-</ds:datastoreItem>
-</file>
-
-<file path=customXml/itemProps3.xml><?xml version="1.0" encoding="utf-8"?>
-<ds:datastoreItem xmlns:ds="http://schemas.openxmlformats.org/officeDocument/2006/customXml" ds:itemID="{B4B640B9-7387-4AD7-A4B0-F23134A100A3}">
-  <ds:schemaRefs>
-    <ds:schemaRef ds:uri="http://schemas.microsoft.com/sharepoint/v3/contenttype/forms"/>
-  </ds:schemaRefs>
-</ds:datastoreItem>
-</file>
-
 <file path=customXml/itemProps4.xml><?xml version="1.0" encoding="utf-8"?>
-<ds:datastoreItem xmlns:ds="http://schemas.openxmlformats.org/officeDocument/2006/customXml" ds:itemID="{71504A48-4CC9-4F3B-9CFC-AF301081D738}">
+<ds:datastoreItem xmlns:ds="http://schemas.openxmlformats.org/officeDocument/2006/customXml" ds:itemID="{80AA99AF-79B9-4F09-AD8C-438F08F3858B}">
   <ds:schemaRefs>
     <ds:schemaRef ds:uri="http://schemas.openxmlformats.org/officeDocument/2006/bibliography"/>
   </ds:schemaRefs>

</xml_diff>